<commit_message>
Modified documents at the request of Mirantis, in order to obtain their certification of the plugin. Nothing has changed in the code.
Change-Id: Idad5101d72f97f22bdf4768ba78b94faa3b48c81
</commit_message>
<xml_diff>
--- a/docs/testing/TestPlanforSolidFireCinderFuelPlugin-1.1.1.docx
+++ b/docs/testing/TestPlanforSolidFireCinderFuelPlugin-1.1.1.docx
@@ -1,6 +1,6 @@
 
 <file path=word/document.xml><?xml version="1.0" encoding="utf-8"?>
-<w:document xmlns:wpc="http://schemas.microsoft.com/office/word/2010/wordprocessingCanvas" xmlns:mo="http://schemas.microsoft.com/office/mac/office/2008/main" xmlns:mc="http://schemas.openxmlformats.org/markup-compatibility/2006" xmlns:mv="urn:schemas-microsoft-com:mac:vml" xmlns:o="urn:schemas-microsoft-com:office:office" xmlns:r="http://schemas.openxmlformats.org/officeDocument/2006/relationships" xmlns:m="http://schemas.openxmlformats.org/officeDocument/2006/math" xmlns:v="urn:schemas-microsoft-com:vml" xmlns:wp14="http://schemas.microsoft.com/office/word/2010/wordprocessingDrawing" xmlns:wp="http://schemas.openxmlformats.org/drawingml/2006/wordprocessingDrawing" xmlns:w10="urn:schemas-microsoft-com:office:word" xmlns:w="http://schemas.openxmlformats.org/wordprocessingml/2006/main" xmlns:w14="http://schemas.microsoft.com/office/word/2010/wordml" xmlns:wpg="http://schemas.microsoft.com/office/word/2010/wordprocessingGroup" xmlns:wpi="http://schemas.microsoft.com/office/word/2010/wordprocessingInk" xmlns:wne="http://schemas.microsoft.com/office/word/2006/wordml" xmlns:wps="http://schemas.microsoft.com/office/word/2010/wordprocessingShape" mc:Ignorable="w14 wp14">
+<w:document xmlns:wpc="http://schemas.microsoft.com/office/word/2010/wordprocessingCanvas" xmlns:mo="http://schemas.microsoft.com/office/mac/office/2008/main" xmlns:mc="http://schemas.openxmlformats.org/markup-compatibility/2006" xmlns:mv="urn:schemas-microsoft-com:mac:vml" xmlns:o="urn:schemas-microsoft-com:office:office" xmlns:r="http://schemas.openxmlformats.org/officeDocument/2006/relationships" xmlns:m="http://schemas.openxmlformats.org/officeDocument/2006/math" xmlns:v="urn:schemas-microsoft-com:vml" xmlns:wp14="http://schemas.microsoft.com/office/word/2010/wordprocessingDrawing" xmlns:wp="http://schemas.openxmlformats.org/drawingml/2006/wordprocessingDrawing" xmlns:w10="urn:schemas-microsoft-com:office:word" xmlns:w="http://schemas.openxmlformats.org/wordprocessingml/2006/main" xmlns:w14="http://schemas.microsoft.com/office/word/2010/wordml" xmlns:w15="http://schemas.microsoft.com/office/word/2012/wordml" xmlns:wpg="http://schemas.microsoft.com/office/word/2010/wordprocessingGroup" xmlns:wpi="http://schemas.microsoft.com/office/word/2010/wordprocessingInk" xmlns:wne="http://schemas.microsoft.com/office/word/2006/wordml" xmlns:wps="http://schemas.microsoft.com/office/word/2010/wordprocessingShape" mc:Ignorable="w14 w15 wp14">
   <w:background w:color="FFFFFF"/>
   <w:body>
     <w:p>
@@ -10,7 +10,7 @@
         <w:jc w:val="center"/>
       </w:pPr>
       <w:bookmarkStart w:id="0" w:name="h.9sjw9gygbth8" w:colFirst="0" w:colLast="0"/>
-      <w:bookmarkStart w:id="1" w:name="_Toc311718427"/>
+      <w:bookmarkStart w:id="1" w:name="_Toc449960487"/>
       <w:bookmarkEnd w:id="0"/>
       <w:r>
         <w:rPr>
@@ -24,7 +24,7 @@
           <w:sz w:val="72"/>
           <w:szCs w:val="72"/>
         </w:rPr>
-        <w:t>SolidFire-cinder-1.1.1</w:t>
+        <w:t>SolidFire-cinder-01.001.1</w:t>
       </w:r>
       <w:r>
         <w:rPr>
@@ -32,6 +32,13 @@
           <w:szCs w:val="72"/>
         </w:rPr>
         <w:t xml:space="preserve"> Fuel Plugin</w:t>
+      </w:r>
+      <w:r>
+        <w:rPr>
+          <w:sz w:val="72"/>
+          <w:szCs w:val="72"/>
+        </w:rPr>
+        <w:t xml:space="preserve"> for MOS 7.x</w:t>
       </w:r>
       <w:bookmarkEnd w:id="1"/>
       <w:r>
@@ -61,7 +68,6 @@
           <w:color w:val="auto"/>
           <w:sz w:val="24"/>
           <w:szCs w:val="24"/>
-          <w:lang w:eastAsia="ja-JP"/>
         </w:rPr>
       </w:pPr>
       <w:r>
@@ -72,55 +78,6 @@
       </w:r>
       <w:r>
         <w:fldChar w:fldCharType="separate"/>
-      </w:r>
-      <w:bookmarkStart w:id="2" w:name="_GoBack"/>
-      <w:bookmarkEnd w:id="2"/>
-      <w:r>
-        <w:rPr>
-          <w:noProof/>
-        </w:rPr>
-        <w:t>Test Plan for SolidFire-cinder-1.1.1 Fuel Plugin</w:t>
-      </w:r>
-      <w:r>
-        <w:rPr>
-          <w:noProof/>
-        </w:rPr>
-        <w:tab/>
-      </w:r>
-      <w:r>
-        <w:rPr>
-          <w:noProof/>
-        </w:rPr>
-        <w:fldChar w:fldCharType="begin"/>
-      </w:r>
-      <w:r>
-        <w:rPr>
-          <w:noProof/>
-        </w:rPr>
-        <w:instrText xml:space="preserve"> PAGEREF _Toc311718427 \h </w:instrText>
-      </w:r>
-      <w:r>
-        <w:rPr>
-          <w:noProof/>
-        </w:rPr>
-      </w:r>
-      <w:r>
-        <w:rPr>
-          <w:noProof/>
-        </w:rPr>
-        <w:fldChar w:fldCharType="separate"/>
-      </w:r>
-      <w:r>
-        <w:rPr>
-          <w:noProof/>
-        </w:rPr>
-        <w:t>0</w:t>
-      </w:r>
-      <w:r>
-        <w:rPr>
-          <w:noProof/>
-        </w:rPr>
-        <w:fldChar w:fldCharType="end"/>
       </w:r>
     </w:p>
     <w:p>
@@ -135,7 +92,6 @@
           <w:color w:val="auto"/>
           <w:sz w:val="24"/>
           <w:szCs w:val="24"/>
-          <w:lang w:eastAsia="ja-JP"/>
         </w:rPr>
       </w:pPr>
       <w:r>
@@ -160,7 +116,7 @@
         <w:rPr>
           <w:noProof/>
         </w:rPr>
-        <w:instrText xml:space="preserve"> PAGEREF _Toc311718428 \h </w:instrText>
+        <w:instrText xml:space="preserve"> PAGEREF _Toc449960488 \h </w:instrText>
       </w:r>
       <w:r>
         <w:rPr>
@@ -198,7 +154,6 @@
           <w:color w:val="auto"/>
           <w:sz w:val="24"/>
           <w:szCs w:val="24"/>
-          <w:lang w:eastAsia="ja-JP"/>
         </w:rPr>
       </w:pPr>
       <w:r>
@@ -223,7 +178,7 @@
         <w:rPr>
           <w:noProof/>
         </w:rPr>
-        <w:instrText xml:space="preserve"> PAGEREF _Toc311718429 \h </w:instrText>
+        <w:instrText xml:space="preserve"> PAGEREF _Toc449960489 \h </w:instrText>
       </w:r>
       <w:r>
         <w:rPr>
@@ -261,7 +216,6 @@
           <w:color w:val="auto"/>
           <w:sz w:val="24"/>
           <w:szCs w:val="24"/>
-          <w:lang w:eastAsia="ja-JP"/>
         </w:rPr>
       </w:pPr>
       <w:r>
@@ -286,7 +240,7 @@
         <w:rPr>
           <w:noProof/>
         </w:rPr>
-        <w:instrText xml:space="preserve"> PAGEREF _Toc311718430 \h </w:instrText>
+        <w:instrText xml:space="preserve"> PAGEREF _Toc449960490 \h </w:instrText>
       </w:r>
       <w:r>
         <w:rPr>
@@ -324,7 +278,6 @@
           <w:color w:val="auto"/>
           <w:sz w:val="24"/>
           <w:szCs w:val="24"/>
-          <w:lang w:eastAsia="ja-JP"/>
         </w:rPr>
       </w:pPr>
       <w:r>
@@ -351,7 +304,7 @@
         <w:rPr>
           <w:noProof/>
         </w:rPr>
-        <w:instrText xml:space="preserve"> PAGEREF _Toc311718431 \h </w:instrText>
+        <w:instrText xml:space="preserve"> PAGEREF _Toc449960491 \h </w:instrText>
       </w:r>
       <w:r>
         <w:rPr>
@@ -389,7 +342,6 @@
           <w:color w:val="auto"/>
           <w:sz w:val="24"/>
           <w:szCs w:val="24"/>
-          <w:lang w:eastAsia="ja-JP"/>
         </w:rPr>
       </w:pPr>
       <w:r>
@@ -414,7 +366,7 @@
         <w:rPr>
           <w:noProof/>
         </w:rPr>
-        <w:instrText xml:space="preserve"> PAGEREF _Toc311718432 \h </w:instrText>
+        <w:instrText xml:space="preserve"> PAGEREF _Toc449960492 \h </w:instrText>
       </w:r>
       <w:r>
         <w:rPr>
@@ -452,7 +404,6 @@
           <w:color w:val="auto"/>
           <w:sz w:val="24"/>
           <w:szCs w:val="24"/>
-          <w:lang w:eastAsia="ja-JP"/>
         </w:rPr>
       </w:pPr>
       <w:r>
@@ -477,7 +428,7 @@
         <w:rPr>
           <w:noProof/>
         </w:rPr>
-        <w:instrText xml:space="preserve"> PAGEREF _Toc311718433 \h </w:instrText>
+        <w:instrText xml:space="preserve"> PAGEREF _Toc449960493 \h </w:instrText>
       </w:r>
       <w:r>
         <w:rPr>
@@ -515,7 +466,6 @@
           <w:color w:val="auto"/>
           <w:sz w:val="24"/>
           <w:szCs w:val="24"/>
-          <w:lang w:eastAsia="ja-JP"/>
         </w:rPr>
       </w:pPr>
       <w:r>
@@ -540,7 +490,7 @@
         <w:rPr>
           <w:noProof/>
         </w:rPr>
-        <w:instrText xml:space="preserve"> PAGEREF _Toc311718434 \h </w:instrText>
+        <w:instrText xml:space="preserve"> PAGEREF _Toc449960494 \h </w:instrText>
       </w:r>
       <w:r>
         <w:rPr>
@@ -578,7 +528,6 @@
           <w:color w:val="auto"/>
           <w:sz w:val="24"/>
           <w:szCs w:val="24"/>
-          <w:lang w:eastAsia="ja-JP"/>
         </w:rPr>
       </w:pPr>
       <w:r>
@@ -603,7 +552,7 @@
         <w:rPr>
           <w:noProof/>
         </w:rPr>
-        <w:instrText xml:space="preserve"> PAGEREF _Toc311718435 \h </w:instrText>
+        <w:instrText xml:space="preserve"> PAGEREF _Toc449960495 \h </w:instrText>
       </w:r>
       <w:r>
         <w:rPr>
@@ -641,7 +590,6 @@
           <w:color w:val="auto"/>
           <w:sz w:val="24"/>
           <w:szCs w:val="24"/>
-          <w:lang w:eastAsia="ja-JP"/>
         </w:rPr>
       </w:pPr>
       <w:r>
@@ -666,7 +614,7 @@
         <w:rPr>
           <w:noProof/>
         </w:rPr>
-        <w:instrText xml:space="preserve"> PAGEREF _Toc311718436 \h </w:instrText>
+        <w:instrText xml:space="preserve"> PAGEREF _Toc449960496 \h </w:instrText>
       </w:r>
       <w:r>
         <w:rPr>
@@ -704,7 +652,6 @@
           <w:color w:val="auto"/>
           <w:sz w:val="24"/>
           <w:szCs w:val="24"/>
-          <w:lang w:eastAsia="ja-JP"/>
         </w:rPr>
       </w:pPr>
       <w:r>
@@ -729,7 +676,7 @@
         <w:rPr>
           <w:noProof/>
         </w:rPr>
-        <w:instrText xml:space="preserve"> PAGEREF _Toc311718437 \h </w:instrText>
+        <w:instrText xml:space="preserve"> PAGEREF _Toc449960497 \h </w:instrText>
       </w:r>
       <w:r>
         <w:rPr>
@@ -759,7 +706,7 @@
       <w:pPr>
         <w:pStyle w:val="TOC2"/>
         <w:tabs>
-          <w:tab w:val="left" w:pos="643"/>
+          <w:tab w:val="left" w:pos="660"/>
           <w:tab w:val="right" w:leader="dot" w:pos="9350"/>
         </w:tabs>
         <w:rPr>
@@ -768,7 +715,6 @@
           <w:color w:val="auto"/>
           <w:sz w:val="24"/>
           <w:szCs w:val="24"/>
-          <w:lang w:eastAsia="ja-JP"/>
         </w:rPr>
       </w:pPr>
       <w:r>
@@ -784,7 +730,6 @@
           <w:color w:val="auto"/>
           <w:sz w:val="24"/>
           <w:szCs w:val="24"/>
-          <w:lang w:eastAsia="ja-JP"/>
         </w:rPr>
         <w:tab/>
       </w:r>
@@ -810,7 +755,7 @@
         <w:rPr>
           <w:noProof/>
         </w:rPr>
-        <w:instrText xml:space="preserve"> PAGEREF _Toc311718438 \h </w:instrText>
+        <w:instrText xml:space="preserve"> PAGEREF _Toc449960498 \h </w:instrText>
       </w:r>
       <w:r>
         <w:rPr>
@@ -840,7 +785,7 @@
       <w:pPr>
         <w:pStyle w:val="TOC2"/>
         <w:tabs>
-          <w:tab w:val="left" w:pos="643"/>
+          <w:tab w:val="left" w:pos="660"/>
           <w:tab w:val="right" w:leader="dot" w:pos="9350"/>
         </w:tabs>
         <w:rPr>
@@ -849,7 +794,6 @@
           <w:color w:val="auto"/>
           <w:sz w:val="24"/>
           <w:szCs w:val="24"/>
-          <w:lang w:eastAsia="ja-JP"/>
         </w:rPr>
       </w:pPr>
       <w:r>
@@ -865,7 +809,6 @@
           <w:color w:val="auto"/>
           <w:sz w:val="24"/>
           <w:szCs w:val="24"/>
-          <w:lang w:eastAsia="ja-JP"/>
         </w:rPr>
         <w:tab/>
       </w:r>
@@ -891,7 +834,7 @@
         <w:rPr>
           <w:noProof/>
         </w:rPr>
-        <w:instrText xml:space="preserve"> PAGEREF _Toc311718439 \h </w:instrText>
+        <w:instrText xml:space="preserve"> PAGEREF _Toc449960499 \h </w:instrText>
       </w:r>
       <w:r>
         <w:rPr>
@@ -929,7 +872,6 @@
           <w:color w:val="auto"/>
           <w:sz w:val="24"/>
           <w:szCs w:val="24"/>
-          <w:lang w:eastAsia="ja-JP"/>
         </w:rPr>
       </w:pPr>
       <w:r>
@@ -954,7 +896,7 @@
         <w:rPr>
           <w:noProof/>
         </w:rPr>
-        <w:instrText xml:space="preserve"> PAGEREF _Toc311718440 \h </w:instrText>
+        <w:instrText xml:space="preserve"> PAGEREF _Toc449960500 \h </w:instrText>
       </w:r>
       <w:r>
         <w:rPr>
@@ -984,7 +926,7 @@
       <w:pPr>
         <w:pStyle w:val="TOC2"/>
         <w:tabs>
-          <w:tab w:val="left" w:pos="643"/>
+          <w:tab w:val="left" w:pos="660"/>
           <w:tab w:val="right" w:leader="dot" w:pos="9350"/>
         </w:tabs>
         <w:rPr>
@@ -993,7 +935,6 @@
           <w:color w:val="auto"/>
           <w:sz w:val="24"/>
           <w:szCs w:val="24"/>
-          <w:lang w:eastAsia="ja-JP"/>
         </w:rPr>
       </w:pPr>
       <w:r>
@@ -1009,7 +950,6 @@
           <w:color w:val="auto"/>
           <w:sz w:val="24"/>
           <w:szCs w:val="24"/>
-          <w:lang w:eastAsia="ja-JP"/>
         </w:rPr>
         <w:tab/>
       </w:r>
@@ -1035,7 +975,7 @@
         <w:rPr>
           <w:noProof/>
         </w:rPr>
-        <w:instrText xml:space="preserve"> PAGEREF _Toc311718441 \h </w:instrText>
+        <w:instrText xml:space="preserve"> PAGEREF _Toc449960501 \h </w:instrText>
       </w:r>
       <w:r>
         <w:rPr>
@@ -1065,7 +1005,7 @@
       <w:pPr>
         <w:pStyle w:val="TOC2"/>
         <w:tabs>
-          <w:tab w:val="left" w:pos="643"/>
+          <w:tab w:val="left" w:pos="660"/>
           <w:tab w:val="right" w:leader="dot" w:pos="9350"/>
         </w:tabs>
         <w:rPr>
@@ -1074,14 +1014,13 @@
           <w:color w:val="auto"/>
           <w:sz w:val="24"/>
           <w:szCs w:val="24"/>
-          <w:lang w:eastAsia="ja-JP"/>
-        </w:rPr>
-      </w:pPr>
-      <w:r>
-        <w:rPr>
-          <w:noProof/>
-        </w:rPr>
-        <w:t>a.</w:t>
+        </w:rPr>
+      </w:pPr>
+      <w:r>
+        <w:rPr>
+          <w:noProof/>
+        </w:rPr>
+        <w:t>2.</w:t>
       </w:r>
       <w:r>
         <w:rPr>
@@ -1090,7 +1029,6 @@
           <w:color w:val="auto"/>
           <w:sz w:val="24"/>
           <w:szCs w:val="24"/>
-          <w:lang w:eastAsia="ja-JP"/>
         </w:rPr>
         <w:tab/>
       </w:r>
@@ -1098,7 +1036,7 @@
         <w:rPr>
           <w:noProof/>
         </w:rPr>
-        <w:t>Install plugin and deploy environment</w:t>
+        <w:t>Modifying env with enabled plugin (removing/adding controller nodes)</w:t>
       </w:r>
       <w:r>
         <w:rPr>
@@ -1116,7 +1054,7 @@
         <w:rPr>
           <w:noProof/>
         </w:rPr>
-        <w:instrText xml:space="preserve"> PAGEREF _Toc311718442 \h </w:instrText>
+        <w:instrText xml:space="preserve"> PAGEREF _Toc449960502 \h </w:instrText>
       </w:r>
       <w:r>
         <w:rPr>
@@ -1146,7 +1084,7 @@
       <w:pPr>
         <w:pStyle w:val="TOC2"/>
         <w:tabs>
-          <w:tab w:val="left" w:pos="643"/>
+          <w:tab w:val="left" w:pos="660"/>
           <w:tab w:val="right" w:leader="dot" w:pos="9350"/>
         </w:tabs>
         <w:rPr>
@@ -1155,14 +1093,13 @@
           <w:color w:val="auto"/>
           <w:sz w:val="24"/>
           <w:szCs w:val="24"/>
-          <w:lang w:eastAsia="ja-JP"/>
-        </w:rPr>
-      </w:pPr>
-      <w:r>
-        <w:rPr>
-          <w:noProof/>
-        </w:rPr>
-        <w:t>2.</w:t>
+        </w:rPr>
+      </w:pPr>
+      <w:r>
+        <w:rPr>
+          <w:noProof/>
+        </w:rPr>
+        <w:t>3.</w:t>
       </w:r>
       <w:r>
         <w:rPr>
@@ -1171,7 +1108,6 @@
           <w:color w:val="auto"/>
           <w:sz w:val="24"/>
           <w:szCs w:val="24"/>
-          <w:lang w:eastAsia="ja-JP"/>
         </w:rPr>
         <w:tab/>
       </w:r>
@@ -1179,7 +1115,7 @@
         <w:rPr>
           <w:noProof/>
         </w:rPr>
-        <w:t>Modifying env with enabled plugin (removing/adding controller nodes)</w:t>
+        <w:t>Modifying env with enabled plugin (removing/adding compute node)</w:t>
       </w:r>
       <w:r>
         <w:rPr>
@@ -1197,7 +1133,7 @@
         <w:rPr>
           <w:noProof/>
         </w:rPr>
-        <w:instrText xml:space="preserve"> PAGEREF _Toc311718443 \h </w:instrText>
+        <w:instrText xml:space="preserve"> PAGEREF _Toc449960503 \h </w:instrText>
       </w:r>
       <w:r>
         <w:rPr>
@@ -1227,7 +1163,7 @@
       <w:pPr>
         <w:pStyle w:val="TOC2"/>
         <w:tabs>
-          <w:tab w:val="left" w:pos="643"/>
+          <w:tab w:val="left" w:pos="660"/>
           <w:tab w:val="right" w:leader="dot" w:pos="9350"/>
         </w:tabs>
         <w:rPr>
@@ -1236,14 +1172,13 @@
           <w:color w:val="auto"/>
           <w:sz w:val="24"/>
           <w:szCs w:val="24"/>
-          <w:lang w:eastAsia="ja-JP"/>
-        </w:rPr>
-      </w:pPr>
-      <w:r>
-        <w:rPr>
-          <w:noProof/>
-        </w:rPr>
-        <w:t>3.</w:t>
+        </w:rPr>
+      </w:pPr>
+      <w:r>
+        <w:rPr>
+          <w:noProof/>
+        </w:rPr>
+        <w:t>4.</w:t>
       </w:r>
       <w:r>
         <w:rPr>
@@ -1252,7 +1187,6 @@
           <w:color w:val="auto"/>
           <w:sz w:val="24"/>
           <w:szCs w:val="24"/>
-          <w:lang w:eastAsia="ja-JP"/>
         </w:rPr>
         <w:tab/>
       </w:r>
@@ -1260,7 +1194,7 @@
         <w:rPr>
           <w:noProof/>
         </w:rPr>
-        <w:t>Modifying env with enabled plugin (removing/adding compute node)</w:t>
+        <w:t>Uninstall of plugin with deployed environment</w:t>
       </w:r>
       <w:r>
         <w:rPr>
@@ -1278,7 +1212,7 @@
         <w:rPr>
           <w:noProof/>
         </w:rPr>
-        <w:instrText xml:space="preserve"> PAGEREF _Toc311718444 \h </w:instrText>
+        <w:instrText xml:space="preserve"> PAGEREF _Toc449960504 \h </w:instrText>
       </w:r>
       <w:r>
         <w:rPr>
@@ -1295,7 +1229,7 @@
         <w:rPr>
           <w:noProof/>
         </w:rPr>
-        <w:t>6</w:t>
+        <w:t>7</w:t>
       </w:r>
       <w:r>
         <w:rPr>
@@ -1308,7 +1242,7 @@
       <w:pPr>
         <w:pStyle w:val="TOC2"/>
         <w:tabs>
-          <w:tab w:val="left" w:pos="643"/>
+          <w:tab w:val="left" w:pos="660"/>
           <w:tab w:val="right" w:leader="dot" w:pos="9350"/>
         </w:tabs>
         <w:rPr>
@@ -1317,14 +1251,13 @@
           <w:color w:val="auto"/>
           <w:sz w:val="24"/>
           <w:szCs w:val="24"/>
-          <w:lang w:eastAsia="ja-JP"/>
-        </w:rPr>
-      </w:pPr>
-      <w:r>
-        <w:rPr>
-          <w:noProof/>
-        </w:rPr>
-        <w:t>4.</w:t>
+        </w:rPr>
+      </w:pPr>
+      <w:r>
+        <w:rPr>
+          <w:noProof/>
+        </w:rPr>
+        <w:t>5.</w:t>
       </w:r>
       <w:r>
         <w:rPr>
@@ -1333,7 +1266,6 @@
           <w:color w:val="auto"/>
           <w:sz w:val="24"/>
           <w:szCs w:val="24"/>
-          <w:lang w:eastAsia="ja-JP"/>
         </w:rPr>
         <w:tab/>
       </w:r>
@@ -1341,7 +1273,7 @@
         <w:rPr>
           <w:noProof/>
         </w:rPr>
-        <w:t>Uninstall of plugin with deployed environment</w:t>
+        <w:t>Uninstall of plugin</w:t>
       </w:r>
       <w:r>
         <w:rPr>
@@ -1359,88 +1291,7 @@
         <w:rPr>
           <w:noProof/>
         </w:rPr>
-        <w:instrText xml:space="preserve"> PAGEREF _Toc311718445 \h </w:instrText>
-      </w:r>
-      <w:r>
-        <w:rPr>
-          <w:noProof/>
-        </w:rPr>
-      </w:r>
-      <w:r>
-        <w:rPr>
-          <w:noProof/>
-        </w:rPr>
-        <w:fldChar w:fldCharType="separate"/>
-      </w:r>
-      <w:r>
-        <w:rPr>
-          <w:noProof/>
-        </w:rPr>
-        <w:t>7</w:t>
-      </w:r>
-      <w:r>
-        <w:rPr>
-          <w:noProof/>
-        </w:rPr>
-        <w:fldChar w:fldCharType="end"/>
-      </w:r>
-    </w:p>
-    <w:p>
-      <w:pPr>
-        <w:pStyle w:val="TOC2"/>
-        <w:tabs>
-          <w:tab w:val="left" w:pos="643"/>
-          <w:tab w:val="right" w:leader="dot" w:pos="9350"/>
-        </w:tabs>
-        <w:rPr>
-          <w:rFonts w:asciiTheme="minorHAnsi" w:eastAsiaTheme="minorEastAsia" w:hAnsiTheme="minorHAnsi" w:cstheme="minorBidi"/>
-          <w:noProof/>
-          <w:color w:val="auto"/>
-          <w:sz w:val="24"/>
-          <w:szCs w:val="24"/>
-          <w:lang w:eastAsia="ja-JP"/>
-        </w:rPr>
-      </w:pPr>
-      <w:r>
-        <w:rPr>
-          <w:noProof/>
-        </w:rPr>
-        <w:t>5.</w:t>
-      </w:r>
-      <w:r>
-        <w:rPr>
-          <w:rFonts w:asciiTheme="minorHAnsi" w:eastAsiaTheme="minorEastAsia" w:hAnsiTheme="minorHAnsi" w:cstheme="minorBidi"/>
-          <w:noProof/>
-          <w:color w:val="auto"/>
-          <w:sz w:val="24"/>
-          <w:szCs w:val="24"/>
-          <w:lang w:eastAsia="ja-JP"/>
-        </w:rPr>
-        <w:tab/>
-      </w:r>
-      <w:r>
-        <w:rPr>
-          <w:noProof/>
-        </w:rPr>
-        <w:t>Uninstall of plugin</w:t>
-      </w:r>
-      <w:r>
-        <w:rPr>
-          <w:noProof/>
-        </w:rPr>
-        <w:tab/>
-      </w:r>
-      <w:r>
-        <w:rPr>
-          <w:noProof/>
-        </w:rPr>
-        <w:fldChar w:fldCharType="begin"/>
-      </w:r>
-      <w:r>
-        <w:rPr>
-          <w:noProof/>
-        </w:rPr>
-        <w:instrText xml:space="preserve"> PAGEREF _Toc311718446 \h </w:instrText>
+        <w:instrText xml:space="preserve"> PAGEREF _Toc449960505 \h </w:instrText>
       </w:r>
       <w:r>
         <w:rPr>
@@ -1486,13 +1337,13 @@
         <w:pStyle w:val="Heading1"/>
         <w:contextualSpacing w:val="0"/>
       </w:pPr>
-      <w:bookmarkStart w:id="3" w:name="h.6rt6kxi0q67o" w:colFirst="0" w:colLast="0"/>
-      <w:bookmarkStart w:id="4" w:name="_Toc311718428"/>
+      <w:bookmarkStart w:id="2" w:name="h.6rt6kxi0q67o" w:colFirst="0" w:colLast="0"/>
+      <w:bookmarkStart w:id="3" w:name="_Toc449960488"/>
+      <w:bookmarkEnd w:id="2"/>
+      <w:r>
+        <w:t>Revision history</w:t>
+      </w:r>
       <w:bookmarkEnd w:id="3"/>
-      <w:r>
-        <w:t>Revision history</w:t>
-      </w:r>
-      <w:bookmarkEnd w:id="4"/>
     </w:p>
     <w:p/>
     <w:tbl>
@@ -1665,13 +1516,8 @@
               <w:spacing w:line="240" w:lineRule="auto"/>
             </w:pPr>
             <w:r>
-              <w:t xml:space="preserve">Irina </w:t>
-            </w:r>
-            <w:proofErr w:type="spellStart"/>
-            <w:r>
-              <w:t>Povolotskaya</w:t>
-            </w:r>
-            <w:proofErr w:type="spellEnd"/>
+              <w:t>Irina Povolotskaya</w:t>
+            </w:r>
           </w:p>
           <w:p>
             <w:pPr>
@@ -1680,17 +1526,14 @@
             <w:r>
               <w:t>(</w:t>
             </w:r>
-            <w:hyperlink r:id="rId8" w:history="1">
+            <w:hyperlink r:id="rId7" w:history="1">
               <w:r>
                 <w:rPr>
                   <w:rStyle w:val="Hyperlink"/>
                 </w:rPr>
-                <w:t>ipovolotskaya@mirantis.com</w:t>
+                <w:t>ipovolotskaya@mirantis.com)</w:t>
               </w:r>
             </w:hyperlink>
-            <w:r>
-              <w:t>)</w:t>
-            </w:r>
           </w:p>
         </w:tc>
         <w:tc>
@@ -1897,7 +1740,7 @@
               <w:spacing w:line="240" w:lineRule="auto"/>
             </w:pPr>
             <w:r>
-              <w:t>2.1</w:t>
+              <w:t>2.0.1</w:t>
             </w:r>
           </w:p>
         </w:tc>
@@ -1916,7 +1759,18 @@
               <w:spacing w:line="240" w:lineRule="auto"/>
             </w:pPr>
             <w:r>
-              <w:t>14.12.2015</w:t>
+              <w:t>02</w:t>
+            </w:r>
+            <w:r>
+              <w:t>.</w:t>
+            </w:r>
+            <w:r>
+              <w:t>05</w:t>
+            </w:r>
+            <w:bookmarkStart w:id="4" w:name="_GoBack"/>
+            <w:bookmarkEnd w:id="4"/>
+            <w:r>
+              <w:t>.2016</w:t>
             </w:r>
           </w:p>
         </w:tc>
@@ -1954,7 +1808,7 @@
               <w:spacing w:line="240" w:lineRule="auto"/>
             </w:pPr>
             <w:r>
-              <w:t>SolidFire Cinder 1.1.1 Test Plan</w:t>
+              <w:t>SolidFire Cinder 01.001.1 Test Plan</w:t>
             </w:r>
           </w:p>
         </w:tc>
@@ -1973,7 +1827,7 @@
       </w:pPr>
       <w:bookmarkStart w:id="5" w:name="h.40scnmv056tf" w:colFirst="0" w:colLast="0"/>
       <w:bookmarkStart w:id="6" w:name="h.u6oeahaeh3zs" w:colFirst="0" w:colLast="0"/>
-      <w:bookmarkStart w:id="7" w:name="_Toc311718429"/>
+      <w:bookmarkStart w:id="7" w:name="_Toc449960489"/>
       <w:bookmarkEnd w:id="5"/>
       <w:bookmarkEnd w:id="6"/>
       <w:r>
@@ -1990,35 +1844,7 @@
         <w:rPr>
           <w:i/>
         </w:rPr>
-        <w:t xml:space="preserve">The SolidFire plugin provides a GUI method to input the data necessary for the </w:t>
-      </w:r>
-      <w:proofErr w:type="spellStart"/>
-      <w:r>
-        <w:rPr>
-          <w:i/>
-        </w:rPr>
-        <w:t>cinder.conf</w:t>
-      </w:r>
-      <w:proofErr w:type="spellEnd"/>
-      <w:r>
-        <w:rPr>
-          <w:i/>
-        </w:rPr>
-        <w:t xml:space="preserve"> file to connect to the SolidFire cluster.  The Plugin then uses the data provided by the GUI and populates the </w:t>
-      </w:r>
-      <w:proofErr w:type="spellStart"/>
-      <w:r>
-        <w:rPr>
-          <w:i/>
-        </w:rPr>
-        <w:t>cinder.conf</w:t>
-      </w:r>
-      <w:proofErr w:type="spellEnd"/>
-      <w:r>
-        <w:rPr>
-          <w:i/>
-        </w:rPr>
-        <w:t xml:space="preserve"> file on all controllers (cinder is not providing data services, but commanding SolidFire to provide the services so cinder just runs on the controllers) in the Fuel deployed environment. </w:t>
+        <w:t xml:space="preserve">The SolidFire plugin provides a GUI method to input the data necessary for the cinder.conf file to connect to the SolidFire cluster.  The Plugin then uses the data provided by the GUI and populates the cinder.conf file on all controllers (cinder is not providing data services, but commanding SolidFire to provide the services so cinder just runs on the controllers) in the Fuel deployed environment. </w:t>
       </w:r>
     </w:p>
     <w:p>
@@ -2027,7 +1853,7 @@
         <w:contextualSpacing w:val="0"/>
       </w:pPr>
       <w:bookmarkStart w:id="8" w:name="h.2tgi2odyzskc" w:colFirst="0" w:colLast="0"/>
-      <w:bookmarkStart w:id="9" w:name="_Toc311718430"/>
+      <w:bookmarkStart w:id="9" w:name="_Toc449960490"/>
       <w:bookmarkEnd w:id="8"/>
       <w:r>
         <w:t>Developer’s specification</w:t>
@@ -2039,8 +1865,8 @@
         <w:pStyle w:val="Heading2"/>
         <w:contextualSpacing w:val="0"/>
       </w:pPr>
-      <w:hyperlink r:id="rId9" w:history="1">
-        <w:bookmarkStart w:id="10" w:name="_Toc311718431"/>
+      <w:hyperlink r:id="rId8" w:history="1">
+        <w:bookmarkStart w:id="10" w:name="_Toc449960491"/>
         <w:r>
           <w:rPr>
             <w:rStyle w:val="Hyperlink"/>
@@ -2048,8 +1874,8 @@
           <w:t>https://git.openstack.org/cgit/stackforge/fuel-plugin-solidfire-cinder/tree/specs/solidfire-plugin-specs.rst</w:t>
         </w:r>
         <w:bookmarkStart w:id="11" w:name="h.2b0cy5ovolma" w:colFirst="0" w:colLast="0"/>
+        <w:bookmarkEnd w:id="10"/>
         <w:bookmarkEnd w:id="11"/>
-        <w:bookmarkEnd w:id="10"/>
       </w:hyperlink>
     </w:p>
     <w:p>
@@ -2057,7 +1883,7 @@
         <w:pStyle w:val="Heading2"/>
         <w:contextualSpacing w:val="0"/>
       </w:pPr>
-      <w:bookmarkStart w:id="12" w:name="_Toc311718432"/>
+      <w:bookmarkStart w:id="12" w:name="_Toc449960492"/>
       <w:r>
         <w:t>Limitations</w:t>
       </w:r>
@@ -2073,21 +1899,7 @@
         <w:rPr>
           <w:i/>
         </w:rPr>
-        <w:t xml:space="preserve">The SolidFire Fuel Plugin does not support cinder with multiple </w:t>
-      </w:r>
-      <w:proofErr w:type="spellStart"/>
-      <w:r>
-        <w:rPr>
-          <w:i/>
-        </w:rPr>
-        <w:t>backends</w:t>
-      </w:r>
-      <w:proofErr w:type="spellEnd"/>
-      <w:r>
-        <w:rPr>
-          <w:i/>
-        </w:rPr>
-        <w:t xml:space="preserve"> today. </w:t>
+        <w:t xml:space="preserve">The SolidFire Fuel Plugin does not support cinder with multiple backends today. </w:t>
       </w:r>
     </w:p>
     <w:p>
@@ -2135,6 +1947,27 @@
         </w:rPr>
         <w:t xml:space="preserve">SolidFire Cluster up and running and attached to the appropriate networks. </w:t>
       </w:r>
+      <w:r>
+        <w:rPr>
+          <w:i/>
+        </w:rPr>
+        <w:t xml:space="preserve">See the </w:t>
+      </w:r>
+      <w:hyperlink r:id="rId9" w:history="1">
+        <w:r>
+          <w:rPr>
+            <w:rStyle w:val="Hyperlink"/>
+            <w:i/>
+          </w:rPr>
+          <w:t>Mirantis/SolidFire Reference architecture</w:t>
+        </w:r>
+      </w:hyperlink>
+      <w:r>
+        <w:rPr>
+          <w:i/>
+        </w:rPr>
+        <w:t xml:space="preserve">. </w:t>
+      </w:r>
     </w:p>
     <w:p>
       <w:pPr>
@@ -2142,7 +1975,7 @@
         <w:contextualSpacing w:val="0"/>
       </w:pPr>
       <w:bookmarkStart w:id="13" w:name="h.9jbr2unh6i9" w:colFirst="0" w:colLast="0"/>
-      <w:bookmarkStart w:id="14" w:name="_Toc311718433"/>
+      <w:bookmarkStart w:id="14" w:name="_Toc449960493"/>
       <w:bookmarkEnd w:id="13"/>
       <w:r>
         <w:t>Test strategy</w:t>
@@ -2157,35 +1990,7 @@
         <w:rPr>
           <w:i/>
         </w:rPr>
-        <w:t xml:space="preserve">The SolidFire-Cinder plugin simply creates a GUI element to collect the information necessary to create the </w:t>
-      </w:r>
-      <w:proofErr w:type="spellStart"/>
-      <w:r>
-        <w:rPr>
-          <w:i/>
-        </w:rPr>
-        <w:t>cinder.conf</w:t>
-      </w:r>
-      <w:proofErr w:type="spellEnd"/>
-      <w:r>
-        <w:rPr>
-          <w:i/>
-        </w:rPr>
-        <w:t xml:space="preserve"> configuration stanza for SolidFire. No additional packages are installed nor configuration generated.  The testing strategy is to confirm that all options in the GUI are handled properly and generate the desired output in the </w:t>
-      </w:r>
-      <w:proofErr w:type="spellStart"/>
-      <w:r>
-        <w:rPr>
-          <w:i/>
-        </w:rPr>
-        <w:t>cinder.conf</w:t>
-      </w:r>
-      <w:proofErr w:type="spellEnd"/>
-      <w:r>
-        <w:rPr>
-          <w:i/>
-        </w:rPr>
-        <w:t xml:space="preserve"> file.</w:t>
+        <w:t>The SolidFire-Cinder plugin simply creates a GUI element to collect the information necessary to create the cinder.conf configuration stanza for SolidFire. No additional packages are installed nor configuration generated.  The testing strategy is to confirm that all options in the GUI are handled properly and generate the desired output in the cinder.conf file.</w:t>
       </w:r>
     </w:p>
     <w:p>
@@ -2194,7 +1999,7 @@
         <w:contextualSpacing w:val="0"/>
       </w:pPr>
       <w:bookmarkStart w:id="15" w:name="h.nzhxdderq67" w:colFirst="0" w:colLast="0"/>
-      <w:bookmarkStart w:id="16" w:name="_Toc311718434"/>
+      <w:bookmarkStart w:id="16" w:name="_Toc449960494"/>
       <w:bookmarkEnd w:id="15"/>
       <w:r>
         <w:t>Acceptance criteria</w:t>
@@ -2206,35 +2011,7 @@
         <w:rPr>
           <w:i/>
         </w:rPr>
-        <w:t xml:space="preserve">The tests shall demonstrate the correct functionality of the SolidFire plugin to generate the appropriate entries into the </w:t>
-      </w:r>
-      <w:proofErr w:type="spellStart"/>
-      <w:r>
-        <w:rPr>
-          <w:i/>
-        </w:rPr>
-        <w:t>cinder.conf</w:t>
-      </w:r>
-      <w:proofErr w:type="spellEnd"/>
-      <w:r>
-        <w:rPr>
-          <w:i/>
-        </w:rPr>
-        <w:t xml:space="preserve"> file and to restart the cinder-volume service to pickup the changes in </w:t>
-      </w:r>
-      <w:proofErr w:type="spellStart"/>
-      <w:r>
-        <w:rPr>
-          <w:i/>
-        </w:rPr>
-        <w:t>cinder.conf</w:t>
-      </w:r>
-      <w:proofErr w:type="spellEnd"/>
-      <w:r>
-        <w:rPr>
-          <w:i/>
-        </w:rPr>
-        <w:t xml:space="preserve">. </w:t>
+        <w:t xml:space="preserve">The tests shall demonstrate the correct functionality of the SolidFire plugin to generate the appropriate entries into the cinder.conf file and to restart the cinder-volume service to pickup the changes in cinder.conf. </w:t>
       </w:r>
     </w:p>
     <w:p>
@@ -2243,7 +2020,7 @@
         <w:contextualSpacing w:val="0"/>
       </w:pPr>
       <w:bookmarkStart w:id="17" w:name="h.pw7thep7oq4y" w:colFirst="0" w:colLast="0"/>
-      <w:bookmarkStart w:id="18" w:name="_Toc311718435"/>
+      <w:bookmarkStart w:id="18" w:name="_Toc449960495"/>
       <w:bookmarkEnd w:id="17"/>
       <w:r>
         <w:t>Test environment, infrastructure and tools</w:t>
@@ -2288,24 +2065,11 @@
         <w:t xml:space="preserve"> (w/ 50GB Disk, 2 Network interfaces</w:t>
       </w:r>
       <w:r>
-        <w:t xml:space="preserve"> [</w:t>
-      </w:r>
-      <w:proofErr w:type="spellStart"/>
-      <w:r>
-        <w:t>Mgmt</w:t>
-      </w:r>
-      <w:proofErr w:type="spellEnd"/>
-      <w:r>
-        <w:t>, PXE</w:t>
-      </w:r>
-      <w:proofErr w:type="gramStart"/>
-      <w:r>
-        <w:t xml:space="preserve">] </w:t>
+        <w:t xml:space="preserve"> [Mgmt, PXE] </w:t>
       </w:r>
       <w:r>
         <w:t>)</w:t>
       </w:r>
-      <w:proofErr w:type="gramEnd"/>
     </w:p>
     <w:p>
       <w:pPr>
@@ -2399,6 +2163,7 @@
         <w:jc w:val="both"/>
       </w:pPr>
       <w:r>
+        <w:lastRenderedPageBreak/>
         <w:t>PXE Network</w:t>
       </w:r>
     </w:p>
@@ -2412,7 +2177,6 @@
         <w:jc w:val="both"/>
       </w:pPr>
       <w:r>
-        <w:lastRenderedPageBreak/>
         <w:t>Public Network</w:t>
       </w:r>
     </w:p>
@@ -2474,7 +2238,7 @@
         <w:contextualSpacing w:val="0"/>
       </w:pPr>
       <w:bookmarkStart w:id="19" w:name="h.cut28xqenhu1" w:colFirst="0" w:colLast="0"/>
-      <w:bookmarkStart w:id="20" w:name="_Toc311718436"/>
+      <w:bookmarkStart w:id="20" w:name="_Toc449960496"/>
       <w:bookmarkEnd w:id="19"/>
       <w:r>
         <w:t>Product compatibility matrix</w:t>
@@ -2597,7 +2361,7 @@
           </w:tcPr>
           <w:p>
             <w:r>
-              <w:t>1.1.1</w:t>
+              <w:t>01.001.1</w:t>
             </w:r>
           </w:p>
         </w:tc>
@@ -2630,7 +2394,7 @@
         <w:contextualSpacing w:val="0"/>
       </w:pPr>
       <w:bookmarkStart w:id="21" w:name="h.l24plbdk72x" w:colFirst="0" w:colLast="0"/>
-      <w:bookmarkStart w:id="22" w:name="_Toc311718437"/>
+      <w:bookmarkStart w:id="22" w:name="_Toc449960497"/>
       <w:bookmarkEnd w:id="21"/>
       <w:r>
         <w:t>Type of testing</w:t>
@@ -2658,7 +2422,7 @@
         <w:contextualSpacing w:val="0"/>
       </w:pPr>
       <w:bookmarkStart w:id="23" w:name="h.ud54pvm25504" w:colFirst="0" w:colLast="0"/>
-      <w:bookmarkStart w:id="24" w:name="_Toc311718438"/>
+      <w:bookmarkStart w:id="24" w:name="_Toc449960498"/>
       <w:bookmarkEnd w:id="23"/>
       <w:r>
         <w:t>Installation testing</w:t>
@@ -2874,19 +2638,7 @@
               <w:rPr>
                 <w:i/>
               </w:rPr>
-              <w:t xml:space="preserve">Run system tests #1, </w:t>
-            </w:r>
-            <w:r>
-              <w:rPr>
-                <w:i/>
-              </w:rPr>
-              <w:t xml:space="preserve">1.a, </w:t>
-            </w:r>
-            <w:r>
-              <w:rPr>
-                <w:i/>
-              </w:rPr>
-              <w:t>4 and 5 (see ‘system test’ below)</w:t>
+              <w:t>Run system tests #1, 4 and 5 (see ‘system test’ below)</w:t>
             </w:r>
           </w:p>
         </w:tc>
@@ -2946,7 +2698,7 @@
         </w:numPr>
         <w:contextualSpacing w:val="0"/>
       </w:pPr>
-      <w:bookmarkStart w:id="25" w:name="_Toc311718439"/>
+      <w:bookmarkStart w:id="25" w:name="_Toc449960499"/>
       <w:r>
         <w:t>Functional testing</w:t>
       </w:r>
@@ -3023,21 +2775,7 @@
               <w:rPr>
                 <w:i/>
               </w:rPr>
-              <w:t xml:space="preserve">t of proper </w:t>
-            </w:r>
-            <w:proofErr w:type="spellStart"/>
-            <w:r>
-              <w:rPr>
-                <w:i/>
-              </w:rPr>
-              <w:t>cinder.conf</w:t>
-            </w:r>
-            <w:proofErr w:type="spellEnd"/>
-            <w:r>
-              <w:rPr>
-                <w:i/>
-              </w:rPr>
-              <w:t xml:space="preserve"> output</w:t>
+              <w:t>t of proper cinder.conf output</w:t>
             </w:r>
           </w:p>
         </w:tc>
@@ -3082,21 +2820,7 @@
               <w:rPr>
                 <w:i/>
               </w:rPr>
-              <w:t xml:space="preserve">Prove that the plugin properly sets up the </w:t>
-            </w:r>
-            <w:proofErr w:type="spellStart"/>
-            <w:r>
-              <w:rPr>
-                <w:i/>
-              </w:rPr>
-              <w:t>cinder.conf</w:t>
-            </w:r>
-            <w:proofErr w:type="spellEnd"/>
-            <w:r>
-              <w:rPr>
-                <w:i/>
-              </w:rPr>
-              <w:t xml:space="preserve"> file on deployment and removal of nodes.</w:t>
+              <w:t>Prove that the plugin properly sets up the cinder.conf file on deployment and removal of nodes.</w:t>
             </w:r>
           </w:p>
         </w:tc>
@@ -3237,21 +2961,14 @@
               <w:rPr>
                 <w:i/>
               </w:rPr>
-              <w:t xml:space="preserve">The plugin shall accept the necessary inputs and configure the necessary variables in the </w:t>
-            </w:r>
-            <w:proofErr w:type="spellStart"/>
+              <w:t xml:space="preserve">The plugin shall accept the necessary inputs and configure the necessary variables in the cinder.conf file on all Controller nodes in the environment.  The plugin shall properly accommodate addition and removal of controller </w:t>
+            </w:r>
             <w:r>
               <w:rPr>
                 <w:i/>
               </w:rPr>
-              <w:t>cinder.conf</w:t>
-            </w:r>
-            <w:proofErr w:type="spellEnd"/>
-            <w:r>
-              <w:rPr>
-                <w:i/>
-              </w:rPr>
-              <w:t xml:space="preserve"> file on all Controller nodes in the environment.  The plugin shall properly accommodate addition and removal of controller nodes. </w:t>
+              <w:lastRenderedPageBreak/>
+              <w:t xml:space="preserve">nodes. </w:t>
             </w:r>
           </w:p>
         </w:tc>
@@ -3274,7 +2991,7 @@
         <w:spacing w:line="331" w:lineRule="auto"/>
         <w:contextualSpacing w:val="0"/>
       </w:pPr>
-      <w:bookmarkStart w:id="26" w:name="_Toc311718440"/>
+      <w:bookmarkStart w:id="26" w:name="_Toc449960500"/>
       <w:r>
         <w:t>System testing</w:t>
       </w:r>
@@ -3296,7 +3013,7 @@
         <w:contextualSpacing w:val="0"/>
       </w:pPr>
       <w:bookmarkStart w:id="27" w:name="h.sb63vn8gl4ym" w:colFirst="0" w:colLast="0"/>
-      <w:bookmarkStart w:id="28" w:name="_Toc311718441"/>
+      <w:bookmarkStart w:id="28" w:name="_Toc449960501"/>
       <w:bookmarkEnd w:id="27"/>
       <w:r>
         <w:t>Install plugin and deploy environment</w:t>
@@ -3362,16 +3079,9 @@
               <w:spacing w:line="288" w:lineRule="auto"/>
               <w:ind w:left="720" w:hanging="360"/>
             </w:pPr>
-            <w:proofErr w:type="spellStart"/>
-            <w:proofErr w:type="gramStart"/>
-            <w:r>
-              <w:t>install</w:t>
-            </w:r>
-            <w:proofErr w:type="gramEnd"/>
-            <w:r>
-              <w:t>_plugin_deploy_env</w:t>
-            </w:r>
-            <w:proofErr w:type="spellEnd"/>
+            <w:r>
+              <w:t>install_plugin_deploy_env</w:t>
+            </w:r>
           </w:p>
         </w:tc>
       </w:tr>
@@ -3470,13 +3180,8 @@
               <w:contextualSpacing/>
             </w:pPr>
             <w:r>
-              <w:t xml:space="preserve">Create environment with enabled plugin in fuel </w:t>
-            </w:r>
-            <w:proofErr w:type="spellStart"/>
-            <w:r>
-              <w:t>ui</w:t>
-            </w:r>
-            <w:proofErr w:type="spellEnd"/>
+              <w:t>Create environment with enabled plugin in fuel ui</w:t>
+            </w:r>
           </w:p>
           <w:p>
             <w:pPr>
@@ -3637,28 +3342,28 @@
       </w:tr>
     </w:tbl>
     <w:p/>
+    <w:p/>
     <w:p>
       <w:pPr>
         <w:pStyle w:val="Heading2"/>
-        <w:keepNext w:val="0"/>
-        <w:keepLines w:val="0"/>
         <w:numPr>
-          <w:ilvl w:val="1"/>
+          <w:ilvl w:val="0"/>
           <w:numId w:val="10"/>
         </w:numPr>
-        <w:spacing w:line="331" w:lineRule="auto"/>
         <w:contextualSpacing w:val="0"/>
       </w:pPr>
-      <w:bookmarkStart w:id="29" w:name="_Toc311718442"/>
-      <w:r>
-        <w:t>Install plugin and deploy environment</w:t>
-      </w:r>
+      <w:bookmarkStart w:id="29" w:name="h.i7qfs69lnngb" w:colFirst="0" w:colLast="0"/>
+      <w:bookmarkStart w:id="30" w:name="_Toc449960502"/>
       <w:bookmarkEnd w:id="29"/>
+      <w:r>
+        <w:t>Modifying env with enabled plugin (removing/adding controller nodes)</w:t>
+      </w:r>
+      <w:bookmarkEnd w:id="30"/>
     </w:p>
     <w:p/>
     <w:tbl>
       <w:tblPr>
-        <w:tblStyle w:val="a2"/>
+        <w:tblStyle w:val="a3"/>
         <w:tblW w:w="9120" w:type="dxa"/>
         <w:tblLayout w:type="fixed"/>
         <w:tblLook w:val="0600" w:firstRow="0" w:lastRow="0" w:firstColumn="0" w:lastColumn="0" w:noHBand="1" w:noVBand="1"/>
@@ -3714,19 +3419,9 @@
               <w:spacing w:line="288" w:lineRule="auto"/>
               <w:ind w:left="720" w:hanging="360"/>
             </w:pPr>
-            <w:proofErr w:type="spellStart"/>
-            <w:proofErr w:type="gramStart"/>
-            <w:r>
-              <w:t>install</w:t>
-            </w:r>
-            <w:proofErr w:type="gramEnd"/>
-            <w:r>
-              <w:t>_plugin_verify_open_iscsi_</w:t>
-            </w:r>
-            <w:r>
-              <w:t>installed</w:t>
-            </w:r>
-            <w:proofErr w:type="spellEnd"/>
+            <w:r>
+              <w:t>modify_env_with_plugin_remove_add_controller</w:t>
+            </w:r>
           </w:p>
         </w:tc>
       </w:tr>
@@ -3776,143 +3471,240 @@
             <w:pPr>
               <w:numPr>
                 <w:ilvl w:val="0"/>
-                <w:numId w:val="13"/>
+                <w:numId w:val="1"/>
               </w:numPr>
               <w:spacing w:line="288" w:lineRule="auto"/>
               <w:ind w:hanging="360"/>
               <w:contextualSpacing/>
             </w:pPr>
             <w:r>
-              <w:t xml:space="preserve">Create environment with </w:t>
-            </w:r>
-            <w:proofErr w:type="spellStart"/>
-            <w:r>
-              <w:t>Ceph</w:t>
-            </w:r>
-            <w:proofErr w:type="spellEnd"/>
-            <w:r>
-              <w:t xml:space="preserve"> as the backend.</w:t>
+              <w:t>Upload plugin to the master node</w:t>
             </w:r>
           </w:p>
           <w:p>
             <w:pPr>
               <w:numPr>
                 <w:ilvl w:val="0"/>
-                <w:numId w:val="13"/>
+                <w:numId w:val="1"/>
               </w:numPr>
               <w:spacing w:line="288" w:lineRule="auto"/>
               <w:ind w:hanging="360"/>
               <w:contextualSpacing/>
             </w:pPr>
             <w:r>
-              <w:t xml:space="preserve">Enabled plugin in fuel </w:t>
-            </w:r>
-            <w:proofErr w:type="spellStart"/>
-            <w:r>
-              <w:t>ui</w:t>
-            </w:r>
-            <w:proofErr w:type="spellEnd"/>
+              <w:t>Install plugin</w:t>
+            </w:r>
           </w:p>
           <w:p>
             <w:pPr>
               <w:numPr>
                 <w:ilvl w:val="0"/>
-                <w:numId w:val="13"/>
+                <w:numId w:val="1"/>
               </w:numPr>
               <w:spacing w:line="288" w:lineRule="auto"/>
               <w:ind w:hanging="360"/>
               <w:contextualSpacing/>
             </w:pPr>
             <w:r>
-              <w:t xml:space="preserve">Add 3 nodes with Controller role, 1 node with Compute, 3 nodes with </w:t>
-            </w:r>
-            <w:proofErr w:type="spellStart"/>
-            <w:r>
-              <w:t>Ceph</w:t>
-            </w:r>
-            <w:proofErr w:type="spellEnd"/>
-            <w:r>
-              <w:t xml:space="preserve">. Do not select a ‘Cinder LVM over </w:t>
-            </w:r>
-            <w:proofErr w:type="spellStart"/>
-            <w:r>
-              <w:t>iSCSI</w:t>
-            </w:r>
-            <w:proofErr w:type="spellEnd"/>
-            <w:r>
-              <w:t xml:space="preserve"> for Volumes’ in the settings -&gt; Storage page.</w:t>
+              <w:t>Ensure that plugin is installed successfully using cli</w:t>
             </w:r>
           </w:p>
           <w:p>
             <w:pPr>
               <w:numPr>
                 <w:ilvl w:val="0"/>
-                <w:numId w:val="13"/>
+                <w:numId w:val="1"/>
               </w:numPr>
               <w:spacing w:line="288" w:lineRule="auto"/>
               <w:ind w:hanging="360"/>
               <w:contextualSpacing/>
             </w:pPr>
             <w:r>
-              <w:t>Apply network settings</w:t>
+              <w:t>Create environment with enabled plugin in fuel ui</w:t>
             </w:r>
           </w:p>
           <w:p>
             <w:pPr>
               <w:numPr>
                 <w:ilvl w:val="0"/>
-                <w:numId w:val="13"/>
+                <w:numId w:val="1"/>
               </w:numPr>
               <w:spacing w:line="288" w:lineRule="auto"/>
               <w:ind w:hanging="360"/>
               <w:contextualSpacing/>
             </w:pPr>
             <w:r>
-              <w:t>Run network verification</w:t>
+              <w:t>Add 3 nodes with Controller role and 1 node with Compute and another role</w:t>
             </w:r>
           </w:p>
           <w:p>
             <w:pPr>
               <w:numPr>
                 <w:ilvl w:val="0"/>
-                <w:numId w:val="13"/>
+                <w:numId w:val="1"/>
               </w:numPr>
               <w:spacing w:line="288" w:lineRule="auto"/>
               <w:ind w:hanging="360"/>
               <w:contextualSpacing/>
             </w:pPr>
             <w:r>
-              <w:t>Deploy the cluster</w:t>
+              <w:t>Apply network settings</w:t>
             </w:r>
           </w:p>
           <w:p>
             <w:pPr>
               <w:numPr>
                 <w:ilvl w:val="0"/>
-                <w:numId w:val="13"/>
+                <w:numId w:val="1"/>
               </w:numPr>
               <w:spacing w:line="288" w:lineRule="auto"/>
               <w:ind w:hanging="360"/>
               <w:contextualSpacing/>
             </w:pPr>
             <w:r>
-              <w:t>Verify that ‘</w:t>
-            </w:r>
-            <w:proofErr w:type="spellStart"/>
-            <w:r>
-              <w:t>iscsiadm</w:t>
-            </w:r>
-            <w:proofErr w:type="spellEnd"/>
-            <w:r>
-              <w:t xml:space="preserve">’ is installed on the controller nodes (all 3) by running </w:t>
-            </w:r>
-            <w:proofErr w:type="spellStart"/>
-            <w:r>
-              <w:t>iscsiadm</w:t>
-            </w:r>
-            <w:proofErr w:type="spellEnd"/>
-            <w:r>
-              <w:t xml:space="preserve">’ on the controller nodes. </w:t>
+              <w:t>Run network verification</w:t>
+            </w:r>
+          </w:p>
+          <w:p>
+            <w:pPr>
+              <w:numPr>
+                <w:ilvl w:val="0"/>
+                <w:numId w:val="1"/>
+              </w:numPr>
+              <w:spacing w:line="288" w:lineRule="auto"/>
+              <w:ind w:hanging="360"/>
+              <w:contextualSpacing/>
+            </w:pPr>
+            <w:r>
+              <w:t>Deploy the cluster</w:t>
+            </w:r>
+          </w:p>
+          <w:p>
+            <w:pPr>
+              <w:numPr>
+                <w:ilvl w:val="0"/>
+                <w:numId w:val="1"/>
+              </w:numPr>
+              <w:spacing w:line="288" w:lineRule="auto"/>
+              <w:ind w:hanging="360"/>
+              <w:contextualSpacing/>
+            </w:pPr>
+            <w:r>
+              <w:t xml:space="preserve">Create a volume within OpenStack, confirm volume is on </w:t>
+            </w:r>
+            <w:r>
+              <w:lastRenderedPageBreak/>
+              <w:t>SolidFire</w:t>
+            </w:r>
+          </w:p>
+          <w:p>
+            <w:pPr>
+              <w:numPr>
+                <w:ilvl w:val="0"/>
+                <w:numId w:val="1"/>
+              </w:numPr>
+              <w:spacing w:line="288" w:lineRule="auto"/>
+              <w:ind w:hanging="360"/>
+              <w:contextualSpacing/>
+            </w:pPr>
+            <w:r>
+              <w:t xml:space="preserve">Remove 1 nodes with Controller role </w:t>
+            </w:r>
+          </w:p>
+          <w:p>
+            <w:pPr>
+              <w:spacing w:line="288" w:lineRule="auto"/>
+            </w:pPr>
+            <w:r>
+              <w:t>/*</w:t>
+            </w:r>
+            <w:r>
+              <w:t>Remove</w:t>
+            </w:r>
+            <w:r>
+              <w:t xml:space="preserve"> node, where plugin’s services available, to ensure that according to ha mode all plugins resources will be replaced and available </w:t>
+            </w:r>
+            <w:r>
+              <w:t>on another</w:t>
+            </w:r>
+            <w:r>
+              <w:t xml:space="preserve"> live node and continue to work as expected*/</w:t>
+            </w:r>
+          </w:p>
+          <w:p>
+            <w:pPr>
+              <w:numPr>
+                <w:ilvl w:val="0"/>
+                <w:numId w:val="1"/>
+              </w:numPr>
+              <w:spacing w:line="288" w:lineRule="auto"/>
+              <w:ind w:hanging="360"/>
+              <w:contextualSpacing/>
+            </w:pPr>
+            <w:r>
+              <w:t>Re-deploy cluster</w:t>
+            </w:r>
+          </w:p>
+          <w:p>
+            <w:pPr>
+              <w:numPr>
+                <w:ilvl w:val="0"/>
+                <w:numId w:val="1"/>
+              </w:numPr>
+              <w:spacing w:line="288" w:lineRule="auto"/>
+              <w:ind w:hanging="360"/>
+              <w:contextualSpacing/>
+            </w:pPr>
+            <w:r>
+              <w:t xml:space="preserve">Create a volume within OpenStack, confirm volume is on SolidFire </w:t>
+            </w:r>
+          </w:p>
+          <w:p>
+            <w:pPr>
+              <w:numPr>
+                <w:ilvl w:val="0"/>
+                <w:numId w:val="1"/>
+              </w:numPr>
+              <w:spacing w:line="288" w:lineRule="auto"/>
+              <w:ind w:hanging="360"/>
+              <w:contextualSpacing/>
+            </w:pPr>
+            <w:r>
+              <w:t xml:space="preserve">Add 1 </w:t>
+            </w:r>
+            <w:r>
+              <w:t>new node</w:t>
+            </w:r>
+            <w:r>
+              <w:t xml:space="preserve"> with Controller role</w:t>
+            </w:r>
+          </w:p>
+          <w:p>
+            <w:pPr>
+              <w:numPr>
+                <w:ilvl w:val="0"/>
+                <w:numId w:val="1"/>
+              </w:numPr>
+              <w:spacing w:line="288" w:lineRule="auto"/>
+              <w:ind w:hanging="360"/>
+              <w:contextualSpacing/>
+            </w:pPr>
+            <w:r>
+              <w:t xml:space="preserve">Re-deploy cluster </w:t>
+            </w:r>
+          </w:p>
+          <w:p>
+            <w:pPr>
+              <w:numPr>
+                <w:ilvl w:val="0"/>
+                <w:numId w:val="1"/>
+              </w:numPr>
+              <w:spacing w:line="288" w:lineRule="auto"/>
+              <w:ind w:hanging="360"/>
+              <w:contextualSpacing/>
+            </w:pPr>
+            <w:r>
+              <w:t>Create a volume within OpenStack, confirm volume is on SolidFire</w:t>
             </w:r>
           </w:p>
         </w:tc>
@@ -3939,6 +3731,7 @@
               <w:spacing w:line="288" w:lineRule="auto"/>
             </w:pPr>
             <w:r>
+              <w:lastRenderedPageBreak/>
               <w:t>Expected Result</w:t>
             </w:r>
           </w:p>
@@ -3967,26 +3760,10 @@
               <w:rPr>
                 <w:i/>
               </w:rPr>
-              <w:t>Cluster is created, network</w:t>
-            </w:r>
-            <w:r>
-              <w:t xml:space="preserve"> verification and all plugin services </w:t>
-            </w:r>
-            <w:proofErr w:type="gramStart"/>
-            <w:r>
-              <w:t>is</w:t>
-            </w:r>
-            <w:proofErr w:type="gramEnd"/>
-            <w:r>
-              <w:t xml:space="preserve"> enabled and </w:t>
-            </w:r>
-            <w:proofErr w:type="spellStart"/>
-            <w:r>
-              <w:t>isciadm</w:t>
-            </w:r>
-            <w:proofErr w:type="spellEnd"/>
-            <w:r>
-              <w:t xml:space="preserve"> is installed on the controller nodes. </w:t>
+              <w:t>Plugin is installed successfully, cluster is created, network</w:t>
+            </w:r>
+            <w:r>
+              <w:t xml:space="preserve"> verification and all plugin services is enabled and worked as expected.</w:t>
             </w:r>
           </w:p>
         </w:tc>
@@ -4003,26 +3780,18 @@
         </w:numPr>
         <w:contextualSpacing w:val="0"/>
       </w:pPr>
-      <w:bookmarkStart w:id="30" w:name="h.i7qfs69lnngb" w:colFirst="0" w:colLast="0"/>
-      <w:bookmarkStart w:id="31" w:name="_Toc311718443"/>
-      <w:bookmarkEnd w:id="30"/>
-      <w:r>
-        <w:t xml:space="preserve">Modifying </w:t>
-      </w:r>
-      <w:proofErr w:type="spellStart"/>
-      <w:r>
-        <w:t>env</w:t>
-      </w:r>
-      <w:proofErr w:type="spellEnd"/>
-      <w:r>
-        <w:t xml:space="preserve"> with enabled plugin (removing/adding controller nodes)</w:t>
-      </w:r>
+      <w:bookmarkStart w:id="31" w:name="h.ljpmaxg12tdy" w:colFirst="0" w:colLast="0"/>
+      <w:bookmarkStart w:id="32" w:name="_Toc449960503"/>
       <w:bookmarkEnd w:id="31"/>
+      <w:r>
+        <w:t>Modifying env with enabled plugin (removing/adding compute node)</w:t>
+      </w:r>
+      <w:bookmarkEnd w:id="32"/>
     </w:p>
     <w:p/>
     <w:tbl>
       <w:tblPr>
-        <w:tblStyle w:val="a3"/>
+        <w:tblStyle w:val="a4"/>
         <w:tblW w:w="9120" w:type="dxa"/>
         <w:tblLayout w:type="fixed"/>
         <w:tblLook w:val="0600" w:firstRow="0" w:lastRow="0" w:firstColumn="0" w:lastColumn="0" w:noHBand="1" w:noVBand="1"/>
@@ -4078,16 +3847,9 @@
               <w:spacing w:line="288" w:lineRule="auto"/>
               <w:ind w:left="720" w:hanging="360"/>
             </w:pPr>
-            <w:proofErr w:type="spellStart"/>
-            <w:proofErr w:type="gramStart"/>
-            <w:r>
-              <w:t>modify</w:t>
-            </w:r>
-            <w:proofErr w:type="gramEnd"/>
-            <w:r>
-              <w:t>_env_with_plugin_remove_add_controller</w:t>
-            </w:r>
-            <w:proofErr w:type="spellEnd"/>
+            <w:r>
+              <w:t>modify_env_with_plugin_remove_add_compute</w:t>
+            </w:r>
           </w:p>
         </w:tc>
       </w:tr>
@@ -4137,7 +3899,7 @@
             <w:pPr>
               <w:numPr>
                 <w:ilvl w:val="0"/>
-                <w:numId w:val="1"/>
+                <w:numId w:val="6"/>
               </w:numPr>
               <w:spacing w:line="288" w:lineRule="auto"/>
               <w:ind w:hanging="360"/>
@@ -4151,7 +3913,7 @@
             <w:pPr>
               <w:numPr>
                 <w:ilvl w:val="0"/>
-                <w:numId w:val="1"/>
+                <w:numId w:val="6"/>
               </w:numPr>
               <w:spacing w:line="288" w:lineRule="auto"/>
               <w:ind w:hanging="360"/>
@@ -4165,7 +3927,7 @@
             <w:pPr>
               <w:numPr>
                 <w:ilvl w:val="0"/>
-                <w:numId w:val="1"/>
+                <w:numId w:val="6"/>
               </w:numPr>
               <w:spacing w:line="288" w:lineRule="auto"/>
               <w:ind w:hanging="360"/>
@@ -4179,40 +3941,35 @@
             <w:pPr>
               <w:numPr>
                 <w:ilvl w:val="0"/>
-                <w:numId w:val="1"/>
+                <w:numId w:val="6"/>
               </w:numPr>
               <w:spacing w:line="288" w:lineRule="auto"/>
               <w:ind w:hanging="360"/>
               <w:contextualSpacing/>
             </w:pPr>
             <w:r>
-              <w:t xml:space="preserve">Create environment with enabled plugin in fuel </w:t>
-            </w:r>
-            <w:proofErr w:type="spellStart"/>
-            <w:r>
-              <w:t>ui</w:t>
-            </w:r>
-            <w:proofErr w:type="spellEnd"/>
+              <w:t>Create environment with enabled plugin in fuel ui</w:t>
+            </w:r>
           </w:p>
           <w:p>
             <w:pPr>
               <w:numPr>
                 <w:ilvl w:val="0"/>
-                <w:numId w:val="1"/>
+                <w:numId w:val="6"/>
               </w:numPr>
               <w:spacing w:line="288" w:lineRule="auto"/>
               <w:ind w:hanging="360"/>
               <w:contextualSpacing/>
             </w:pPr>
             <w:r>
-              <w:t>Add 3 nodes with Controller role and 1 node with Compute and another role</w:t>
+              <w:t>Add 3 nodes with Controller role and 2 nodes with compute roles and 1 another role</w:t>
             </w:r>
           </w:p>
           <w:p>
             <w:pPr>
               <w:numPr>
                 <w:ilvl w:val="0"/>
-                <w:numId w:val="1"/>
+                <w:numId w:val="6"/>
               </w:numPr>
               <w:spacing w:line="288" w:lineRule="auto"/>
               <w:ind w:hanging="360"/>
@@ -4226,7 +3983,7 @@
             <w:pPr>
               <w:numPr>
                 <w:ilvl w:val="0"/>
-                <w:numId w:val="1"/>
+                <w:numId w:val="6"/>
               </w:numPr>
               <w:spacing w:line="288" w:lineRule="auto"/>
               <w:ind w:hanging="360"/>
@@ -4240,7 +3997,7 @@
             <w:pPr>
               <w:numPr>
                 <w:ilvl w:val="0"/>
-                <w:numId w:val="1"/>
+                <w:numId w:val="6"/>
               </w:numPr>
               <w:spacing w:line="288" w:lineRule="auto"/>
               <w:ind w:hanging="360"/>
@@ -4254,55 +4011,38 @@
             <w:pPr>
               <w:numPr>
                 <w:ilvl w:val="0"/>
-                <w:numId w:val="1"/>
+                <w:numId w:val="6"/>
               </w:numPr>
               <w:spacing w:line="288" w:lineRule="auto"/>
               <w:ind w:hanging="360"/>
               <w:contextualSpacing/>
             </w:pPr>
             <w:r>
-              <w:t>Create a volume within OpenStack, confirm volume is on SolidFire</w:t>
+              <w:t xml:space="preserve">Create a volume within OpenStack, confirm volume is on SolidFire </w:t>
+            </w:r>
+            <w:r>
+              <w:t>Run OSTF</w:t>
             </w:r>
           </w:p>
           <w:p>
             <w:pPr>
               <w:numPr>
                 <w:ilvl w:val="0"/>
-                <w:numId w:val="1"/>
+                <w:numId w:val="6"/>
               </w:numPr>
               <w:spacing w:line="288" w:lineRule="auto"/>
               <w:ind w:hanging="360"/>
               <w:contextualSpacing/>
             </w:pPr>
             <w:r>
-              <w:t xml:space="preserve">Remove 1 nodes with Controller role </w:t>
-            </w:r>
-          </w:p>
-          <w:p>
-            <w:pPr>
-              <w:spacing w:line="288" w:lineRule="auto"/>
-            </w:pPr>
-            <w:r>
-              <w:t>/*</w:t>
-            </w:r>
-            <w:r>
-              <w:t>Remove</w:t>
-            </w:r>
-            <w:r>
-              <w:t xml:space="preserve"> node, where plugin’s services available, to ensure that according to ha mode all plugins resources will be replaced and available </w:t>
-            </w:r>
-            <w:r>
-              <w:t>on another</w:t>
-            </w:r>
-            <w:r>
-              <w:t xml:space="preserve"> live node and continue to work as expected*/</w:t>
+              <w:t>Remove 1 compute node</w:t>
             </w:r>
           </w:p>
           <w:p>
             <w:pPr>
               <w:numPr>
                 <w:ilvl w:val="0"/>
-                <w:numId w:val="1"/>
+                <w:numId w:val="6"/>
               </w:numPr>
               <w:spacing w:line="288" w:lineRule="auto"/>
               <w:ind w:hanging="360"/>
@@ -4316,7 +4056,7 @@
             <w:pPr>
               <w:numPr>
                 <w:ilvl w:val="0"/>
-                <w:numId w:val="1"/>
+                <w:numId w:val="6"/>
               </w:numPr>
               <w:spacing w:line="288" w:lineRule="auto"/>
               <w:ind w:hanging="360"/>
@@ -4325,46 +4065,29 @@
             <w:r>
               <w:t xml:space="preserve">Create a volume within OpenStack, confirm volume is on SolidFire </w:t>
             </w:r>
+            <w:r>
+              <w:t>Add 1 compute node</w:t>
+            </w:r>
           </w:p>
           <w:p>
             <w:pPr>
               <w:numPr>
                 <w:ilvl w:val="0"/>
-                <w:numId w:val="1"/>
+                <w:numId w:val="6"/>
               </w:numPr>
               <w:spacing w:line="288" w:lineRule="auto"/>
               <w:ind w:hanging="360"/>
               <w:contextualSpacing/>
             </w:pPr>
             <w:r>
-              <w:t xml:space="preserve">Add 1 </w:t>
-            </w:r>
-            <w:r>
-              <w:t>new node</w:t>
-            </w:r>
-            <w:r>
-              <w:t xml:space="preserve"> with Controller role</w:t>
+              <w:t xml:space="preserve">Re-deploy cluster </w:t>
             </w:r>
           </w:p>
           <w:p>
             <w:pPr>
               <w:numPr>
                 <w:ilvl w:val="0"/>
-                <w:numId w:val="1"/>
-              </w:numPr>
-              <w:spacing w:line="288" w:lineRule="auto"/>
-              <w:ind w:hanging="360"/>
-              <w:contextualSpacing/>
-            </w:pPr>
-            <w:r>
-              <w:t xml:space="preserve">Re-deploy cluster </w:t>
-            </w:r>
-          </w:p>
-          <w:p>
-            <w:pPr>
-              <w:numPr>
-                <w:ilvl w:val="0"/>
-                <w:numId w:val="1"/>
+                <w:numId w:val="6"/>
               </w:numPr>
               <w:spacing w:line="288" w:lineRule="auto"/>
               <w:ind w:hanging="360"/>
@@ -4429,43 +4152,356 @@
               <w:t>Plugin is installed successfully, cluster is created, network</w:t>
             </w:r>
             <w:r>
-              <w:t xml:space="preserve"> verification and all plugin services is enabled and worked as expected.</w:t>
+              <w:t xml:space="preserve"> verification </w:t>
+            </w:r>
+            <w:r>
+              <w:lastRenderedPageBreak/>
+              <w:t>and all plugin services is enabled and worked as expected.</w:t>
             </w:r>
           </w:p>
         </w:tc>
       </w:tr>
     </w:tbl>
     <w:p/>
-    <w:p/>
     <w:p>
       <w:pPr>
         <w:pStyle w:val="Heading2"/>
+        <w:keepNext w:val="0"/>
+        <w:keepLines w:val="0"/>
         <w:numPr>
           <w:ilvl w:val="0"/>
           <w:numId w:val="10"/>
         </w:numPr>
+        <w:spacing w:line="331" w:lineRule="auto"/>
         <w:contextualSpacing w:val="0"/>
       </w:pPr>
-      <w:bookmarkStart w:id="32" w:name="h.ljpmaxg12tdy" w:colFirst="0" w:colLast="0"/>
-      <w:bookmarkStart w:id="33" w:name="_Toc311718444"/>
-      <w:bookmarkEnd w:id="32"/>
-      <w:r>
-        <w:t xml:space="preserve">Modifying </w:t>
-      </w:r>
-      <w:proofErr w:type="spellStart"/>
-      <w:r>
-        <w:t>env</w:t>
-      </w:r>
-      <w:proofErr w:type="spellEnd"/>
-      <w:r>
-        <w:t xml:space="preserve"> with enabled plugin (removing/adding compute node)</w:t>
-      </w:r>
+      <w:bookmarkStart w:id="33" w:name="h.sf9irtsbnouf" w:colFirst="0" w:colLast="0"/>
+      <w:bookmarkStart w:id="34" w:name="_Toc449960504"/>
       <w:bookmarkEnd w:id="33"/>
+      <w:r>
+        <w:t>Uninstall of plugin with deployed environment</w:t>
+      </w:r>
+      <w:bookmarkEnd w:id="34"/>
     </w:p>
     <w:p/>
     <w:tbl>
       <w:tblPr>
-        <w:tblStyle w:val="a4"/>
+        <w:tblStyle w:val="a5"/>
+        <w:tblW w:w="9120" w:type="dxa"/>
+        <w:tblLayout w:type="fixed"/>
+        <w:tblLook w:val="0600" w:firstRow="0" w:lastRow="0" w:firstColumn="0" w:lastColumn="0" w:noHBand="1" w:noVBand="1"/>
+      </w:tblPr>
+      <w:tblGrid>
+        <w:gridCol w:w="1830"/>
+        <w:gridCol w:w="7290"/>
+      </w:tblGrid>
+      <w:tr>
+        <w:tc>
+          <w:tcPr>
+            <w:tcW w:w="1830" w:type="dxa"/>
+            <w:tcBorders>
+              <w:top w:val="single" w:sz="6" w:space="0" w:color="000000"/>
+              <w:left w:val="single" w:sz="6" w:space="0" w:color="000000"/>
+              <w:bottom w:val="single" w:sz="6" w:space="0" w:color="000000"/>
+              <w:right w:val="single" w:sz="6" w:space="0" w:color="000000"/>
+            </w:tcBorders>
+            <w:tcMar>
+              <w:top w:w="100" w:type="dxa"/>
+              <w:left w:w="100" w:type="dxa"/>
+              <w:bottom w:w="100" w:type="dxa"/>
+              <w:right w:w="100" w:type="dxa"/>
+            </w:tcMar>
+          </w:tcPr>
+          <w:p>
+            <w:pPr>
+              <w:spacing w:line="288" w:lineRule="auto"/>
+            </w:pPr>
+            <w:r>
+              <w:t>Test Case ID</w:t>
+            </w:r>
+          </w:p>
+        </w:tc>
+        <w:tc>
+          <w:tcPr>
+            <w:tcW w:w="7290" w:type="dxa"/>
+            <w:tcBorders>
+              <w:top w:val="single" w:sz="6" w:space="0" w:color="000000"/>
+              <w:left w:val="single" w:sz="6" w:space="0" w:color="000000"/>
+              <w:bottom w:val="single" w:sz="6" w:space="0" w:color="000000"/>
+              <w:right w:val="single" w:sz="6" w:space="0" w:color="000000"/>
+            </w:tcBorders>
+            <w:tcMar>
+              <w:top w:w="100" w:type="dxa"/>
+              <w:left w:w="100" w:type="dxa"/>
+              <w:bottom w:w="100" w:type="dxa"/>
+              <w:right w:w="100" w:type="dxa"/>
+            </w:tcMar>
+          </w:tcPr>
+          <w:p>
+            <w:pPr>
+              <w:spacing w:line="288" w:lineRule="auto"/>
+              <w:ind w:left="720" w:hanging="360"/>
+            </w:pPr>
+            <w:r>
+              <w:t>uninstall_plugin_with_deployed_env</w:t>
+            </w:r>
+          </w:p>
+        </w:tc>
+      </w:tr>
+      <w:tr>
+        <w:tc>
+          <w:tcPr>
+            <w:tcW w:w="1830" w:type="dxa"/>
+            <w:tcBorders>
+              <w:top w:val="single" w:sz="6" w:space="0" w:color="000000"/>
+              <w:left w:val="single" w:sz="6" w:space="0" w:color="000000"/>
+              <w:bottom w:val="single" w:sz="6" w:space="0" w:color="000000"/>
+              <w:right w:val="single" w:sz="6" w:space="0" w:color="000000"/>
+            </w:tcBorders>
+            <w:tcMar>
+              <w:top w:w="100" w:type="dxa"/>
+              <w:left w:w="100" w:type="dxa"/>
+              <w:bottom w:w="100" w:type="dxa"/>
+              <w:right w:w="100" w:type="dxa"/>
+            </w:tcMar>
+          </w:tcPr>
+          <w:p>
+            <w:pPr>
+              <w:spacing w:line="288" w:lineRule="auto"/>
+            </w:pPr>
+            <w:r>
+              <w:t>Steps</w:t>
+            </w:r>
+          </w:p>
+        </w:tc>
+        <w:tc>
+          <w:tcPr>
+            <w:tcW w:w="7290" w:type="dxa"/>
+            <w:tcBorders>
+              <w:top w:val="single" w:sz="6" w:space="0" w:color="000000"/>
+              <w:left w:val="single" w:sz="6" w:space="0" w:color="000000"/>
+              <w:bottom w:val="single" w:sz="6" w:space="0" w:color="000000"/>
+              <w:right w:val="single" w:sz="6" w:space="0" w:color="000000"/>
+            </w:tcBorders>
+            <w:tcMar>
+              <w:top w:w="100" w:type="dxa"/>
+              <w:left w:w="100" w:type="dxa"/>
+              <w:bottom w:w="100" w:type="dxa"/>
+              <w:right w:w="100" w:type="dxa"/>
+            </w:tcMar>
+          </w:tcPr>
+          <w:p>
+            <w:pPr>
+              <w:numPr>
+                <w:ilvl w:val="0"/>
+                <w:numId w:val="5"/>
+              </w:numPr>
+              <w:spacing w:line="288" w:lineRule="auto"/>
+              <w:ind w:hanging="360"/>
+              <w:contextualSpacing/>
+            </w:pPr>
+            <w:r>
+              <w:t>Install</w:t>
+            </w:r>
+            <w:r>
+              <w:t xml:space="preserve"> plugin</w:t>
+            </w:r>
+          </w:p>
+          <w:p>
+            <w:pPr>
+              <w:numPr>
+                <w:ilvl w:val="0"/>
+                <w:numId w:val="5"/>
+              </w:numPr>
+              <w:spacing w:line="288" w:lineRule="auto"/>
+              <w:ind w:hanging="360"/>
+              <w:contextualSpacing/>
+            </w:pPr>
+            <w:r>
+              <w:t>Deploy</w:t>
+            </w:r>
+            <w:r>
+              <w:t xml:space="preserve"> environment with enabled plugin functionality</w:t>
+            </w:r>
+          </w:p>
+          <w:p>
+            <w:pPr>
+              <w:numPr>
+                <w:ilvl w:val="0"/>
+                <w:numId w:val="5"/>
+              </w:numPr>
+              <w:spacing w:line="288" w:lineRule="auto"/>
+              <w:ind w:hanging="360"/>
+              <w:contextualSpacing/>
+            </w:pPr>
+            <w:r>
+              <w:t>Run</w:t>
+            </w:r>
+            <w:r>
+              <w:t xml:space="preserve"> ostf</w:t>
+            </w:r>
+          </w:p>
+          <w:p>
+            <w:pPr>
+              <w:numPr>
+                <w:ilvl w:val="0"/>
+                <w:numId w:val="5"/>
+              </w:numPr>
+              <w:spacing w:line="288" w:lineRule="auto"/>
+              <w:ind w:hanging="360"/>
+              <w:contextualSpacing/>
+            </w:pPr>
+            <w:r>
+              <w:t>Try</w:t>
+            </w:r>
+            <w:r>
+              <w:t xml:space="preserve"> to delete plugin and ensure that present in cli alert: "400 Client Error: Bad Request (Can't delete plugin which is enabled for some environment.)"</w:t>
+            </w:r>
+          </w:p>
+          <w:p>
+            <w:pPr>
+              <w:numPr>
+                <w:ilvl w:val="0"/>
+                <w:numId w:val="5"/>
+              </w:numPr>
+              <w:spacing w:line="288" w:lineRule="auto"/>
+              <w:ind w:hanging="360"/>
+              <w:contextualSpacing/>
+            </w:pPr>
+            <w:r>
+              <w:t>Remove</w:t>
+            </w:r>
+            <w:r>
+              <w:t xml:space="preserve"> environment</w:t>
+            </w:r>
+          </w:p>
+          <w:p>
+            <w:pPr>
+              <w:numPr>
+                <w:ilvl w:val="0"/>
+                <w:numId w:val="5"/>
+              </w:numPr>
+              <w:spacing w:line="288" w:lineRule="auto"/>
+              <w:ind w:hanging="360"/>
+              <w:contextualSpacing/>
+            </w:pPr>
+            <w:r>
+              <w:t>Remove</w:t>
+            </w:r>
+            <w:r>
+              <w:t xml:space="preserve"> plugin</w:t>
+            </w:r>
+          </w:p>
+          <w:p>
+            <w:pPr>
+              <w:numPr>
+                <w:ilvl w:val="0"/>
+                <w:numId w:val="5"/>
+              </w:numPr>
+              <w:spacing w:line="288" w:lineRule="auto"/>
+              <w:ind w:hanging="360"/>
+              <w:contextualSpacing/>
+            </w:pPr>
+            <w:r>
+              <w:t>Check</w:t>
+            </w:r>
+            <w:r>
+              <w:t xml:space="preserve"> that it was successfully removed</w:t>
+            </w:r>
+          </w:p>
+        </w:tc>
+      </w:tr>
+      <w:tr>
+        <w:tc>
+          <w:tcPr>
+            <w:tcW w:w="1830" w:type="dxa"/>
+            <w:tcBorders>
+              <w:top w:val="single" w:sz="6" w:space="0" w:color="000000"/>
+              <w:left w:val="single" w:sz="6" w:space="0" w:color="000000"/>
+              <w:bottom w:val="single" w:sz="6" w:space="0" w:color="000000"/>
+              <w:right w:val="single" w:sz="6" w:space="0" w:color="000000"/>
+            </w:tcBorders>
+            <w:tcMar>
+              <w:top w:w="100" w:type="dxa"/>
+              <w:left w:w="100" w:type="dxa"/>
+              <w:bottom w:w="100" w:type="dxa"/>
+              <w:right w:w="100" w:type="dxa"/>
+            </w:tcMar>
+          </w:tcPr>
+          <w:p>
+            <w:pPr>
+              <w:spacing w:line="288" w:lineRule="auto"/>
+            </w:pPr>
+            <w:r>
+              <w:t>Expected Result</w:t>
+            </w:r>
+          </w:p>
+        </w:tc>
+        <w:tc>
+          <w:tcPr>
+            <w:tcW w:w="7290" w:type="dxa"/>
+            <w:tcBorders>
+              <w:top w:val="single" w:sz="6" w:space="0" w:color="000000"/>
+              <w:left w:val="single" w:sz="6" w:space="0" w:color="000000"/>
+              <w:bottom w:val="single" w:sz="6" w:space="0" w:color="000000"/>
+              <w:right w:val="single" w:sz="6" w:space="0" w:color="000000"/>
+            </w:tcBorders>
+            <w:tcMar>
+              <w:top w:w="100" w:type="dxa"/>
+              <w:left w:w="100" w:type="dxa"/>
+              <w:bottom w:w="100" w:type="dxa"/>
+              <w:right w:w="100" w:type="dxa"/>
+            </w:tcMar>
+          </w:tcPr>
+          <w:p>
+            <w:pPr>
+              <w:spacing w:line="288" w:lineRule="auto"/>
+            </w:pPr>
+            <w:r>
+              <w:rPr>
+                <w:i/>
+              </w:rPr>
+              <w:t xml:space="preserve">Plugin is </w:t>
+            </w:r>
+            <w:r>
+              <w:rPr>
+                <w:i/>
+              </w:rPr>
+              <w:t xml:space="preserve">not uninstalled and an error is returned indicating non-removal due to being in use.  </w:t>
+            </w:r>
+          </w:p>
+        </w:tc>
+      </w:tr>
+    </w:tbl>
+    <w:p>
+      <w:pPr>
+        <w:widowControl w:val="0"/>
+      </w:pPr>
+    </w:p>
+    <w:p>
+      <w:pPr>
+        <w:pStyle w:val="Heading2"/>
+        <w:keepNext w:val="0"/>
+        <w:keepLines w:val="0"/>
+        <w:numPr>
+          <w:ilvl w:val="0"/>
+          <w:numId w:val="10"/>
+        </w:numPr>
+        <w:spacing w:line="331" w:lineRule="auto"/>
+        <w:contextualSpacing w:val="0"/>
+      </w:pPr>
+      <w:bookmarkStart w:id="35" w:name="h.3oa18jdmatyj" w:colFirst="0" w:colLast="0"/>
+      <w:bookmarkStart w:id="36" w:name="_Toc449960505"/>
+      <w:bookmarkEnd w:id="35"/>
+      <w:r>
+        <w:t>Uninstall of plugin</w:t>
+      </w:r>
+      <w:bookmarkEnd w:id="36"/>
+    </w:p>
+    <w:p/>
+    <w:tbl>
+      <w:tblPr>
+        <w:tblStyle w:val="a6"/>
         <w:tblW w:w="9120" w:type="dxa"/>
         <w:tblLayout w:type="fixed"/>
         <w:tblLook w:val="0600" w:firstRow="0" w:lastRow="0" w:firstColumn="0" w:lastColumn="0" w:noHBand="1" w:noVBand="1"/>
@@ -4521,16 +4557,9 @@
               <w:spacing w:line="288" w:lineRule="auto"/>
               <w:ind w:left="720" w:hanging="360"/>
             </w:pPr>
-            <w:proofErr w:type="spellStart"/>
-            <w:proofErr w:type="gramStart"/>
-            <w:r>
-              <w:t>modify</w:t>
-            </w:r>
-            <w:proofErr w:type="gramEnd"/>
-            <w:r>
-              <w:t>_env_with_plugin_remove_add_compute</w:t>
-            </w:r>
-            <w:proofErr w:type="spellEnd"/>
+            <w:r>
+              <w:t>uninstall_plugin</w:t>
+            </w:r>
           </w:p>
         </w:tc>
       </w:tr>
@@ -4580,208 +4609,68 @@
             <w:pPr>
               <w:numPr>
                 <w:ilvl w:val="0"/>
-                <w:numId w:val="6"/>
+                <w:numId w:val="3"/>
               </w:numPr>
               <w:spacing w:line="288" w:lineRule="auto"/>
               <w:ind w:hanging="360"/>
               <w:contextualSpacing/>
             </w:pPr>
             <w:r>
-              <w:t>Upload plugin to the master node</w:t>
+              <w:t>Install</w:t>
+            </w:r>
+            <w:r>
+              <w:t xml:space="preserve"> plugin</w:t>
             </w:r>
           </w:p>
           <w:p>
             <w:pPr>
               <w:numPr>
                 <w:ilvl w:val="0"/>
-                <w:numId w:val="6"/>
+                <w:numId w:val="3"/>
               </w:numPr>
               <w:spacing w:line="288" w:lineRule="auto"/>
               <w:ind w:hanging="360"/>
               <w:contextualSpacing/>
             </w:pPr>
             <w:r>
-              <w:t>Install plugin</w:t>
+              <w:t>Check</w:t>
+            </w:r>
+            <w:r>
+              <w:t xml:space="preserve"> that it was installed successfully</w:t>
             </w:r>
           </w:p>
           <w:p>
             <w:pPr>
               <w:numPr>
                 <w:ilvl w:val="0"/>
-                <w:numId w:val="6"/>
+                <w:numId w:val="3"/>
               </w:numPr>
               <w:spacing w:line="288" w:lineRule="auto"/>
               <w:ind w:hanging="360"/>
               <w:contextualSpacing/>
             </w:pPr>
             <w:r>
-              <w:t>Ensure that plugin is installed successfully using cli</w:t>
+              <w:t>Remove</w:t>
+            </w:r>
+            <w:r>
+              <w:t xml:space="preserve"> plugin</w:t>
             </w:r>
           </w:p>
           <w:p>
             <w:pPr>
               <w:numPr>
                 <w:ilvl w:val="0"/>
-                <w:numId w:val="6"/>
+                <w:numId w:val="3"/>
               </w:numPr>
               <w:spacing w:line="288" w:lineRule="auto"/>
               <w:ind w:hanging="360"/>
               <w:contextualSpacing/>
             </w:pPr>
             <w:r>
-              <w:lastRenderedPageBreak/>
-              <w:t xml:space="preserve">Create environment with enabled plugin in fuel </w:t>
-            </w:r>
-            <w:proofErr w:type="spellStart"/>
-            <w:r>
-              <w:t>ui</w:t>
-            </w:r>
-            <w:proofErr w:type="spellEnd"/>
-          </w:p>
-          <w:p>
-            <w:pPr>
-              <w:numPr>
-                <w:ilvl w:val="0"/>
-                <w:numId w:val="6"/>
-              </w:numPr>
-              <w:spacing w:line="288" w:lineRule="auto"/>
-              <w:ind w:hanging="360"/>
-              <w:contextualSpacing/>
-            </w:pPr>
-            <w:r>
-              <w:t>Add 3 nodes with Controller role and 2 nodes with compute roles and 1 another role</w:t>
-            </w:r>
-          </w:p>
-          <w:p>
-            <w:pPr>
-              <w:numPr>
-                <w:ilvl w:val="0"/>
-                <w:numId w:val="6"/>
-              </w:numPr>
-              <w:spacing w:line="288" w:lineRule="auto"/>
-              <w:ind w:hanging="360"/>
-              <w:contextualSpacing/>
-            </w:pPr>
-            <w:r>
-              <w:t>Apply network settings</w:t>
-            </w:r>
-          </w:p>
-          <w:p>
-            <w:pPr>
-              <w:numPr>
-                <w:ilvl w:val="0"/>
-                <w:numId w:val="6"/>
-              </w:numPr>
-              <w:spacing w:line="288" w:lineRule="auto"/>
-              <w:ind w:hanging="360"/>
-              <w:contextualSpacing/>
-            </w:pPr>
-            <w:r>
-              <w:t>Run network verification</w:t>
-            </w:r>
-          </w:p>
-          <w:p>
-            <w:pPr>
-              <w:numPr>
-                <w:ilvl w:val="0"/>
-                <w:numId w:val="6"/>
-              </w:numPr>
-              <w:spacing w:line="288" w:lineRule="auto"/>
-              <w:ind w:hanging="360"/>
-              <w:contextualSpacing/>
-            </w:pPr>
-            <w:r>
-              <w:t>Deploy the cluster</w:t>
-            </w:r>
-          </w:p>
-          <w:p>
-            <w:pPr>
-              <w:numPr>
-                <w:ilvl w:val="0"/>
-                <w:numId w:val="6"/>
-              </w:numPr>
-              <w:spacing w:line="288" w:lineRule="auto"/>
-              <w:ind w:hanging="360"/>
-              <w:contextualSpacing/>
-            </w:pPr>
-            <w:r>
-              <w:t xml:space="preserve">Create a volume within OpenStack, confirm volume is on SolidFire </w:t>
-            </w:r>
-            <w:r>
-              <w:t>Run OSTF</w:t>
-            </w:r>
-          </w:p>
-          <w:p>
-            <w:pPr>
-              <w:numPr>
-                <w:ilvl w:val="0"/>
-                <w:numId w:val="6"/>
-              </w:numPr>
-              <w:spacing w:line="288" w:lineRule="auto"/>
-              <w:ind w:hanging="360"/>
-              <w:contextualSpacing/>
-            </w:pPr>
-            <w:r>
-              <w:t>Remove 1 compute node</w:t>
-            </w:r>
-          </w:p>
-          <w:p>
-            <w:pPr>
-              <w:numPr>
-                <w:ilvl w:val="0"/>
-                <w:numId w:val="6"/>
-              </w:numPr>
-              <w:spacing w:line="288" w:lineRule="auto"/>
-              <w:ind w:hanging="360"/>
-              <w:contextualSpacing/>
-            </w:pPr>
-            <w:r>
-              <w:t>Re-deploy cluster</w:t>
-            </w:r>
-          </w:p>
-          <w:p>
-            <w:pPr>
-              <w:numPr>
-                <w:ilvl w:val="0"/>
-                <w:numId w:val="6"/>
-              </w:numPr>
-              <w:spacing w:line="288" w:lineRule="auto"/>
-              <w:ind w:hanging="360"/>
-              <w:contextualSpacing/>
-            </w:pPr>
-            <w:r>
-              <w:t xml:space="preserve">Create a volume within OpenStack, confirm volume is on SolidFire </w:t>
-            </w:r>
-            <w:r>
-              <w:t>Add 1 compute node</w:t>
-            </w:r>
-          </w:p>
-          <w:p>
-            <w:pPr>
-              <w:numPr>
-                <w:ilvl w:val="0"/>
-                <w:numId w:val="6"/>
-              </w:numPr>
-              <w:spacing w:line="288" w:lineRule="auto"/>
-              <w:ind w:hanging="360"/>
-              <w:contextualSpacing/>
-            </w:pPr>
-            <w:r>
-              <w:t xml:space="preserve">Re-deploy cluster </w:t>
-            </w:r>
-          </w:p>
-          <w:p>
-            <w:pPr>
-              <w:numPr>
-                <w:ilvl w:val="0"/>
-                <w:numId w:val="6"/>
-              </w:numPr>
-              <w:spacing w:line="288" w:lineRule="auto"/>
-              <w:ind w:hanging="360"/>
-              <w:contextualSpacing/>
-            </w:pPr>
-            <w:r>
-              <w:t>Create a volume within OpenStack, confirm volume is on SolidFire</w:t>
+              <w:t>Check</w:t>
+            </w:r>
+            <w:r>
+              <w:t xml:space="preserve"> that it was successfully removed</w:t>
             </w:r>
           </w:p>
         </w:tc>
@@ -4808,7 +4697,6 @@
               <w:spacing w:line="288" w:lineRule="auto"/>
             </w:pPr>
             <w:r>
-              <w:lastRenderedPageBreak/>
               <w:t>Expected Result</w:t>
             </w:r>
           </w:p>
@@ -4837,598 +4725,6 @@
               <w:rPr>
                 <w:i/>
               </w:rPr>
-              <w:t>Plugin is installed successfully, cluster is created, network</w:t>
-            </w:r>
-            <w:r>
-              <w:t xml:space="preserve"> verification and all plugin services is enabled and worked as expected.</w:t>
-            </w:r>
-          </w:p>
-        </w:tc>
-      </w:tr>
-    </w:tbl>
-    <w:p/>
-    <w:p>
-      <w:pPr>
-        <w:pStyle w:val="Heading2"/>
-        <w:keepNext w:val="0"/>
-        <w:keepLines w:val="0"/>
-        <w:numPr>
-          <w:ilvl w:val="0"/>
-          <w:numId w:val="10"/>
-        </w:numPr>
-        <w:spacing w:line="331" w:lineRule="auto"/>
-        <w:contextualSpacing w:val="0"/>
-      </w:pPr>
-      <w:bookmarkStart w:id="34" w:name="h.sf9irtsbnouf" w:colFirst="0" w:colLast="0"/>
-      <w:bookmarkStart w:id="35" w:name="_Toc311718445"/>
-      <w:bookmarkEnd w:id="34"/>
-      <w:r>
-        <w:t>Uninstall of plugin with deployed environment</w:t>
-      </w:r>
-      <w:bookmarkEnd w:id="35"/>
-    </w:p>
-    <w:p/>
-    <w:tbl>
-      <w:tblPr>
-        <w:tblStyle w:val="a5"/>
-        <w:tblW w:w="9120" w:type="dxa"/>
-        <w:tblLayout w:type="fixed"/>
-        <w:tblLook w:val="0600" w:firstRow="0" w:lastRow="0" w:firstColumn="0" w:lastColumn="0" w:noHBand="1" w:noVBand="1"/>
-      </w:tblPr>
-      <w:tblGrid>
-        <w:gridCol w:w="1830"/>
-        <w:gridCol w:w="7290"/>
-      </w:tblGrid>
-      <w:tr>
-        <w:tc>
-          <w:tcPr>
-            <w:tcW w:w="1830" w:type="dxa"/>
-            <w:tcBorders>
-              <w:top w:val="single" w:sz="6" w:space="0" w:color="000000"/>
-              <w:left w:val="single" w:sz="6" w:space="0" w:color="000000"/>
-              <w:bottom w:val="single" w:sz="6" w:space="0" w:color="000000"/>
-              <w:right w:val="single" w:sz="6" w:space="0" w:color="000000"/>
-            </w:tcBorders>
-            <w:tcMar>
-              <w:top w:w="100" w:type="dxa"/>
-              <w:left w:w="100" w:type="dxa"/>
-              <w:bottom w:w="100" w:type="dxa"/>
-              <w:right w:w="100" w:type="dxa"/>
-            </w:tcMar>
-          </w:tcPr>
-          <w:p>
-            <w:pPr>
-              <w:spacing w:line="288" w:lineRule="auto"/>
-            </w:pPr>
-            <w:r>
-              <w:t>Test Case ID</w:t>
-            </w:r>
-          </w:p>
-        </w:tc>
-        <w:tc>
-          <w:tcPr>
-            <w:tcW w:w="7290" w:type="dxa"/>
-            <w:tcBorders>
-              <w:top w:val="single" w:sz="6" w:space="0" w:color="000000"/>
-              <w:left w:val="single" w:sz="6" w:space="0" w:color="000000"/>
-              <w:bottom w:val="single" w:sz="6" w:space="0" w:color="000000"/>
-              <w:right w:val="single" w:sz="6" w:space="0" w:color="000000"/>
-            </w:tcBorders>
-            <w:tcMar>
-              <w:top w:w="100" w:type="dxa"/>
-              <w:left w:w="100" w:type="dxa"/>
-              <w:bottom w:w="100" w:type="dxa"/>
-              <w:right w:w="100" w:type="dxa"/>
-            </w:tcMar>
-          </w:tcPr>
-          <w:p>
-            <w:pPr>
-              <w:spacing w:line="288" w:lineRule="auto"/>
-              <w:ind w:left="720" w:hanging="360"/>
-            </w:pPr>
-            <w:proofErr w:type="spellStart"/>
-            <w:proofErr w:type="gramStart"/>
-            <w:r>
-              <w:t>uninstall</w:t>
-            </w:r>
-            <w:proofErr w:type="gramEnd"/>
-            <w:r>
-              <w:t>_plugin_with_deployed_env</w:t>
-            </w:r>
-            <w:proofErr w:type="spellEnd"/>
-          </w:p>
-        </w:tc>
-      </w:tr>
-      <w:tr>
-        <w:tc>
-          <w:tcPr>
-            <w:tcW w:w="1830" w:type="dxa"/>
-            <w:tcBorders>
-              <w:top w:val="single" w:sz="6" w:space="0" w:color="000000"/>
-              <w:left w:val="single" w:sz="6" w:space="0" w:color="000000"/>
-              <w:bottom w:val="single" w:sz="6" w:space="0" w:color="000000"/>
-              <w:right w:val="single" w:sz="6" w:space="0" w:color="000000"/>
-            </w:tcBorders>
-            <w:tcMar>
-              <w:top w:w="100" w:type="dxa"/>
-              <w:left w:w="100" w:type="dxa"/>
-              <w:bottom w:w="100" w:type="dxa"/>
-              <w:right w:w="100" w:type="dxa"/>
-            </w:tcMar>
-          </w:tcPr>
-          <w:p>
-            <w:pPr>
-              <w:spacing w:line="288" w:lineRule="auto"/>
-            </w:pPr>
-            <w:r>
-              <w:t>Steps</w:t>
-            </w:r>
-          </w:p>
-        </w:tc>
-        <w:tc>
-          <w:tcPr>
-            <w:tcW w:w="7290" w:type="dxa"/>
-            <w:tcBorders>
-              <w:top w:val="single" w:sz="6" w:space="0" w:color="000000"/>
-              <w:left w:val="single" w:sz="6" w:space="0" w:color="000000"/>
-              <w:bottom w:val="single" w:sz="6" w:space="0" w:color="000000"/>
-              <w:right w:val="single" w:sz="6" w:space="0" w:color="000000"/>
-            </w:tcBorders>
-            <w:tcMar>
-              <w:top w:w="100" w:type="dxa"/>
-              <w:left w:w="100" w:type="dxa"/>
-              <w:bottom w:w="100" w:type="dxa"/>
-              <w:right w:w="100" w:type="dxa"/>
-            </w:tcMar>
-          </w:tcPr>
-          <w:p>
-            <w:pPr>
-              <w:numPr>
-                <w:ilvl w:val="0"/>
-                <w:numId w:val="5"/>
-              </w:numPr>
-              <w:spacing w:line="288" w:lineRule="auto"/>
-              <w:ind w:hanging="360"/>
-              <w:contextualSpacing/>
-            </w:pPr>
-            <w:r>
-              <w:t>Install</w:t>
-            </w:r>
-            <w:r>
-              <w:t xml:space="preserve"> plugin</w:t>
-            </w:r>
-          </w:p>
-          <w:p>
-            <w:pPr>
-              <w:numPr>
-                <w:ilvl w:val="0"/>
-                <w:numId w:val="5"/>
-              </w:numPr>
-              <w:spacing w:line="288" w:lineRule="auto"/>
-              <w:ind w:hanging="360"/>
-              <w:contextualSpacing/>
-            </w:pPr>
-            <w:r>
-              <w:t>Deploy</w:t>
-            </w:r>
-            <w:r>
-              <w:t xml:space="preserve"> environment with enabled plugin functionality</w:t>
-            </w:r>
-          </w:p>
-          <w:p>
-            <w:pPr>
-              <w:numPr>
-                <w:ilvl w:val="0"/>
-                <w:numId w:val="5"/>
-              </w:numPr>
-              <w:spacing w:line="288" w:lineRule="auto"/>
-              <w:ind w:hanging="360"/>
-              <w:contextualSpacing/>
-            </w:pPr>
-            <w:r>
-              <w:t>Run</w:t>
-            </w:r>
-            <w:r>
-              <w:t xml:space="preserve"> </w:t>
-            </w:r>
-            <w:proofErr w:type="spellStart"/>
-            <w:r>
-              <w:t>ostf</w:t>
-            </w:r>
-            <w:proofErr w:type="spellEnd"/>
-          </w:p>
-          <w:p>
-            <w:pPr>
-              <w:numPr>
-                <w:ilvl w:val="0"/>
-                <w:numId w:val="5"/>
-              </w:numPr>
-              <w:spacing w:line="288" w:lineRule="auto"/>
-              <w:ind w:hanging="360"/>
-              <w:contextualSpacing/>
-            </w:pPr>
-            <w:r>
-              <w:t>Try</w:t>
-            </w:r>
-            <w:r>
-              <w:t xml:space="preserve"> to delete plugin and ensure that present in cli alert: "400 Client Error: Bad Request (Can't delete plugin which is enabled for some environment.)"</w:t>
-            </w:r>
-          </w:p>
-          <w:p>
-            <w:pPr>
-              <w:numPr>
-                <w:ilvl w:val="0"/>
-                <w:numId w:val="5"/>
-              </w:numPr>
-              <w:spacing w:line="288" w:lineRule="auto"/>
-              <w:ind w:hanging="360"/>
-              <w:contextualSpacing/>
-            </w:pPr>
-            <w:r>
-              <w:t>Remove</w:t>
-            </w:r>
-            <w:r>
-              <w:t xml:space="preserve"> environment</w:t>
-            </w:r>
-          </w:p>
-          <w:p>
-            <w:pPr>
-              <w:numPr>
-                <w:ilvl w:val="0"/>
-                <w:numId w:val="5"/>
-              </w:numPr>
-              <w:spacing w:line="288" w:lineRule="auto"/>
-              <w:ind w:hanging="360"/>
-              <w:contextualSpacing/>
-            </w:pPr>
-            <w:r>
-              <w:t>Remove</w:t>
-            </w:r>
-            <w:r>
-              <w:t xml:space="preserve"> plugin</w:t>
-            </w:r>
-          </w:p>
-          <w:p>
-            <w:pPr>
-              <w:numPr>
-                <w:ilvl w:val="0"/>
-                <w:numId w:val="5"/>
-              </w:numPr>
-              <w:spacing w:line="288" w:lineRule="auto"/>
-              <w:ind w:hanging="360"/>
-              <w:contextualSpacing/>
-            </w:pPr>
-            <w:r>
-              <w:t>Check</w:t>
-            </w:r>
-            <w:r>
-              <w:t xml:space="preserve"> that it was successfully removed</w:t>
-            </w:r>
-          </w:p>
-        </w:tc>
-      </w:tr>
-      <w:tr>
-        <w:tc>
-          <w:tcPr>
-            <w:tcW w:w="1830" w:type="dxa"/>
-            <w:tcBorders>
-              <w:top w:val="single" w:sz="6" w:space="0" w:color="000000"/>
-              <w:left w:val="single" w:sz="6" w:space="0" w:color="000000"/>
-              <w:bottom w:val="single" w:sz="6" w:space="0" w:color="000000"/>
-              <w:right w:val="single" w:sz="6" w:space="0" w:color="000000"/>
-            </w:tcBorders>
-            <w:tcMar>
-              <w:top w:w="100" w:type="dxa"/>
-              <w:left w:w="100" w:type="dxa"/>
-              <w:bottom w:w="100" w:type="dxa"/>
-              <w:right w:w="100" w:type="dxa"/>
-            </w:tcMar>
-          </w:tcPr>
-          <w:p>
-            <w:pPr>
-              <w:spacing w:line="288" w:lineRule="auto"/>
-            </w:pPr>
-            <w:r>
-              <w:t>Expected Result</w:t>
-            </w:r>
-          </w:p>
-        </w:tc>
-        <w:tc>
-          <w:tcPr>
-            <w:tcW w:w="7290" w:type="dxa"/>
-            <w:tcBorders>
-              <w:top w:val="single" w:sz="6" w:space="0" w:color="000000"/>
-              <w:left w:val="single" w:sz="6" w:space="0" w:color="000000"/>
-              <w:bottom w:val="single" w:sz="6" w:space="0" w:color="000000"/>
-              <w:right w:val="single" w:sz="6" w:space="0" w:color="000000"/>
-            </w:tcBorders>
-            <w:tcMar>
-              <w:top w:w="100" w:type="dxa"/>
-              <w:left w:w="100" w:type="dxa"/>
-              <w:bottom w:w="100" w:type="dxa"/>
-              <w:right w:w="100" w:type="dxa"/>
-            </w:tcMar>
-          </w:tcPr>
-          <w:p>
-            <w:pPr>
-              <w:spacing w:line="288" w:lineRule="auto"/>
-            </w:pPr>
-            <w:r>
-              <w:rPr>
-                <w:i/>
-              </w:rPr>
-              <w:t xml:space="preserve">Plugin is </w:t>
-            </w:r>
-            <w:r>
-              <w:rPr>
-                <w:i/>
-              </w:rPr>
-              <w:t xml:space="preserve">not uninstalled and an error is returned indicating non-removal due to being in use.  </w:t>
-            </w:r>
-          </w:p>
-        </w:tc>
-      </w:tr>
-    </w:tbl>
-    <w:p>
-      <w:pPr>
-        <w:widowControl w:val="0"/>
-      </w:pPr>
-    </w:p>
-    <w:p>
-      <w:pPr>
-        <w:pStyle w:val="Heading2"/>
-        <w:keepNext w:val="0"/>
-        <w:keepLines w:val="0"/>
-        <w:numPr>
-          <w:ilvl w:val="0"/>
-          <w:numId w:val="10"/>
-        </w:numPr>
-        <w:spacing w:line="331" w:lineRule="auto"/>
-        <w:contextualSpacing w:val="0"/>
-      </w:pPr>
-      <w:bookmarkStart w:id="36" w:name="h.3oa18jdmatyj" w:colFirst="0" w:colLast="0"/>
-      <w:bookmarkStart w:id="37" w:name="_Toc311718446"/>
-      <w:bookmarkEnd w:id="36"/>
-      <w:r>
-        <w:t>Uninstall of plugin</w:t>
-      </w:r>
-      <w:bookmarkEnd w:id="37"/>
-    </w:p>
-    <w:p/>
-    <w:tbl>
-      <w:tblPr>
-        <w:tblStyle w:val="a6"/>
-        <w:tblW w:w="9120" w:type="dxa"/>
-        <w:tblLayout w:type="fixed"/>
-        <w:tblLook w:val="0600" w:firstRow="0" w:lastRow="0" w:firstColumn="0" w:lastColumn="0" w:noHBand="1" w:noVBand="1"/>
-      </w:tblPr>
-      <w:tblGrid>
-        <w:gridCol w:w="1845"/>
-        <w:gridCol w:w="7275"/>
-      </w:tblGrid>
-      <w:tr>
-        <w:tc>
-          <w:tcPr>
-            <w:tcW w:w="1845" w:type="dxa"/>
-            <w:tcBorders>
-              <w:top w:val="single" w:sz="6" w:space="0" w:color="000000"/>
-              <w:left w:val="single" w:sz="6" w:space="0" w:color="000000"/>
-              <w:bottom w:val="single" w:sz="6" w:space="0" w:color="000000"/>
-              <w:right w:val="single" w:sz="6" w:space="0" w:color="000000"/>
-            </w:tcBorders>
-            <w:tcMar>
-              <w:top w:w="100" w:type="dxa"/>
-              <w:left w:w="100" w:type="dxa"/>
-              <w:bottom w:w="100" w:type="dxa"/>
-              <w:right w:w="100" w:type="dxa"/>
-            </w:tcMar>
-          </w:tcPr>
-          <w:p>
-            <w:pPr>
-              <w:spacing w:line="288" w:lineRule="auto"/>
-            </w:pPr>
-            <w:r>
-              <w:t>Test Case ID</w:t>
-            </w:r>
-          </w:p>
-        </w:tc>
-        <w:tc>
-          <w:tcPr>
-            <w:tcW w:w="7275" w:type="dxa"/>
-            <w:tcBorders>
-              <w:top w:val="single" w:sz="6" w:space="0" w:color="000000"/>
-              <w:left w:val="single" w:sz="6" w:space="0" w:color="000000"/>
-              <w:bottom w:val="single" w:sz="6" w:space="0" w:color="000000"/>
-              <w:right w:val="single" w:sz="6" w:space="0" w:color="000000"/>
-            </w:tcBorders>
-            <w:tcMar>
-              <w:top w:w="100" w:type="dxa"/>
-              <w:left w:w="100" w:type="dxa"/>
-              <w:bottom w:w="100" w:type="dxa"/>
-              <w:right w:w="100" w:type="dxa"/>
-            </w:tcMar>
-          </w:tcPr>
-          <w:p>
-            <w:pPr>
-              <w:spacing w:line="288" w:lineRule="auto"/>
-              <w:ind w:left="720" w:hanging="360"/>
-            </w:pPr>
-            <w:proofErr w:type="spellStart"/>
-            <w:proofErr w:type="gramStart"/>
-            <w:r>
-              <w:t>uninstall</w:t>
-            </w:r>
-            <w:proofErr w:type="gramEnd"/>
-            <w:r>
-              <w:t>_plugin</w:t>
-            </w:r>
-            <w:proofErr w:type="spellEnd"/>
-          </w:p>
-        </w:tc>
-      </w:tr>
-      <w:tr>
-        <w:tc>
-          <w:tcPr>
-            <w:tcW w:w="1845" w:type="dxa"/>
-            <w:tcBorders>
-              <w:top w:val="single" w:sz="6" w:space="0" w:color="000000"/>
-              <w:left w:val="single" w:sz="6" w:space="0" w:color="000000"/>
-              <w:bottom w:val="single" w:sz="6" w:space="0" w:color="000000"/>
-              <w:right w:val="single" w:sz="6" w:space="0" w:color="000000"/>
-            </w:tcBorders>
-            <w:tcMar>
-              <w:top w:w="100" w:type="dxa"/>
-              <w:left w:w="100" w:type="dxa"/>
-              <w:bottom w:w="100" w:type="dxa"/>
-              <w:right w:w="100" w:type="dxa"/>
-            </w:tcMar>
-          </w:tcPr>
-          <w:p>
-            <w:pPr>
-              <w:spacing w:line="288" w:lineRule="auto"/>
-            </w:pPr>
-            <w:r>
-              <w:lastRenderedPageBreak/>
-              <w:t>Steps</w:t>
-            </w:r>
-          </w:p>
-        </w:tc>
-        <w:tc>
-          <w:tcPr>
-            <w:tcW w:w="7275" w:type="dxa"/>
-            <w:tcBorders>
-              <w:top w:val="single" w:sz="6" w:space="0" w:color="000000"/>
-              <w:left w:val="single" w:sz="6" w:space="0" w:color="000000"/>
-              <w:bottom w:val="single" w:sz="6" w:space="0" w:color="000000"/>
-              <w:right w:val="single" w:sz="6" w:space="0" w:color="000000"/>
-            </w:tcBorders>
-            <w:tcMar>
-              <w:top w:w="100" w:type="dxa"/>
-              <w:left w:w="100" w:type="dxa"/>
-              <w:bottom w:w="100" w:type="dxa"/>
-              <w:right w:w="100" w:type="dxa"/>
-            </w:tcMar>
-          </w:tcPr>
-          <w:p>
-            <w:pPr>
-              <w:numPr>
-                <w:ilvl w:val="0"/>
-                <w:numId w:val="3"/>
-              </w:numPr>
-              <w:spacing w:line="288" w:lineRule="auto"/>
-              <w:ind w:hanging="360"/>
-              <w:contextualSpacing/>
-            </w:pPr>
-            <w:r>
-              <w:t>Install</w:t>
-            </w:r>
-            <w:r>
-              <w:t xml:space="preserve"> plugin</w:t>
-            </w:r>
-          </w:p>
-          <w:p>
-            <w:pPr>
-              <w:numPr>
-                <w:ilvl w:val="0"/>
-                <w:numId w:val="3"/>
-              </w:numPr>
-              <w:spacing w:line="288" w:lineRule="auto"/>
-              <w:ind w:hanging="360"/>
-              <w:contextualSpacing/>
-            </w:pPr>
-            <w:r>
-              <w:t>Check</w:t>
-            </w:r>
-            <w:r>
-              <w:t xml:space="preserve"> that it was installed successfully</w:t>
-            </w:r>
-          </w:p>
-          <w:p>
-            <w:pPr>
-              <w:numPr>
-                <w:ilvl w:val="0"/>
-                <w:numId w:val="3"/>
-              </w:numPr>
-              <w:spacing w:line="288" w:lineRule="auto"/>
-              <w:ind w:hanging="360"/>
-              <w:contextualSpacing/>
-            </w:pPr>
-            <w:r>
-              <w:t>Remove</w:t>
-            </w:r>
-            <w:r>
-              <w:t xml:space="preserve"> plugin</w:t>
-            </w:r>
-          </w:p>
-          <w:p>
-            <w:pPr>
-              <w:numPr>
-                <w:ilvl w:val="0"/>
-                <w:numId w:val="3"/>
-              </w:numPr>
-              <w:spacing w:line="288" w:lineRule="auto"/>
-              <w:ind w:hanging="360"/>
-              <w:contextualSpacing/>
-            </w:pPr>
-            <w:r>
-              <w:t>Check</w:t>
-            </w:r>
-            <w:r>
-              <w:t xml:space="preserve"> that it was successfully removed</w:t>
-            </w:r>
-          </w:p>
-        </w:tc>
-      </w:tr>
-      <w:tr>
-        <w:tc>
-          <w:tcPr>
-            <w:tcW w:w="1845" w:type="dxa"/>
-            <w:tcBorders>
-              <w:top w:val="single" w:sz="6" w:space="0" w:color="000000"/>
-              <w:left w:val="single" w:sz="6" w:space="0" w:color="000000"/>
-              <w:bottom w:val="single" w:sz="6" w:space="0" w:color="000000"/>
-              <w:right w:val="single" w:sz="6" w:space="0" w:color="000000"/>
-            </w:tcBorders>
-            <w:tcMar>
-              <w:top w:w="100" w:type="dxa"/>
-              <w:left w:w="100" w:type="dxa"/>
-              <w:bottom w:w="100" w:type="dxa"/>
-              <w:right w:w="100" w:type="dxa"/>
-            </w:tcMar>
-          </w:tcPr>
-          <w:p>
-            <w:pPr>
-              <w:spacing w:line="288" w:lineRule="auto"/>
-            </w:pPr>
-            <w:r>
-              <w:t>Expected Result</w:t>
-            </w:r>
-          </w:p>
-        </w:tc>
-        <w:tc>
-          <w:tcPr>
-            <w:tcW w:w="7275" w:type="dxa"/>
-            <w:tcBorders>
-              <w:top w:val="single" w:sz="6" w:space="0" w:color="000000"/>
-              <w:left w:val="single" w:sz="6" w:space="0" w:color="000000"/>
-              <w:bottom w:val="single" w:sz="6" w:space="0" w:color="000000"/>
-              <w:right w:val="single" w:sz="6" w:space="0" w:color="000000"/>
-            </w:tcBorders>
-            <w:tcMar>
-              <w:top w:w="100" w:type="dxa"/>
-              <w:left w:w="100" w:type="dxa"/>
-              <w:bottom w:w="100" w:type="dxa"/>
-              <w:right w:w="100" w:type="dxa"/>
-            </w:tcMar>
-          </w:tcPr>
-          <w:p>
-            <w:pPr>
-              <w:spacing w:line="288" w:lineRule="auto"/>
-            </w:pPr>
-            <w:r>
-              <w:rPr>
-                <w:i/>
-              </w:rPr>
               <w:t xml:space="preserve">Plugin was installed and then </w:t>
             </w:r>
             <w:r>
@@ -5460,8 +4756,8 @@
           <w:szCs w:val="32"/>
         </w:rPr>
       </w:pPr>
-      <w:bookmarkStart w:id="38" w:name="h.md720k5dygbn" w:colFirst="0" w:colLast="0"/>
-      <w:bookmarkEnd w:id="38"/>
+      <w:bookmarkStart w:id="37" w:name="h.md720k5dygbn" w:colFirst="0" w:colLast="0"/>
+      <w:bookmarkEnd w:id="37"/>
     </w:p>
     <w:sectPr>
       <w:footerReference w:type="default" r:id="rId10"/>
@@ -5477,7 +4773,7 @@
 </file>
 
 <file path=word/endnotes.xml><?xml version="1.0" encoding="utf-8"?>
-<w:endnotes xmlns:wpc="http://schemas.microsoft.com/office/word/2010/wordprocessingCanvas" xmlns:mo="http://schemas.microsoft.com/office/mac/office/2008/main" xmlns:mc="http://schemas.openxmlformats.org/markup-compatibility/2006" xmlns:mv="urn:schemas-microsoft-com:mac:vml" xmlns:o="urn:schemas-microsoft-com:office:office" xmlns:r="http://schemas.openxmlformats.org/officeDocument/2006/relationships" xmlns:m="http://schemas.openxmlformats.org/officeDocument/2006/math" xmlns:v="urn:schemas-microsoft-com:vml" xmlns:wp14="http://schemas.microsoft.com/office/word/2010/wordprocessingDrawing" xmlns:wp="http://schemas.openxmlformats.org/drawingml/2006/wordprocessingDrawing" xmlns:w10="urn:schemas-microsoft-com:office:word" xmlns:w="http://schemas.openxmlformats.org/wordprocessingml/2006/main" xmlns:w14="http://schemas.microsoft.com/office/word/2010/wordml" xmlns:wpg="http://schemas.microsoft.com/office/word/2010/wordprocessingGroup" xmlns:wpi="http://schemas.microsoft.com/office/word/2010/wordprocessingInk" xmlns:wne="http://schemas.microsoft.com/office/word/2006/wordml" xmlns:wps="http://schemas.microsoft.com/office/word/2010/wordprocessingShape" mc:Ignorable="w14 wp14">
+<w:endnotes xmlns:wpc="http://schemas.microsoft.com/office/word/2010/wordprocessingCanvas" xmlns:mo="http://schemas.microsoft.com/office/mac/office/2008/main" xmlns:mc="http://schemas.openxmlformats.org/markup-compatibility/2006" xmlns:mv="urn:schemas-microsoft-com:mac:vml" xmlns:o="urn:schemas-microsoft-com:office:office" xmlns:r="http://schemas.openxmlformats.org/officeDocument/2006/relationships" xmlns:m="http://schemas.openxmlformats.org/officeDocument/2006/math" xmlns:v="urn:schemas-microsoft-com:vml" xmlns:wp14="http://schemas.microsoft.com/office/word/2010/wordprocessingDrawing" xmlns:wp="http://schemas.openxmlformats.org/drawingml/2006/wordprocessingDrawing" xmlns:w10="urn:schemas-microsoft-com:office:word" xmlns:w="http://schemas.openxmlformats.org/wordprocessingml/2006/main" xmlns:w14="http://schemas.microsoft.com/office/word/2010/wordml" xmlns:w15="http://schemas.microsoft.com/office/word/2012/wordml" xmlns:wpg="http://schemas.microsoft.com/office/word/2010/wordprocessingGroup" xmlns:wpi="http://schemas.microsoft.com/office/word/2010/wordprocessingInk" xmlns:wne="http://schemas.microsoft.com/office/word/2006/wordml" xmlns:wps="http://schemas.microsoft.com/office/word/2010/wordprocessingShape" mc:Ignorable="w14 w15 wp14">
   <w:endnote w:type="separator" w:id="-1">
     <w:p>
       <w:pPr>
@@ -5502,7 +4798,7 @@
 </file>
 
 <file path=word/footer1.xml><?xml version="1.0" encoding="utf-8"?>
-<w:ftr xmlns:wpc="http://schemas.microsoft.com/office/word/2010/wordprocessingCanvas" xmlns:mo="http://schemas.microsoft.com/office/mac/office/2008/main" xmlns:mc="http://schemas.openxmlformats.org/markup-compatibility/2006" xmlns:mv="urn:schemas-microsoft-com:mac:vml" xmlns:o="urn:schemas-microsoft-com:office:office" xmlns:r="http://schemas.openxmlformats.org/officeDocument/2006/relationships" xmlns:m="http://schemas.openxmlformats.org/officeDocument/2006/math" xmlns:v="urn:schemas-microsoft-com:vml" xmlns:wp14="http://schemas.microsoft.com/office/word/2010/wordprocessingDrawing" xmlns:wp="http://schemas.openxmlformats.org/drawingml/2006/wordprocessingDrawing" xmlns:w10="urn:schemas-microsoft-com:office:word" xmlns:w="http://schemas.openxmlformats.org/wordprocessingml/2006/main" xmlns:w14="http://schemas.microsoft.com/office/word/2010/wordml" xmlns:wpg="http://schemas.microsoft.com/office/word/2010/wordprocessingGroup" xmlns:wpi="http://schemas.microsoft.com/office/word/2010/wordprocessingInk" xmlns:wne="http://schemas.microsoft.com/office/word/2006/wordml" xmlns:wps="http://schemas.microsoft.com/office/word/2010/wordprocessingShape" mc:Ignorable="w14 wp14">
+<w:ftr xmlns:wpc="http://schemas.microsoft.com/office/word/2010/wordprocessingCanvas" xmlns:mo="http://schemas.microsoft.com/office/mac/office/2008/main" xmlns:mc="http://schemas.openxmlformats.org/markup-compatibility/2006" xmlns:mv="urn:schemas-microsoft-com:mac:vml" xmlns:o="urn:schemas-microsoft-com:office:office" xmlns:r="http://schemas.openxmlformats.org/officeDocument/2006/relationships" xmlns:m="http://schemas.openxmlformats.org/officeDocument/2006/math" xmlns:v="urn:schemas-microsoft-com:vml" xmlns:wp14="http://schemas.microsoft.com/office/word/2010/wordprocessingDrawing" xmlns:wp="http://schemas.openxmlformats.org/drawingml/2006/wordprocessingDrawing" xmlns:w10="urn:schemas-microsoft-com:office:word" xmlns:w="http://schemas.openxmlformats.org/wordprocessingml/2006/main" xmlns:w14="http://schemas.microsoft.com/office/word/2010/wordml" xmlns:w15="http://schemas.microsoft.com/office/word/2012/wordml" xmlns:wpg="http://schemas.microsoft.com/office/word/2010/wordprocessingGroup" xmlns:wpi="http://schemas.microsoft.com/office/word/2010/wordprocessingInk" xmlns:wne="http://schemas.microsoft.com/office/word/2006/wordml" xmlns:wps="http://schemas.microsoft.com/office/word/2010/wordprocessingShape" mc:Ignorable="w14 w15 wp14">
   <w:p>
     <w:pPr>
       <w:jc w:val="right"/>
@@ -5520,7 +4816,7 @@
       <w:rPr>
         <w:noProof/>
       </w:rPr>
-      <w:t>1</w:t>
+      <w:t>2</w:t>
     </w:r>
     <w:r>
       <w:fldChar w:fldCharType="end"/>
@@ -5530,13 +4826,13 @@
 </file>
 
 <file path=word/footer2.xml><?xml version="1.0" encoding="utf-8"?>
-<w:ftr xmlns:wpc="http://schemas.microsoft.com/office/word/2010/wordprocessingCanvas" xmlns:mo="http://schemas.microsoft.com/office/mac/office/2008/main" xmlns:mc="http://schemas.openxmlformats.org/markup-compatibility/2006" xmlns:mv="urn:schemas-microsoft-com:mac:vml" xmlns:o="urn:schemas-microsoft-com:office:office" xmlns:r="http://schemas.openxmlformats.org/officeDocument/2006/relationships" xmlns:m="http://schemas.openxmlformats.org/officeDocument/2006/math" xmlns:v="urn:schemas-microsoft-com:vml" xmlns:wp14="http://schemas.microsoft.com/office/word/2010/wordprocessingDrawing" xmlns:wp="http://schemas.openxmlformats.org/drawingml/2006/wordprocessingDrawing" xmlns:w10="urn:schemas-microsoft-com:office:word" xmlns:w="http://schemas.openxmlformats.org/wordprocessingml/2006/main" xmlns:w14="http://schemas.microsoft.com/office/word/2010/wordml" xmlns:wpg="http://schemas.microsoft.com/office/word/2010/wordprocessingGroup" xmlns:wpi="http://schemas.microsoft.com/office/word/2010/wordprocessingInk" xmlns:wne="http://schemas.microsoft.com/office/word/2006/wordml" xmlns:wps="http://schemas.microsoft.com/office/word/2010/wordprocessingShape" mc:Ignorable="w14 wp14">
+<w:ftr xmlns:wpc="http://schemas.microsoft.com/office/word/2010/wordprocessingCanvas" xmlns:mo="http://schemas.microsoft.com/office/mac/office/2008/main" xmlns:mc="http://schemas.openxmlformats.org/markup-compatibility/2006" xmlns:mv="urn:schemas-microsoft-com:mac:vml" xmlns:o="urn:schemas-microsoft-com:office:office" xmlns:r="http://schemas.openxmlformats.org/officeDocument/2006/relationships" xmlns:m="http://schemas.openxmlformats.org/officeDocument/2006/math" xmlns:v="urn:schemas-microsoft-com:vml" xmlns:wp14="http://schemas.microsoft.com/office/word/2010/wordprocessingDrawing" xmlns:wp="http://schemas.openxmlformats.org/drawingml/2006/wordprocessingDrawing" xmlns:w10="urn:schemas-microsoft-com:office:word" xmlns:w="http://schemas.openxmlformats.org/wordprocessingml/2006/main" xmlns:w14="http://schemas.microsoft.com/office/word/2010/wordml" xmlns:w15="http://schemas.microsoft.com/office/word/2012/wordml" xmlns:wpg="http://schemas.microsoft.com/office/word/2010/wordprocessingGroup" xmlns:wpi="http://schemas.microsoft.com/office/word/2010/wordprocessingInk" xmlns:wne="http://schemas.microsoft.com/office/word/2006/wordml" xmlns:wps="http://schemas.microsoft.com/office/word/2010/wordprocessingShape" mc:Ignorable="w14 w15 wp14">
   <w:p/>
 </w:ftr>
 </file>
 
 <file path=word/footnotes.xml><?xml version="1.0" encoding="utf-8"?>
-<w:footnotes xmlns:wpc="http://schemas.microsoft.com/office/word/2010/wordprocessingCanvas" xmlns:mo="http://schemas.microsoft.com/office/mac/office/2008/main" xmlns:mc="http://schemas.openxmlformats.org/markup-compatibility/2006" xmlns:mv="urn:schemas-microsoft-com:mac:vml" xmlns:o="urn:schemas-microsoft-com:office:office" xmlns:r="http://schemas.openxmlformats.org/officeDocument/2006/relationships" xmlns:m="http://schemas.openxmlformats.org/officeDocument/2006/math" xmlns:v="urn:schemas-microsoft-com:vml" xmlns:wp14="http://schemas.microsoft.com/office/word/2010/wordprocessingDrawing" xmlns:wp="http://schemas.openxmlformats.org/drawingml/2006/wordprocessingDrawing" xmlns:w10="urn:schemas-microsoft-com:office:word" xmlns:w="http://schemas.openxmlformats.org/wordprocessingml/2006/main" xmlns:w14="http://schemas.microsoft.com/office/word/2010/wordml" xmlns:wpg="http://schemas.microsoft.com/office/word/2010/wordprocessingGroup" xmlns:wpi="http://schemas.microsoft.com/office/word/2010/wordprocessingInk" xmlns:wne="http://schemas.microsoft.com/office/word/2006/wordml" xmlns:wps="http://schemas.microsoft.com/office/word/2010/wordprocessingShape" mc:Ignorable="w14 wp14">
+<w:footnotes xmlns:wpc="http://schemas.microsoft.com/office/word/2010/wordprocessingCanvas" xmlns:mo="http://schemas.microsoft.com/office/mac/office/2008/main" xmlns:mc="http://schemas.openxmlformats.org/markup-compatibility/2006" xmlns:mv="urn:schemas-microsoft-com:mac:vml" xmlns:o="urn:schemas-microsoft-com:office:office" xmlns:r="http://schemas.openxmlformats.org/officeDocument/2006/relationships" xmlns:m="http://schemas.openxmlformats.org/officeDocument/2006/math" xmlns:v="urn:schemas-microsoft-com:vml" xmlns:wp14="http://schemas.microsoft.com/office/word/2010/wordprocessingDrawing" xmlns:wp="http://schemas.openxmlformats.org/drawingml/2006/wordprocessingDrawing" xmlns:w10="urn:schemas-microsoft-com:office:word" xmlns:w="http://schemas.openxmlformats.org/wordprocessingml/2006/main" xmlns:w14="http://schemas.microsoft.com/office/word/2010/wordml" xmlns:w15="http://schemas.microsoft.com/office/word/2012/wordml" xmlns:wpg="http://schemas.microsoft.com/office/word/2010/wordprocessingGroup" xmlns:wpi="http://schemas.microsoft.com/office/word/2010/wordprocessingInk" xmlns:wne="http://schemas.microsoft.com/office/word/2006/wordml" xmlns:wps="http://schemas.microsoft.com/office/word/2010/wordprocessingShape" mc:Ignorable="w14 w15 wp14">
   <w:footnote w:type="separator" w:id="-1">
     <w:p>
       <w:pPr>
@@ -5561,7 +4857,7 @@
 </file>
 
 <file path=word/numbering.xml><?xml version="1.0" encoding="utf-8"?>
-<w:numbering xmlns:wpc="http://schemas.microsoft.com/office/word/2010/wordprocessingCanvas" xmlns:mo="http://schemas.microsoft.com/office/mac/office/2008/main" xmlns:mc="http://schemas.openxmlformats.org/markup-compatibility/2006" xmlns:mv="urn:schemas-microsoft-com:mac:vml" xmlns:o="urn:schemas-microsoft-com:office:office" xmlns:r="http://schemas.openxmlformats.org/officeDocument/2006/relationships" xmlns:m="http://schemas.openxmlformats.org/officeDocument/2006/math" xmlns:v="urn:schemas-microsoft-com:vml" xmlns:wp14="http://schemas.microsoft.com/office/word/2010/wordprocessingDrawing" xmlns:wp="http://schemas.openxmlformats.org/drawingml/2006/wordprocessingDrawing" xmlns:w10="urn:schemas-microsoft-com:office:word" xmlns:w="http://schemas.openxmlformats.org/wordprocessingml/2006/main" xmlns:w14="http://schemas.microsoft.com/office/word/2010/wordml" xmlns:wpg="http://schemas.microsoft.com/office/word/2010/wordprocessingGroup" xmlns:wpi="http://schemas.microsoft.com/office/word/2010/wordprocessingInk" xmlns:wne="http://schemas.microsoft.com/office/word/2006/wordml" xmlns:wps="http://schemas.microsoft.com/office/word/2010/wordprocessingShape" mc:Ignorable="w14 wp14">
+<w:numbering xmlns:wpc="http://schemas.microsoft.com/office/word/2010/wordprocessingCanvas" xmlns:mo="http://schemas.microsoft.com/office/mac/office/2008/main" xmlns:mc="http://schemas.openxmlformats.org/markup-compatibility/2006" xmlns:mv="urn:schemas-microsoft-com:mac:vml" xmlns:o="urn:schemas-microsoft-com:office:office" xmlns:r="http://schemas.openxmlformats.org/officeDocument/2006/relationships" xmlns:m="http://schemas.openxmlformats.org/officeDocument/2006/math" xmlns:v="urn:schemas-microsoft-com:vml" xmlns:wp14="http://schemas.microsoft.com/office/word/2010/wordprocessingDrawing" xmlns:wp="http://schemas.openxmlformats.org/drawingml/2006/wordprocessingDrawing" xmlns:w10="urn:schemas-microsoft-com:office:word" xmlns:w="http://schemas.openxmlformats.org/wordprocessingml/2006/main" xmlns:w14="http://schemas.microsoft.com/office/word/2010/wordml" xmlns:w15="http://schemas.microsoft.com/office/word/2012/wordml" xmlns:wpg="http://schemas.microsoft.com/office/word/2010/wordprocessingGroup" xmlns:wpi="http://schemas.microsoft.com/office/word/2010/wordprocessingInk" xmlns:wne="http://schemas.microsoft.com/office/word/2006/wordml" xmlns:wps="http://schemas.microsoft.com/office/word/2010/wordprocessingShape" mc:Ignorable="w14 w15 wp14">
   <w:abstractNum w:abstractNumId="0">
     <w:nsid w:val="0BDF2294"/>
     <w:multiLevelType w:val="multilevel"/>
@@ -5676,119 +4972,6 @@
     </w:lvl>
   </w:abstractNum>
   <w:abstractNum w:abstractNumId="1">
-    <w:nsid w:val="114B12F5"/>
-    <w:multiLevelType w:val="multilevel"/>
-    <w:tmpl w:val="F036D754"/>
-    <w:lvl w:ilvl="0">
-      <w:start w:val="1"/>
-      <w:numFmt w:val="decimal"/>
-      <w:lvlText w:val="%1."/>
-      <w:lvlJc w:val="left"/>
-      <w:pPr>
-        <w:ind w:left="720" w:firstLine="360"/>
-      </w:pPr>
-      <w:rPr>
-        <w:u w:val="none"/>
-      </w:rPr>
-    </w:lvl>
-    <w:lvl w:ilvl="1">
-      <w:start w:val="1"/>
-      <w:numFmt w:val="lowerLetter"/>
-      <w:lvlText w:val="%2."/>
-      <w:lvlJc w:val="left"/>
-      <w:pPr>
-        <w:ind w:left="1440" w:firstLine="1080"/>
-      </w:pPr>
-      <w:rPr>
-        <w:u w:val="none"/>
-      </w:rPr>
-    </w:lvl>
-    <w:lvl w:ilvl="2">
-      <w:start w:val="1"/>
-      <w:numFmt w:val="lowerRoman"/>
-      <w:lvlText w:val="%3."/>
-      <w:lvlJc w:val="left"/>
-      <w:pPr>
-        <w:ind w:left="2160" w:firstLine="1800"/>
-      </w:pPr>
-      <w:rPr>
-        <w:u w:val="none"/>
-      </w:rPr>
-    </w:lvl>
-    <w:lvl w:ilvl="3">
-      <w:start w:val="1"/>
-      <w:numFmt w:val="decimal"/>
-      <w:lvlText w:val="%4."/>
-      <w:lvlJc w:val="left"/>
-      <w:pPr>
-        <w:ind w:left="2880" w:firstLine="2520"/>
-      </w:pPr>
-      <w:rPr>
-        <w:u w:val="none"/>
-      </w:rPr>
-    </w:lvl>
-    <w:lvl w:ilvl="4">
-      <w:start w:val="1"/>
-      <w:numFmt w:val="lowerLetter"/>
-      <w:lvlText w:val="%5."/>
-      <w:lvlJc w:val="left"/>
-      <w:pPr>
-        <w:ind w:left="3600" w:firstLine="3240"/>
-      </w:pPr>
-      <w:rPr>
-        <w:u w:val="none"/>
-      </w:rPr>
-    </w:lvl>
-    <w:lvl w:ilvl="5">
-      <w:start w:val="1"/>
-      <w:numFmt w:val="lowerRoman"/>
-      <w:lvlText w:val="%6."/>
-      <w:lvlJc w:val="left"/>
-      <w:pPr>
-        <w:ind w:left="4320" w:firstLine="3960"/>
-      </w:pPr>
-      <w:rPr>
-        <w:u w:val="none"/>
-      </w:rPr>
-    </w:lvl>
-    <w:lvl w:ilvl="6">
-      <w:start w:val="1"/>
-      <w:numFmt w:val="decimal"/>
-      <w:lvlText w:val="%7."/>
-      <w:lvlJc w:val="left"/>
-      <w:pPr>
-        <w:ind w:left="5040" w:firstLine="4680"/>
-      </w:pPr>
-      <w:rPr>
-        <w:u w:val="none"/>
-      </w:rPr>
-    </w:lvl>
-    <w:lvl w:ilvl="7">
-      <w:start w:val="1"/>
-      <w:numFmt w:val="lowerLetter"/>
-      <w:lvlText w:val="%8."/>
-      <w:lvlJc w:val="left"/>
-      <w:pPr>
-        <w:ind w:left="5760" w:firstLine="5400"/>
-      </w:pPr>
-      <w:rPr>
-        <w:u w:val="none"/>
-      </w:rPr>
-    </w:lvl>
-    <w:lvl w:ilvl="8">
-      <w:start w:val="1"/>
-      <w:numFmt w:val="lowerRoman"/>
-      <w:lvlText w:val="%9."/>
-      <w:lvlJc w:val="left"/>
-      <w:pPr>
-        <w:ind w:left="6480" w:firstLine="6120"/>
-      </w:pPr>
-      <w:rPr>
-        <w:u w:val="none"/>
-      </w:rPr>
-    </w:lvl>
-  </w:abstractNum>
-  <w:abstractNum w:abstractNumId="2">
     <w:nsid w:val="15B43F78"/>
     <w:multiLevelType w:val="multilevel"/>
     <w:tmpl w:val="4F642B50"/>
@@ -5901,7 +5084,7 @@
       </w:rPr>
     </w:lvl>
   </w:abstractNum>
-  <w:abstractNum w:abstractNumId="3">
+  <w:abstractNum w:abstractNumId="2">
     <w:nsid w:val="17D328C3"/>
     <w:multiLevelType w:val="hybridMultilevel"/>
     <w:tmpl w:val="D548E6FA"/>
@@ -5990,7 +5173,7 @@
       </w:pPr>
     </w:lvl>
   </w:abstractNum>
-  <w:abstractNum w:abstractNumId="4">
+  <w:abstractNum w:abstractNumId="3">
     <w:nsid w:val="1D3C2BE0"/>
     <w:multiLevelType w:val="multilevel"/>
     <w:tmpl w:val="DAB28482"/>
@@ -6103,7 +5286,7 @@
       </w:rPr>
     </w:lvl>
   </w:abstractNum>
-  <w:abstractNum w:abstractNumId="5">
+  <w:abstractNum w:abstractNumId="4">
     <w:nsid w:val="1FA65E06"/>
     <w:multiLevelType w:val="hybridMultilevel"/>
     <w:tmpl w:val="B8AC35A2"/>
@@ -6116,7 +5299,7 @@
         <w:ind w:left="720" w:hanging="360"/>
       </w:pPr>
     </w:lvl>
-    <w:lvl w:ilvl="1" w:tplc="04090019">
+    <w:lvl w:ilvl="1" w:tplc="04090019" w:tentative="1">
       <w:start w:val="1"/>
       <w:numFmt w:val="lowerLetter"/>
       <w:lvlText w:val="%2."/>
@@ -6189,7 +5372,7 @@
       </w:pPr>
     </w:lvl>
   </w:abstractNum>
-  <w:abstractNum w:abstractNumId="6">
+  <w:abstractNum w:abstractNumId="5">
     <w:nsid w:val="43F26002"/>
     <w:multiLevelType w:val="hybridMultilevel"/>
     <w:tmpl w:val="E7146D08"/>
@@ -6278,7 +5461,7 @@
       </w:pPr>
     </w:lvl>
   </w:abstractNum>
-  <w:abstractNum w:abstractNumId="7">
+  <w:abstractNum w:abstractNumId="6">
     <w:nsid w:val="5C352EAE"/>
     <w:multiLevelType w:val="hybridMultilevel"/>
     <w:tmpl w:val="1AD482F6"/>
@@ -6364,7 +5547,7 @@
       </w:pPr>
     </w:lvl>
   </w:abstractNum>
-  <w:abstractNum w:abstractNumId="8">
+  <w:abstractNum w:abstractNumId="7">
     <w:nsid w:val="5FE801F6"/>
     <w:multiLevelType w:val="multilevel"/>
     <w:tmpl w:val="F036D754"/>
@@ -6477,7 +5660,7 @@
       </w:rPr>
     </w:lvl>
   </w:abstractNum>
-  <w:abstractNum w:abstractNumId="9">
+  <w:abstractNum w:abstractNumId="8">
     <w:nsid w:val="650A0BB5"/>
     <w:multiLevelType w:val="multilevel"/>
     <w:tmpl w:val="7D02527C"/>
@@ -6590,7 +5773,7 @@
       </w:rPr>
     </w:lvl>
   </w:abstractNum>
-  <w:abstractNum w:abstractNumId="10">
+  <w:abstractNum w:abstractNumId="9">
     <w:nsid w:val="764219C5"/>
     <w:multiLevelType w:val="multilevel"/>
     <w:tmpl w:val="A6C4339C"/>
@@ -6703,120 +5886,7 @@
       </w:rPr>
     </w:lvl>
   </w:abstractNum>
-  <w:abstractNum w:abstractNumId="11">
-    <w:nsid w:val="7AE3199A"/>
-    <w:multiLevelType w:val="multilevel"/>
-    <w:tmpl w:val="F036D754"/>
-    <w:lvl w:ilvl="0">
-      <w:start w:val="1"/>
-      <w:numFmt w:val="decimal"/>
-      <w:lvlText w:val="%1."/>
-      <w:lvlJc w:val="left"/>
-      <w:pPr>
-        <w:ind w:left="720" w:firstLine="360"/>
-      </w:pPr>
-      <w:rPr>
-        <w:u w:val="none"/>
-      </w:rPr>
-    </w:lvl>
-    <w:lvl w:ilvl="1">
-      <w:start w:val="1"/>
-      <w:numFmt w:val="lowerLetter"/>
-      <w:lvlText w:val="%2."/>
-      <w:lvlJc w:val="left"/>
-      <w:pPr>
-        <w:ind w:left="1440" w:firstLine="1080"/>
-      </w:pPr>
-      <w:rPr>
-        <w:u w:val="none"/>
-      </w:rPr>
-    </w:lvl>
-    <w:lvl w:ilvl="2">
-      <w:start w:val="1"/>
-      <w:numFmt w:val="lowerRoman"/>
-      <w:lvlText w:val="%3."/>
-      <w:lvlJc w:val="left"/>
-      <w:pPr>
-        <w:ind w:left="2160" w:firstLine="1800"/>
-      </w:pPr>
-      <w:rPr>
-        <w:u w:val="none"/>
-      </w:rPr>
-    </w:lvl>
-    <w:lvl w:ilvl="3">
-      <w:start w:val="1"/>
-      <w:numFmt w:val="decimal"/>
-      <w:lvlText w:val="%4."/>
-      <w:lvlJc w:val="left"/>
-      <w:pPr>
-        <w:ind w:left="2880" w:firstLine="2520"/>
-      </w:pPr>
-      <w:rPr>
-        <w:u w:val="none"/>
-      </w:rPr>
-    </w:lvl>
-    <w:lvl w:ilvl="4">
-      <w:start w:val="1"/>
-      <w:numFmt w:val="lowerLetter"/>
-      <w:lvlText w:val="%5."/>
-      <w:lvlJc w:val="left"/>
-      <w:pPr>
-        <w:ind w:left="3600" w:firstLine="3240"/>
-      </w:pPr>
-      <w:rPr>
-        <w:u w:val="none"/>
-      </w:rPr>
-    </w:lvl>
-    <w:lvl w:ilvl="5">
-      <w:start w:val="1"/>
-      <w:numFmt w:val="lowerRoman"/>
-      <w:lvlText w:val="%6."/>
-      <w:lvlJc w:val="left"/>
-      <w:pPr>
-        <w:ind w:left="4320" w:firstLine="3960"/>
-      </w:pPr>
-      <w:rPr>
-        <w:u w:val="none"/>
-      </w:rPr>
-    </w:lvl>
-    <w:lvl w:ilvl="6">
-      <w:start w:val="1"/>
-      <w:numFmt w:val="decimal"/>
-      <w:lvlText w:val="%7."/>
-      <w:lvlJc w:val="left"/>
-      <w:pPr>
-        <w:ind w:left="5040" w:firstLine="4680"/>
-      </w:pPr>
-      <w:rPr>
-        <w:u w:val="none"/>
-      </w:rPr>
-    </w:lvl>
-    <w:lvl w:ilvl="7">
-      <w:start w:val="1"/>
-      <w:numFmt w:val="lowerLetter"/>
-      <w:lvlText w:val="%8."/>
-      <w:lvlJc w:val="left"/>
-      <w:pPr>
-        <w:ind w:left="5760" w:firstLine="5400"/>
-      </w:pPr>
-      <w:rPr>
-        <w:u w:val="none"/>
-      </w:rPr>
-    </w:lvl>
-    <w:lvl w:ilvl="8">
-      <w:start w:val="1"/>
-      <w:numFmt w:val="lowerRoman"/>
-      <w:lvlText w:val="%9."/>
-      <w:lvlJc w:val="left"/>
-      <w:pPr>
-        <w:ind w:left="6480" w:firstLine="6120"/>
-      </w:pPr>
-      <w:rPr>
-        <w:u w:val="none"/>
-      </w:rPr>
-    </w:lvl>
-  </w:abstractNum>
-  <w:abstractNum w:abstractNumId="12">
+  <w:abstractNum w:abstractNumId="10">
     <w:nsid w:val="7FF404F3"/>
     <w:multiLevelType w:val="multilevel"/>
     <w:tmpl w:val="047459EA"/>
@@ -6930,49 +6000,43 @@
     </w:lvl>
   </w:abstractNum>
   <w:num w:numId="1">
-    <w:abstractNumId w:val="9"/>
+    <w:abstractNumId w:val="8"/>
   </w:num>
   <w:num w:numId="2">
-    <w:abstractNumId w:val="8"/>
+    <w:abstractNumId w:val="7"/>
   </w:num>
   <w:num w:numId="3">
-    <w:abstractNumId w:val="2"/>
+    <w:abstractNumId w:val="1"/>
   </w:num>
   <w:num w:numId="4">
     <w:abstractNumId w:val="0"/>
   </w:num>
   <w:num w:numId="5">
+    <w:abstractNumId w:val="3"/>
+  </w:num>
+  <w:num w:numId="6">
+    <w:abstractNumId w:val="10"/>
+  </w:num>
+  <w:num w:numId="7">
+    <w:abstractNumId w:val="9"/>
+  </w:num>
+  <w:num w:numId="8">
+    <w:abstractNumId w:val="2"/>
+  </w:num>
+  <w:num w:numId="9">
+    <w:abstractNumId w:val="5"/>
+  </w:num>
+  <w:num w:numId="10">
     <w:abstractNumId w:val="4"/>
   </w:num>
-  <w:num w:numId="6">
-    <w:abstractNumId w:val="12"/>
-  </w:num>
-  <w:num w:numId="7">
-    <w:abstractNumId w:val="10"/>
-  </w:num>
-  <w:num w:numId="8">
-    <w:abstractNumId w:val="3"/>
-  </w:num>
-  <w:num w:numId="9">
+  <w:num w:numId="11">
     <w:abstractNumId w:val="6"/>
-  </w:num>
-  <w:num w:numId="10">
-    <w:abstractNumId w:val="5"/>
-  </w:num>
-  <w:num w:numId="11">
-    <w:abstractNumId w:val="7"/>
-  </w:num>
-  <w:num w:numId="12">
-    <w:abstractNumId w:val="1"/>
-  </w:num>
-  <w:num w:numId="13">
-    <w:abstractNumId w:val="11"/>
   </w:num>
 </w:numbering>
 </file>
 
 <file path=word/styles.xml><?xml version="1.0" encoding="utf-8"?>
-<w:styles xmlns:mc="http://schemas.openxmlformats.org/markup-compatibility/2006" xmlns:r="http://schemas.openxmlformats.org/officeDocument/2006/relationships" xmlns:w="http://schemas.openxmlformats.org/wordprocessingml/2006/main" xmlns:w14="http://schemas.microsoft.com/office/word/2010/wordml" mc:Ignorable="w14">
+<w:styles xmlns:mc="http://schemas.openxmlformats.org/markup-compatibility/2006" xmlns:r="http://schemas.openxmlformats.org/officeDocument/2006/relationships" xmlns:w="http://schemas.openxmlformats.org/wordprocessingml/2006/main" xmlns:w14="http://schemas.microsoft.com/office/word/2010/wordml" xmlns:w15="http://schemas.microsoft.com/office/word/2012/wordml" mc:Ignorable="w14 w15">
   <w:docDefaults>
     <w:rPrDefault>
       <w:rPr>
@@ -6989,750 +6053,387 @@
       </w:pPr>
     </w:pPrDefault>
   </w:docDefaults>
-  <w:latentStyles w:defLockedState="0" w:defUIPriority="99" w:defSemiHidden="1" w:defUnhideWhenUsed="1" w:defQFormat="0" w:count="276">
-    <w:lsdException w:name="Normal" w:semiHidden="0" w:uiPriority="0" w:unhideWhenUsed="0" w:qFormat="1"/>
-    <w:lsdException w:name="heading 1" w:semiHidden="0" w:uiPriority="0" w:unhideWhenUsed="0" w:qFormat="1"/>
-    <w:lsdException w:name="heading 2" w:uiPriority="0" w:qFormat="1"/>
-    <w:lsdException w:name="heading 3" w:uiPriority="9" w:qFormat="1"/>
-    <w:lsdException w:name="heading 4" w:uiPriority="9" w:qFormat="1"/>
-    <w:lsdException w:name="heading 5" w:uiPriority="9" w:qFormat="1"/>
-    <w:lsdException w:name="heading 6" w:uiPriority="9" w:qFormat="1"/>
-    <w:lsdException w:name="heading 7" w:uiPriority="9" w:qFormat="1"/>
-    <w:lsdException w:name="heading 8" w:uiPriority="9" w:qFormat="1"/>
-    <w:lsdException w:name="heading 9" w:uiPriority="9" w:qFormat="1"/>
-    <w:lsdException w:name="toc 1" w:uiPriority="39"/>
-    <w:lsdException w:name="toc 2" w:uiPriority="39"/>
-    <w:lsdException w:name="toc 3" w:uiPriority="39"/>
-    <w:lsdException w:name="toc 4" w:uiPriority="39"/>
-    <w:lsdException w:name="toc 5" w:uiPriority="39"/>
-    <w:lsdException w:name="toc 6" w:uiPriority="39"/>
-    <w:lsdException w:name="toc 7" w:uiPriority="39"/>
-    <w:lsdException w:name="toc 8" w:uiPriority="39"/>
-    <w:lsdException w:name="toc 9" w:uiPriority="39"/>
-    <w:lsdException w:name="caption" w:uiPriority="35" w:qFormat="1"/>
-    <w:lsdException w:name="Title" w:semiHidden="0" w:uiPriority="10" w:unhideWhenUsed="0" w:qFormat="1"/>
-    <w:lsdException w:name="Default Paragraph Font" w:uiPriority="1"/>
-    <w:lsdException w:name="Subtitle" w:semiHidden="0" w:uiPriority="11" w:unhideWhenUsed="0" w:qFormat="1"/>
-    <w:lsdException w:name="Strong" w:semiHidden="0" w:uiPriority="22" w:unhideWhenUsed="0" w:qFormat="1"/>
-    <w:lsdException w:name="Emphasis" w:semiHidden="0" w:uiPriority="20" w:unhideWhenUsed="0" w:qFormat="1"/>
-    <w:lsdException w:name="Table Grid" w:semiHidden="0" w:uiPriority="59" w:unhideWhenUsed="0"/>
-    <w:lsdException w:name="Placeholder Text" w:unhideWhenUsed="0"/>
-    <w:lsdException w:name="No Spacing" w:semiHidden="0" w:uiPriority="1" w:unhideWhenUsed="0" w:qFormat="1"/>
-    <w:lsdException w:name="Light Shading" w:semiHidden="0" w:uiPriority="60" w:unhideWhenUsed="0"/>
-    <w:lsdException w:name="Light List" w:semiHidden="0" w:uiPriority="61" w:unhideWhenUsed="0"/>
-    <w:lsdException w:name="Light Grid" w:semiHidden="0" w:uiPriority="62" w:unhideWhenUsed="0"/>
-    <w:lsdException w:name="Medium Shading 1" w:semiHidden="0" w:uiPriority="63" w:unhideWhenUsed="0"/>
-    <w:lsdException w:name="Medium Shading 2" w:semiHidden="0" w:uiPriority="64" w:unhideWhenUsed="0"/>
-    <w:lsdException w:name="Medium List 1" w:semiHidden="0" w:uiPriority="65" w:unhideWhenUsed="0"/>
-    <w:lsdException w:name="Medium List 2" w:semiHidden="0" w:uiPriority="66" w:unhideWhenUsed="0"/>
-    <w:lsdException w:name="Medium Grid 1" w:semiHidden="0" w:uiPriority="67" w:unhideWhenUsed="0"/>
-    <w:lsdException w:name="Medium Grid 2" w:semiHidden="0" w:uiPriority="68" w:unhideWhenUsed="0"/>
-    <w:lsdException w:name="Medium Grid 3" w:semiHidden="0" w:uiPriority="69" w:unhideWhenUsed="0"/>
-    <w:lsdException w:name="Dark List" w:semiHidden="0" w:uiPriority="70" w:unhideWhenUsed="0"/>
-    <w:lsdException w:name="Colorful Shading" w:semiHidden="0" w:uiPriority="71" w:unhideWhenUsed="0"/>
-    <w:lsdException w:name="Colorful List" w:semiHidden="0" w:uiPriority="72" w:unhideWhenUsed="0"/>
-    <w:lsdException w:name="Colorful Grid" w:semiHidden="0" w:uiPriority="73" w:unhideWhenUsed="0"/>
-    <w:lsdException w:name="Light Shading Accent 1" w:semiHidden="0" w:uiPriority="60" w:unhideWhenUsed="0"/>
-    <w:lsdException w:name="Light List Accent 1" w:semiHidden="0" w:uiPriority="61" w:unhideWhenUsed="0"/>
-    <w:lsdException w:name="Light Grid Accent 1" w:semiHidden="0" w:uiPriority="62" w:unhideWhenUsed="0"/>
-    <w:lsdException w:name="Medium Shading 1 Accent 1" w:semiHidden="0" w:uiPriority="63" w:unhideWhenUsed="0"/>
-    <w:lsdException w:name="Medium Shading 2 Accent 1" w:semiHidden="0" w:uiPriority="64" w:unhideWhenUsed="0"/>
-    <w:lsdException w:name="Medium List 1 Accent 1" w:semiHidden="0" w:uiPriority="65" w:unhideWhenUsed="0"/>
-    <w:lsdException w:name="Revision" w:unhideWhenUsed="0"/>
-    <w:lsdException w:name="List Paragraph" w:semiHidden="0" w:uiPriority="34" w:unhideWhenUsed="0" w:qFormat="1"/>
-    <w:lsdException w:name="Quote" w:semiHidden="0" w:uiPriority="29" w:unhideWhenUsed="0" w:qFormat="1"/>
-    <w:lsdException w:name="Intense Quote" w:semiHidden="0" w:uiPriority="30" w:unhideWhenUsed="0" w:qFormat="1"/>
-    <w:lsdException w:name="Medium List 2 Accent 1" w:semiHidden="0" w:uiPriority="66" w:unhideWhenUsed="0"/>
-    <w:lsdException w:name="Medium Grid 1 Accent 1" w:semiHidden="0" w:uiPriority="67" w:unhideWhenUsed="0"/>
-    <w:lsdException w:name="Medium Grid 2 Accent 1" w:semiHidden="0" w:uiPriority="68" w:unhideWhenUsed="0"/>
-    <w:lsdException w:name="Medium Grid 3 Accent 1" w:semiHidden="0" w:uiPriority="69" w:unhideWhenUsed="0"/>
-    <w:lsdException w:name="Dark List Accent 1" w:semiHidden="0" w:uiPriority="70" w:unhideWhenUsed="0"/>
-    <w:lsdException w:name="Colorful Shading Accent 1" w:semiHidden="0" w:uiPriority="71" w:unhideWhenUsed="0"/>
-    <w:lsdException w:name="Colorful List Accent 1" w:semiHidden="0" w:uiPriority="72" w:unhideWhenUsed="0"/>
-    <w:lsdException w:name="Colorful Grid Accent 1" w:semiHidden="0" w:uiPriority="73" w:unhideWhenUsed="0"/>
-    <w:lsdException w:name="Light Shading Accent 2" w:semiHidden="0" w:uiPriority="60" w:unhideWhenUsed="0"/>
-    <w:lsdException w:name="Light List Accent 2" w:semiHidden="0" w:uiPriority="61" w:unhideWhenUsed="0"/>
-    <w:lsdException w:name="Light Grid Accent 2" w:semiHidden="0" w:uiPriority="62" w:unhideWhenUsed="0"/>
-    <w:lsdException w:name="Medium Shading 1 Accent 2" w:semiHidden="0" w:uiPriority="63" w:unhideWhenUsed="0"/>
-    <w:lsdException w:name="Medium Shading 2 Accent 2" w:semiHidden="0" w:uiPriority="64" w:unhideWhenUsed="0"/>
-    <w:lsdException w:name="Medium List 1 Accent 2" w:semiHidden="0" w:uiPriority="65" w:unhideWhenUsed="0"/>
-    <w:lsdException w:name="Medium List 2 Accent 2" w:semiHidden="0" w:uiPriority="66" w:unhideWhenUsed="0"/>
-    <w:lsdException w:name="Medium Grid 1 Accent 2" w:semiHidden="0" w:uiPriority="67" w:unhideWhenUsed="0"/>
-    <w:lsdException w:name="Medium Grid 2 Accent 2" w:semiHidden="0" w:uiPriority="68" w:unhideWhenUsed="0"/>
-    <w:lsdException w:name="Medium Grid 3 Accent 2" w:semiHidden="0" w:uiPriority="69" w:unhideWhenUsed="0"/>
-    <w:lsdException w:name="Dark List Accent 2" w:semiHidden="0" w:uiPriority="70" w:unhideWhenUsed="0"/>
-    <w:lsdException w:name="Colorful Shading Accent 2" w:semiHidden="0" w:uiPriority="71" w:unhideWhenUsed="0"/>
-    <w:lsdException w:name="Colorful List Accent 2" w:semiHidden="0" w:uiPriority="72" w:unhideWhenUsed="0"/>
-    <w:lsdException w:name="Colorful Grid Accent 2" w:semiHidden="0" w:uiPriority="73" w:unhideWhenUsed="0"/>
-    <w:lsdException w:name="Light Shading Accent 3" w:semiHidden="0" w:uiPriority="60" w:unhideWhenUsed="0"/>
-    <w:lsdException w:name="Light List Accent 3" w:semiHidden="0" w:uiPriority="61" w:unhideWhenUsed="0"/>
-    <w:lsdException w:name="Light Grid Accent 3" w:semiHidden="0" w:uiPriority="62" w:unhideWhenUsed="0"/>
-    <w:lsdException w:name="Medium Shading 1 Accent 3" w:semiHidden="0" w:uiPriority="63" w:unhideWhenUsed="0"/>
-    <w:lsdException w:name="Medium Shading 2 Accent 3" w:semiHidden="0" w:uiPriority="64" w:unhideWhenUsed="0"/>
-    <w:lsdException w:name="Medium List 1 Accent 3" w:semiHidden="0" w:uiPriority="65" w:unhideWhenUsed="0"/>
-    <w:lsdException w:name="Medium List 2 Accent 3" w:semiHidden="0" w:uiPriority="66" w:unhideWhenUsed="0"/>
-    <w:lsdException w:name="Medium Grid 1 Accent 3" w:semiHidden="0" w:uiPriority="67" w:unhideWhenUsed="0"/>
-    <w:lsdException w:name="Medium Grid 2 Accent 3" w:semiHidden="0" w:uiPriority="68" w:unhideWhenUsed="0"/>
-    <w:lsdException w:name="Medium Grid 3 Accent 3" w:semiHidden="0" w:uiPriority="69" w:unhideWhenUsed="0"/>
-    <w:lsdException w:name="Dark List Accent 3" w:semiHidden="0" w:uiPriority="70" w:unhideWhenUsed="0"/>
-    <w:lsdException w:name="Colorful Shading Accent 3" w:semiHidden="0" w:uiPriority="71" w:unhideWhenUsed="0"/>
-    <w:lsdException w:name="Colorful List Accent 3" w:semiHidden="0" w:uiPriority="72" w:unhideWhenUsed="0"/>
-    <w:lsdException w:name="Colorful Grid Accent 3" w:semiHidden="0" w:uiPriority="73" w:unhideWhenUsed="0"/>
-    <w:lsdException w:name="Light Shading Accent 4" w:semiHidden="0" w:uiPriority="60" w:unhideWhenUsed="0"/>
-    <w:lsdException w:name="Light List Accent 4" w:semiHidden="0" w:uiPriority="61" w:unhideWhenUsed="0"/>
-    <w:lsdException w:name="Light Grid Accent 4" w:semiHidden="0" w:uiPriority="62" w:unhideWhenUsed="0"/>
-    <w:lsdException w:name="Medium Shading 1 Accent 4" w:semiHidden="0" w:uiPriority="63" w:unhideWhenUsed="0"/>
-    <w:lsdException w:name="Medium Shading 2 Accent 4" w:semiHidden="0" w:uiPriority="64" w:unhideWhenUsed="0"/>
-    <w:lsdException w:name="Medium List 1 Accent 4" w:semiHidden="0" w:uiPriority="65" w:unhideWhenUsed="0"/>
-    <w:lsdException w:name="Medium List 2 Accent 4" w:semiHidden="0" w:uiPriority="66" w:unhideWhenUsed="0"/>
-    <w:lsdException w:name="Medium Grid 1 Accent 4" w:semiHidden="0" w:uiPriority="67" w:unhideWhenUsed="0"/>
-    <w:lsdException w:name="Medium Grid 2 Accent 4" w:semiHidden="0" w:uiPriority="68" w:unhideWhenUsed="0"/>
-    <w:lsdException w:name="Medium Grid 3 Accent 4" w:semiHidden="0" w:uiPriority="69" w:unhideWhenUsed="0"/>
-    <w:lsdException w:name="Dark List Accent 4" w:semiHidden="0" w:uiPriority="70" w:unhideWhenUsed="0"/>
-    <w:lsdException w:name="Colorful Shading Accent 4" w:semiHidden="0" w:uiPriority="71" w:unhideWhenUsed="0"/>
-    <w:lsdException w:name="Colorful List Accent 4" w:semiHidden="0" w:uiPriority="72" w:unhideWhenUsed="0"/>
-    <w:lsdException w:name="Colorful Grid Accent 4" w:semiHidden="0" w:uiPriority="73" w:unhideWhenUsed="0"/>
-    <w:lsdException w:name="Light Shading Accent 5" w:semiHidden="0" w:uiPriority="60" w:unhideWhenUsed="0"/>
-    <w:lsdException w:name="Light List Accent 5" w:semiHidden="0" w:uiPriority="61" w:unhideWhenUsed="0"/>
-    <w:lsdException w:name="Light Grid Accent 5" w:semiHidden="0" w:uiPriority="62" w:unhideWhenUsed="0"/>
-    <w:lsdException w:name="Medium Shading 1 Accent 5" w:semiHidden="0" w:uiPriority="63" w:unhideWhenUsed="0"/>
-    <w:lsdException w:name="Medium Shading 2 Accent 5" w:semiHidden="0" w:uiPriority="64" w:unhideWhenUsed="0"/>
-    <w:lsdException w:name="Medium List 1 Accent 5" w:semiHidden="0" w:uiPriority="65" w:unhideWhenUsed="0"/>
-    <w:lsdException w:name="Medium List 2 Accent 5" w:semiHidden="0" w:uiPriority="66" w:unhideWhenUsed="0"/>
-    <w:lsdException w:name="Medium Grid 1 Accent 5" w:semiHidden="0" w:uiPriority="67" w:unhideWhenUsed="0"/>
-    <w:lsdException w:name="Medium Grid 2 Accent 5" w:semiHidden="0" w:uiPriority="68" w:unhideWhenUsed="0"/>
-    <w:lsdException w:name="Medium Grid 3 Accent 5" w:semiHidden="0" w:uiPriority="69" w:unhideWhenUsed="0"/>
-    <w:lsdException w:name="Dark List Accent 5" w:semiHidden="0" w:uiPriority="70" w:unhideWhenUsed="0"/>
-    <w:lsdException w:name="Colorful Shading Accent 5" w:semiHidden="0" w:uiPriority="71" w:unhideWhenUsed="0"/>
-    <w:lsdException w:name="Colorful List Accent 5" w:semiHidden="0" w:uiPriority="72" w:unhideWhenUsed="0"/>
-    <w:lsdException w:name="Colorful Grid Accent 5" w:semiHidden="0" w:uiPriority="73" w:unhideWhenUsed="0"/>
-    <w:lsdException w:name="Light Shading Accent 6" w:semiHidden="0" w:uiPriority="60" w:unhideWhenUsed="0"/>
-    <w:lsdException w:name="Light List Accent 6" w:semiHidden="0" w:uiPriority="61" w:unhideWhenUsed="0"/>
-    <w:lsdException w:name="Light Grid Accent 6" w:semiHidden="0" w:uiPriority="62" w:unhideWhenUsed="0"/>
-    <w:lsdException w:name="Medium Shading 1 Accent 6" w:semiHidden="0" w:uiPriority="63" w:unhideWhenUsed="0"/>
-    <w:lsdException w:name="Medium Shading 2 Accent 6" w:semiHidden="0" w:uiPriority="64" w:unhideWhenUsed="0"/>
-    <w:lsdException w:name="Medium List 1 Accent 6" w:semiHidden="0" w:uiPriority="65" w:unhideWhenUsed="0"/>
-    <w:lsdException w:name="Medium List 2 Accent 6" w:semiHidden="0" w:uiPriority="66" w:unhideWhenUsed="0"/>
-    <w:lsdException w:name="Medium Grid 1 Accent 6" w:semiHidden="0" w:uiPriority="67" w:unhideWhenUsed="0"/>
-    <w:lsdException w:name="Medium Grid 2 Accent 6" w:semiHidden="0" w:uiPriority="68" w:unhideWhenUsed="0"/>
-    <w:lsdException w:name="Medium Grid 3 Accent 6" w:semiHidden="0" w:uiPriority="69" w:unhideWhenUsed="0"/>
-    <w:lsdException w:name="Dark List Accent 6" w:semiHidden="0" w:uiPriority="70" w:unhideWhenUsed="0"/>
-    <w:lsdException w:name="Colorful Shading Accent 6" w:semiHidden="0" w:uiPriority="71" w:unhideWhenUsed="0"/>
-    <w:lsdException w:name="Colorful List Accent 6" w:semiHidden="0" w:uiPriority="72" w:unhideWhenUsed="0"/>
-    <w:lsdException w:name="Colorful Grid Accent 6" w:semiHidden="0" w:uiPriority="73" w:unhideWhenUsed="0"/>
-    <w:lsdException w:name="Subtle Emphasis" w:semiHidden="0" w:uiPriority="19" w:unhideWhenUsed="0" w:qFormat="1"/>
-    <w:lsdException w:name="Intense Emphasis" w:semiHidden="0" w:uiPriority="21" w:unhideWhenUsed="0" w:qFormat="1"/>
-    <w:lsdException w:name="Subtle Reference" w:semiHidden="0" w:uiPriority="31" w:unhideWhenUsed="0" w:qFormat="1"/>
-    <w:lsdException w:name="Intense Reference" w:semiHidden="0" w:uiPriority="32" w:unhideWhenUsed="0" w:qFormat="1"/>
-    <w:lsdException w:name="Book Title" w:semiHidden="0" w:uiPriority="33" w:unhideWhenUsed="0" w:qFormat="1"/>
-    <w:lsdException w:name="Bibliography" w:uiPriority="37"/>
-    <w:lsdException w:name="TOC Heading" w:uiPriority="39" w:qFormat="1"/>
-  </w:latentStyles>
-  <w:style w:type="paragraph" w:default="1" w:styleId="Normal">
-    <w:name w:val="Normal"/>
-  </w:style>
-  <w:style w:type="paragraph" w:styleId="Heading1">
-    <w:name w:val="heading 1"/>
-    <w:basedOn w:val="Normal"/>
-    <w:next w:val="Normal"/>
-    <w:pPr>
-      <w:keepNext/>
-      <w:keepLines/>
-      <w:spacing w:before="200"/>
-      <w:contextualSpacing/>
-      <w:outlineLvl w:val="0"/>
-    </w:pPr>
-    <w:rPr>
-      <w:rFonts w:ascii="Trebuchet MS" w:eastAsia="Trebuchet MS" w:hAnsi="Trebuchet MS" w:cs="Trebuchet MS"/>
-      <w:sz w:val="32"/>
-      <w:szCs w:val="32"/>
-    </w:rPr>
-  </w:style>
-  <w:style w:type="paragraph" w:styleId="Heading2">
-    <w:name w:val="heading 2"/>
-    <w:basedOn w:val="Normal"/>
-    <w:next w:val="Normal"/>
-    <w:pPr>
-      <w:keepNext/>
-      <w:keepLines/>
-      <w:spacing w:before="200"/>
-      <w:contextualSpacing/>
-      <w:outlineLvl w:val="1"/>
-    </w:pPr>
-    <w:rPr>
-      <w:rFonts w:ascii="Trebuchet MS" w:eastAsia="Trebuchet MS" w:hAnsi="Trebuchet MS" w:cs="Trebuchet MS"/>
-      <w:b/>
-      <w:sz w:val="26"/>
-      <w:szCs w:val="26"/>
-    </w:rPr>
-  </w:style>
-  <w:style w:type="paragraph" w:styleId="Heading3">
-    <w:name w:val="heading 3"/>
-    <w:basedOn w:val="Normal"/>
-    <w:next w:val="Normal"/>
-    <w:pPr>
-      <w:keepNext/>
-      <w:keepLines/>
-      <w:spacing w:before="160"/>
-      <w:contextualSpacing/>
-      <w:outlineLvl w:val="2"/>
-    </w:pPr>
-    <w:rPr>
-      <w:rFonts w:ascii="Trebuchet MS" w:eastAsia="Trebuchet MS" w:hAnsi="Trebuchet MS" w:cs="Trebuchet MS"/>
-      <w:b/>
-      <w:color w:val="666666"/>
-      <w:sz w:val="24"/>
-      <w:szCs w:val="24"/>
-    </w:rPr>
-  </w:style>
-  <w:style w:type="paragraph" w:styleId="Heading4">
-    <w:name w:val="heading 4"/>
-    <w:basedOn w:val="Normal"/>
-    <w:next w:val="Normal"/>
-    <w:pPr>
-      <w:keepNext/>
-      <w:keepLines/>
-      <w:spacing w:before="160"/>
-      <w:contextualSpacing/>
-      <w:outlineLvl w:val="3"/>
-    </w:pPr>
-    <w:rPr>
-      <w:rFonts w:ascii="Trebuchet MS" w:eastAsia="Trebuchet MS" w:hAnsi="Trebuchet MS" w:cs="Trebuchet MS"/>
-      <w:color w:val="666666"/>
-      <w:u w:val="single"/>
-    </w:rPr>
-  </w:style>
-  <w:style w:type="paragraph" w:styleId="Heading5">
-    <w:name w:val="heading 5"/>
-    <w:basedOn w:val="Normal"/>
-    <w:next w:val="Normal"/>
-    <w:pPr>
-      <w:keepNext/>
-      <w:keepLines/>
-      <w:spacing w:before="160"/>
-      <w:contextualSpacing/>
-      <w:outlineLvl w:val="4"/>
-    </w:pPr>
-    <w:rPr>
-      <w:rFonts w:ascii="Trebuchet MS" w:eastAsia="Trebuchet MS" w:hAnsi="Trebuchet MS" w:cs="Trebuchet MS"/>
-      <w:color w:val="666666"/>
-    </w:rPr>
-  </w:style>
-  <w:style w:type="paragraph" w:styleId="Heading6">
-    <w:name w:val="heading 6"/>
-    <w:basedOn w:val="Normal"/>
-    <w:next w:val="Normal"/>
-    <w:pPr>
-      <w:keepNext/>
-      <w:keepLines/>
-      <w:spacing w:before="160"/>
-      <w:contextualSpacing/>
-      <w:outlineLvl w:val="5"/>
-    </w:pPr>
-    <w:rPr>
-      <w:rFonts w:ascii="Trebuchet MS" w:eastAsia="Trebuchet MS" w:hAnsi="Trebuchet MS" w:cs="Trebuchet MS"/>
-      <w:i/>
-      <w:color w:val="666666"/>
-    </w:rPr>
-  </w:style>
-  <w:style w:type="character" w:default="1" w:styleId="DefaultParagraphFont">
-    <w:name w:val="Default Paragraph Font"/>
-    <w:uiPriority w:val="1"/>
-    <w:semiHidden/>
-    <w:unhideWhenUsed/>
-  </w:style>
-  <w:style w:type="table" w:default="1" w:styleId="TableNormal">
-    <w:name w:val="Normal Table"/>
-    <w:uiPriority w:val="99"/>
-    <w:semiHidden/>
-    <w:unhideWhenUsed/>
-    <w:tblPr>
-      <w:tblInd w:w="0" w:type="dxa"/>
-      <w:tblCellMar>
-        <w:top w:w="0" w:type="dxa"/>
-        <w:left w:w="108" w:type="dxa"/>
-        <w:bottom w:w="0" w:type="dxa"/>
-        <w:right w:w="108" w:type="dxa"/>
-      </w:tblCellMar>
-    </w:tblPr>
-  </w:style>
-  <w:style w:type="numbering" w:default="1" w:styleId="NoList">
-    <w:name w:val="No List"/>
-    <w:uiPriority w:val="99"/>
-    <w:semiHidden/>
-    <w:unhideWhenUsed/>
-  </w:style>
-  <w:style w:type="paragraph" w:styleId="Title">
-    <w:name w:val="Title"/>
-    <w:basedOn w:val="Normal"/>
-    <w:next w:val="Normal"/>
-    <w:pPr>
-      <w:keepNext/>
-      <w:keepLines/>
-      <w:contextualSpacing/>
-    </w:pPr>
-    <w:rPr>
-      <w:rFonts w:ascii="Trebuchet MS" w:eastAsia="Trebuchet MS" w:hAnsi="Trebuchet MS" w:cs="Trebuchet MS"/>
-      <w:sz w:val="42"/>
-      <w:szCs w:val="42"/>
-    </w:rPr>
-  </w:style>
-  <w:style w:type="paragraph" w:styleId="Subtitle">
-    <w:name w:val="Subtitle"/>
-    <w:basedOn w:val="Normal"/>
-    <w:next w:val="Normal"/>
-    <w:pPr>
-      <w:keepNext/>
-      <w:keepLines/>
-      <w:spacing w:after="200"/>
-      <w:contextualSpacing/>
-    </w:pPr>
-    <w:rPr>
-      <w:rFonts w:ascii="Trebuchet MS" w:eastAsia="Trebuchet MS" w:hAnsi="Trebuchet MS" w:cs="Trebuchet MS"/>
-      <w:i/>
-      <w:color w:val="666666"/>
-      <w:sz w:val="26"/>
-      <w:szCs w:val="26"/>
-    </w:rPr>
-  </w:style>
-  <w:style w:type="table" w:customStyle="1" w:styleId="a">
-    <w:basedOn w:val="TableNormal"/>
-    <w:tblPr>
-      <w:tblStyleRowBandSize w:val="1"/>
-      <w:tblStyleColBandSize w:val="1"/>
-      <w:tblInd w:w="0" w:type="dxa"/>
-      <w:tblCellMar>
-        <w:top w:w="0" w:type="dxa"/>
-        <w:left w:w="108" w:type="dxa"/>
-        <w:bottom w:w="0" w:type="dxa"/>
-        <w:right w:w="108" w:type="dxa"/>
-      </w:tblCellMar>
-    </w:tblPr>
-  </w:style>
-  <w:style w:type="table" w:customStyle="1" w:styleId="a0">
-    <w:basedOn w:val="TableNormal"/>
-    <w:tblPr>
-      <w:tblStyleRowBandSize w:val="1"/>
-      <w:tblStyleColBandSize w:val="1"/>
-      <w:tblInd w:w="0" w:type="dxa"/>
-      <w:tblCellMar>
-        <w:top w:w="0" w:type="dxa"/>
-        <w:left w:w="108" w:type="dxa"/>
-        <w:bottom w:w="0" w:type="dxa"/>
-        <w:right w:w="108" w:type="dxa"/>
-      </w:tblCellMar>
-    </w:tblPr>
-  </w:style>
-  <w:style w:type="table" w:customStyle="1" w:styleId="a1">
-    <w:basedOn w:val="TableNormal"/>
-    <w:tblPr>
-      <w:tblStyleRowBandSize w:val="1"/>
-      <w:tblStyleColBandSize w:val="1"/>
-      <w:tblInd w:w="0" w:type="dxa"/>
-      <w:tblCellMar>
-        <w:top w:w="0" w:type="dxa"/>
-        <w:left w:w="108" w:type="dxa"/>
-        <w:bottom w:w="0" w:type="dxa"/>
-        <w:right w:w="108" w:type="dxa"/>
-      </w:tblCellMar>
-    </w:tblPr>
-  </w:style>
-  <w:style w:type="table" w:customStyle="1" w:styleId="a2">
-    <w:basedOn w:val="TableNormal"/>
-    <w:tblPr>
-      <w:tblStyleRowBandSize w:val="1"/>
-      <w:tblStyleColBandSize w:val="1"/>
-      <w:tblInd w:w="0" w:type="dxa"/>
-      <w:tblCellMar>
-        <w:top w:w="0" w:type="dxa"/>
-        <w:left w:w="108" w:type="dxa"/>
-        <w:bottom w:w="0" w:type="dxa"/>
-        <w:right w:w="108" w:type="dxa"/>
-      </w:tblCellMar>
-    </w:tblPr>
-  </w:style>
-  <w:style w:type="table" w:customStyle="1" w:styleId="a3">
-    <w:basedOn w:val="TableNormal"/>
-    <w:tblPr>
-      <w:tblStyleRowBandSize w:val="1"/>
-      <w:tblStyleColBandSize w:val="1"/>
-      <w:tblInd w:w="0" w:type="dxa"/>
-      <w:tblCellMar>
-        <w:top w:w="0" w:type="dxa"/>
-        <w:left w:w="108" w:type="dxa"/>
-        <w:bottom w:w="0" w:type="dxa"/>
-        <w:right w:w="108" w:type="dxa"/>
-      </w:tblCellMar>
-    </w:tblPr>
-  </w:style>
-  <w:style w:type="table" w:customStyle="1" w:styleId="a4">
-    <w:basedOn w:val="TableNormal"/>
-    <w:tblPr>
-      <w:tblStyleRowBandSize w:val="1"/>
-      <w:tblStyleColBandSize w:val="1"/>
-      <w:tblInd w:w="0" w:type="dxa"/>
-      <w:tblCellMar>
-        <w:top w:w="0" w:type="dxa"/>
-        <w:left w:w="108" w:type="dxa"/>
-        <w:bottom w:w="0" w:type="dxa"/>
-        <w:right w:w="108" w:type="dxa"/>
-      </w:tblCellMar>
-    </w:tblPr>
-  </w:style>
-  <w:style w:type="table" w:customStyle="1" w:styleId="a5">
-    <w:basedOn w:val="TableNormal"/>
-    <w:tblPr>
-      <w:tblStyleRowBandSize w:val="1"/>
-      <w:tblStyleColBandSize w:val="1"/>
-      <w:tblInd w:w="0" w:type="dxa"/>
-      <w:tblCellMar>
-        <w:top w:w="0" w:type="dxa"/>
-        <w:left w:w="108" w:type="dxa"/>
-        <w:bottom w:w="0" w:type="dxa"/>
-        <w:right w:w="108" w:type="dxa"/>
-      </w:tblCellMar>
-    </w:tblPr>
-  </w:style>
-  <w:style w:type="table" w:customStyle="1" w:styleId="a6">
-    <w:basedOn w:val="TableNormal"/>
-    <w:tblPr>
-      <w:tblStyleRowBandSize w:val="1"/>
-      <w:tblStyleColBandSize w:val="1"/>
-      <w:tblInd w:w="0" w:type="dxa"/>
-      <w:tblCellMar>
-        <w:top w:w="0" w:type="dxa"/>
-        <w:left w:w="108" w:type="dxa"/>
-        <w:bottom w:w="0" w:type="dxa"/>
-        <w:right w:w="108" w:type="dxa"/>
-      </w:tblCellMar>
-    </w:tblPr>
-  </w:style>
-  <w:style w:type="table" w:customStyle="1" w:styleId="a7">
-    <w:basedOn w:val="TableNormal"/>
-    <w:tblPr>
-      <w:tblStyleRowBandSize w:val="1"/>
-      <w:tblStyleColBandSize w:val="1"/>
-      <w:tblInd w:w="0" w:type="dxa"/>
-      <w:tblCellMar>
-        <w:top w:w="0" w:type="dxa"/>
-        <w:left w:w="108" w:type="dxa"/>
-        <w:bottom w:w="0" w:type="dxa"/>
-        <w:right w:w="108" w:type="dxa"/>
-      </w:tblCellMar>
-    </w:tblPr>
-  </w:style>
-  <w:style w:type="character" w:styleId="Hyperlink">
-    <w:name w:val="Hyperlink"/>
-    <w:basedOn w:val="DefaultParagraphFont"/>
-    <w:uiPriority w:val="99"/>
-    <w:unhideWhenUsed/>
-    <w:rsid w:val="00866FB8"/>
-    <w:rPr>
-      <w:color w:val="0000FF" w:themeColor="hyperlink"/>
-      <w:u w:val="single"/>
-    </w:rPr>
-  </w:style>
-  <w:style w:type="table" w:styleId="TableGrid">
-    <w:name w:val="Table Grid"/>
-    <w:basedOn w:val="TableNormal"/>
-    <w:uiPriority w:val="59"/>
-    <w:rsid w:val="000F71AB"/>
-    <w:pPr>
-      <w:spacing w:line="240" w:lineRule="auto"/>
-    </w:pPr>
-    <w:tblPr>
-      <w:tblInd w:w="0" w:type="dxa"/>
-      <w:tblBorders>
-        <w:top w:val="single" w:sz="4" w:space="0" w:color="auto"/>
-        <w:left w:val="single" w:sz="4" w:space="0" w:color="auto"/>
-        <w:bottom w:val="single" w:sz="4" w:space="0" w:color="auto"/>
-        <w:right w:val="single" w:sz="4" w:space="0" w:color="auto"/>
-        <w:insideH w:val="single" w:sz="4" w:space="0" w:color="auto"/>
-        <w:insideV w:val="single" w:sz="4" w:space="0" w:color="auto"/>
-      </w:tblBorders>
-      <w:tblCellMar>
-        <w:top w:w="0" w:type="dxa"/>
-        <w:left w:w="108" w:type="dxa"/>
-        <w:bottom w:w="0" w:type="dxa"/>
-        <w:right w:w="108" w:type="dxa"/>
-      </w:tblCellMar>
-    </w:tblPr>
-  </w:style>
-  <w:style w:type="paragraph" w:styleId="ListParagraph">
-    <w:name w:val="List Paragraph"/>
-    <w:basedOn w:val="Normal"/>
-    <w:uiPriority w:val="34"/>
-    <w:qFormat/>
-    <w:rsid w:val="000F71AB"/>
-    <w:pPr>
-      <w:ind w:left="720"/>
-      <w:contextualSpacing/>
-    </w:pPr>
-  </w:style>
-  <w:style w:type="paragraph" w:styleId="TOC1">
-    <w:name w:val="toc 1"/>
-    <w:basedOn w:val="Normal"/>
-    <w:next w:val="Normal"/>
-    <w:autoRedefine/>
-    <w:uiPriority w:val="39"/>
-    <w:unhideWhenUsed/>
-    <w:rsid w:val="000C1306"/>
-  </w:style>
-  <w:style w:type="paragraph" w:styleId="TOC2">
-    <w:name w:val="toc 2"/>
-    <w:basedOn w:val="Normal"/>
-    <w:next w:val="Normal"/>
-    <w:autoRedefine/>
-    <w:uiPriority w:val="39"/>
-    <w:unhideWhenUsed/>
-    <w:rsid w:val="000C1306"/>
-    <w:pPr>
-      <w:ind w:left="220"/>
-    </w:pPr>
-  </w:style>
-  <w:style w:type="paragraph" w:styleId="TOC3">
-    <w:name w:val="toc 3"/>
-    <w:basedOn w:val="Normal"/>
-    <w:next w:val="Normal"/>
-    <w:autoRedefine/>
-    <w:uiPriority w:val="39"/>
-    <w:unhideWhenUsed/>
-    <w:rsid w:val="000C1306"/>
-    <w:pPr>
-      <w:ind w:left="440"/>
-    </w:pPr>
-  </w:style>
-  <w:style w:type="paragraph" w:styleId="TOC4">
-    <w:name w:val="toc 4"/>
-    <w:basedOn w:val="Normal"/>
-    <w:next w:val="Normal"/>
-    <w:autoRedefine/>
-    <w:uiPriority w:val="39"/>
-    <w:unhideWhenUsed/>
-    <w:rsid w:val="000C1306"/>
-    <w:pPr>
-      <w:ind w:left="660"/>
-    </w:pPr>
-  </w:style>
-  <w:style w:type="paragraph" w:styleId="TOC5">
-    <w:name w:val="toc 5"/>
-    <w:basedOn w:val="Normal"/>
-    <w:next w:val="Normal"/>
-    <w:autoRedefine/>
-    <w:uiPriority w:val="39"/>
-    <w:unhideWhenUsed/>
-    <w:rsid w:val="000C1306"/>
-    <w:pPr>
-      <w:ind w:left="880"/>
-    </w:pPr>
-  </w:style>
-  <w:style w:type="paragraph" w:styleId="TOC6">
-    <w:name w:val="toc 6"/>
-    <w:basedOn w:val="Normal"/>
-    <w:next w:val="Normal"/>
-    <w:autoRedefine/>
-    <w:uiPriority w:val="39"/>
-    <w:unhideWhenUsed/>
-    <w:rsid w:val="000C1306"/>
-    <w:pPr>
-      <w:ind w:left="1100"/>
-    </w:pPr>
-  </w:style>
-  <w:style w:type="paragraph" w:styleId="TOC7">
-    <w:name w:val="toc 7"/>
-    <w:basedOn w:val="Normal"/>
-    <w:next w:val="Normal"/>
-    <w:autoRedefine/>
-    <w:uiPriority w:val="39"/>
-    <w:unhideWhenUsed/>
-    <w:rsid w:val="000C1306"/>
-    <w:pPr>
-      <w:ind w:left="1320"/>
-    </w:pPr>
-  </w:style>
-  <w:style w:type="paragraph" w:styleId="TOC8">
-    <w:name w:val="toc 8"/>
-    <w:basedOn w:val="Normal"/>
-    <w:next w:val="Normal"/>
-    <w:autoRedefine/>
-    <w:uiPriority w:val="39"/>
-    <w:unhideWhenUsed/>
-    <w:rsid w:val="000C1306"/>
-    <w:pPr>
-      <w:ind w:left="1540"/>
-    </w:pPr>
-  </w:style>
-  <w:style w:type="paragraph" w:styleId="TOC9">
-    <w:name w:val="toc 9"/>
-    <w:basedOn w:val="Normal"/>
-    <w:next w:val="Normal"/>
-    <w:autoRedefine/>
-    <w:uiPriority w:val="39"/>
-    <w:unhideWhenUsed/>
-    <w:rsid w:val="000C1306"/>
-    <w:pPr>
-      <w:ind w:left="1760"/>
-    </w:pPr>
-  </w:style>
-</w:styles>
-</file>
-
-<file path=word/stylesWithEffects.xml><?xml version="1.0" encoding="utf-8"?>
-<w:styles xmlns:wpc="http://schemas.microsoft.com/office/word/2010/wordprocessingCanvas" xmlns:mo="http://schemas.microsoft.com/office/mac/office/2008/main" xmlns:mc="http://schemas.openxmlformats.org/markup-compatibility/2006" xmlns:mv="urn:schemas-microsoft-com:mac:vml" xmlns:o="urn:schemas-microsoft-com:office:office" xmlns:r="http://schemas.openxmlformats.org/officeDocument/2006/relationships" xmlns:m="http://schemas.openxmlformats.org/officeDocument/2006/math" xmlns:v="urn:schemas-microsoft-com:vml" xmlns:wp14="http://schemas.microsoft.com/office/word/2010/wordprocessingDrawing" xmlns:wp="http://schemas.openxmlformats.org/drawingml/2006/wordprocessingDrawing" xmlns:w10="urn:schemas-microsoft-com:office:word" xmlns:w="http://schemas.openxmlformats.org/wordprocessingml/2006/main" xmlns:w14="http://schemas.microsoft.com/office/word/2010/wordml" xmlns:wpg="http://schemas.microsoft.com/office/word/2010/wordprocessingGroup" xmlns:wpi="http://schemas.microsoft.com/office/word/2010/wordprocessingInk" xmlns:wne="http://schemas.microsoft.com/office/word/2006/wordml" xmlns:wps="http://schemas.microsoft.com/office/word/2010/wordprocessingShape" mc:Ignorable="w14 wp14">
-  <w:docDefaults>
-    <w:rPrDefault>
-      <w:rPr>
-        <w:rFonts w:ascii="Arial" w:eastAsia="Arial" w:hAnsi="Arial" w:cs="Arial"/>
-        <w:color w:val="000000"/>
-        <w:sz w:val="22"/>
-        <w:szCs w:val="22"/>
-        <w:lang w:val="en-US" w:eastAsia="en-US" w:bidi="ar-SA"/>
-      </w:rPr>
-    </w:rPrDefault>
-    <w:pPrDefault>
-      <w:pPr>
-        <w:spacing w:line="276" w:lineRule="auto"/>
-      </w:pPr>
-    </w:pPrDefault>
-  </w:docDefaults>
-  <w:latentStyles w:defLockedState="0" w:defUIPriority="99" w:defSemiHidden="1" w:defUnhideWhenUsed="1" w:defQFormat="0" w:count="276">
-    <w:lsdException w:name="Normal" w:semiHidden="0" w:uiPriority="0" w:unhideWhenUsed="0" w:qFormat="1"/>
-    <w:lsdException w:name="heading 1" w:semiHidden="0" w:uiPriority="0" w:unhideWhenUsed="0" w:qFormat="1"/>
-    <w:lsdException w:name="heading 2" w:uiPriority="0" w:qFormat="1"/>
-    <w:lsdException w:name="heading 3" w:uiPriority="9" w:qFormat="1"/>
-    <w:lsdException w:name="heading 4" w:uiPriority="9" w:qFormat="1"/>
-    <w:lsdException w:name="heading 5" w:uiPriority="9" w:qFormat="1"/>
-    <w:lsdException w:name="heading 6" w:uiPriority="9" w:qFormat="1"/>
-    <w:lsdException w:name="heading 7" w:uiPriority="9" w:qFormat="1"/>
-    <w:lsdException w:name="heading 8" w:uiPriority="9" w:qFormat="1"/>
-    <w:lsdException w:name="heading 9" w:uiPriority="9" w:qFormat="1"/>
-    <w:lsdException w:name="toc 1" w:uiPriority="39"/>
-    <w:lsdException w:name="toc 2" w:uiPriority="39"/>
-    <w:lsdException w:name="toc 3" w:uiPriority="39"/>
-    <w:lsdException w:name="toc 4" w:uiPriority="39"/>
-    <w:lsdException w:name="toc 5" w:uiPriority="39"/>
-    <w:lsdException w:name="toc 6" w:uiPriority="39"/>
-    <w:lsdException w:name="toc 7" w:uiPriority="39"/>
-    <w:lsdException w:name="toc 8" w:uiPriority="39"/>
-    <w:lsdException w:name="toc 9" w:uiPriority="39"/>
-    <w:lsdException w:name="caption" w:uiPriority="35" w:qFormat="1"/>
-    <w:lsdException w:name="Title" w:semiHidden="0" w:uiPriority="10" w:unhideWhenUsed="0" w:qFormat="1"/>
-    <w:lsdException w:name="Default Paragraph Font" w:uiPriority="1"/>
-    <w:lsdException w:name="Subtitle" w:semiHidden="0" w:uiPriority="11" w:unhideWhenUsed="0" w:qFormat="1"/>
-    <w:lsdException w:name="Strong" w:semiHidden="0" w:uiPriority="22" w:unhideWhenUsed="0" w:qFormat="1"/>
-    <w:lsdException w:name="Emphasis" w:semiHidden="0" w:uiPriority="20" w:unhideWhenUsed="0" w:qFormat="1"/>
-    <w:lsdException w:name="Table Grid" w:semiHidden="0" w:uiPriority="59" w:unhideWhenUsed="0"/>
-    <w:lsdException w:name="Placeholder Text" w:unhideWhenUsed="0"/>
-    <w:lsdException w:name="No Spacing" w:semiHidden="0" w:uiPriority="1" w:unhideWhenUsed="0" w:qFormat="1"/>
-    <w:lsdException w:name="Light Shading" w:semiHidden="0" w:uiPriority="60" w:unhideWhenUsed="0"/>
-    <w:lsdException w:name="Light List" w:semiHidden="0" w:uiPriority="61" w:unhideWhenUsed="0"/>
-    <w:lsdException w:name="Light Grid" w:semiHidden="0" w:uiPriority="62" w:unhideWhenUsed="0"/>
-    <w:lsdException w:name="Medium Shading 1" w:semiHidden="0" w:uiPriority="63" w:unhideWhenUsed="0"/>
-    <w:lsdException w:name="Medium Shading 2" w:semiHidden="0" w:uiPriority="64" w:unhideWhenUsed="0"/>
-    <w:lsdException w:name="Medium List 1" w:semiHidden="0" w:uiPriority="65" w:unhideWhenUsed="0"/>
-    <w:lsdException w:name="Medium List 2" w:semiHidden="0" w:uiPriority="66" w:unhideWhenUsed="0"/>
-    <w:lsdException w:name="Medium Grid 1" w:semiHidden="0" w:uiPriority="67" w:unhideWhenUsed="0"/>
-    <w:lsdException w:name="Medium Grid 2" w:semiHidden="0" w:uiPriority="68" w:unhideWhenUsed="0"/>
-    <w:lsdException w:name="Medium Grid 3" w:semiHidden="0" w:uiPriority="69" w:unhideWhenUsed="0"/>
-    <w:lsdException w:name="Dark List" w:semiHidden="0" w:uiPriority="70" w:unhideWhenUsed="0"/>
-    <w:lsdException w:name="Colorful Shading" w:semiHidden="0" w:uiPriority="71" w:unhideWhenUsed="0"/>
-    <w:lsdException w:name="Colorful List" w:semiHidden="0" w:uiPriority="72" w:unhideWhenUsed="0"/>
-    <w:lsdException w:name="Colorful Grid" w:semiHidden="0" w:uiPriority="73" w:unhideWhenUsed="0"/>
-    <w:lsdException w:name="Light Shading Accent 1" w:semiHidden="0" w:uiPriority="60" w:unhideWhenUsed="0"/>
-    <w:lsdException w:name="Light List Accent 1" w:semiHidden="0" w:uiPriority="61" w:unhideWhenUsed="0"/>
-    <w:lsdException w:name="Light Grid Accent 1" w:semiHidden="0" w:uiPriority="62" w:unhideWhenUsed="0"/>
-    <w:lsdException w:name="Medium Shading 1 Accent 1" w:semiHidden="0" w:uiPriority="63" w:unhideWhenUsed="0"/>
-    <w:lsdException w:name="Medium Shading 2 Accent 1" w:semiHidden="0" w:uiPriority="64" w:unhideWhenUsed="0"/>
-    <w:lsdException w:name="Medium List 1 Accent 1" w:semiHidden="0" w:uiPriority="65" w:unhideWhenUsed="0"/>
-    <w:lsdException w:name="Revision" w:unhideWhenUsed="0"/>
-    <w:lsdException w:name="List Paragraph" w:semiHidden="0" w:uiPriority="34" w:unhideWhenUsed="0" w:qFormat="1"/>
-    <w:lsdException w:name="Quote" w:semiHidden="0" w:uiPriority="29" w:unhideWhenUsed="0" w:qFormat="1"/>
-    <w:lsdException w:name="Intense Quote" w:semiHidden="0" w:uiPriority="30" w:unhideWhenUsed="0" w:qFormat="1"/>
-    <w:lsdException w:name="Medium List 2 Accent 1" w:semiHidden="0" w:uiPriority="66" w:unhideWhenUsed="0"/>
-    <w:lsdException w:name="Medium Grid 1 Accent 1" w:semiHidden="0" w:uiPriority="67" w:unhideWhenUsed="0"/>
-    <w:lsdException w:name="Medium Grid 2 Accent 1" w:semiHidden="0" w:uiPriority="68" w:unhideWhenUsed="0"/>
-    <w:lsdException w:name="Medium Grid 3 Accent 1" w:semiHidden="0" w:uiPriority="69" w:unhideWhenUsed="0"/>
-    <w:lsdException w:name="Dark List Accent 1" w:semiHidden="0" w:uiPriority="70" w:unhideWhenUsed="0"/>
-    <w:lsdException w:name="Colorful Shading Accent 1" w:semiHidden="0" w:uiPriority="71" w:unhideWhenUsed="0"/>
-    <w:lsdException w:name="Colorful List Accent 1" w:semiHidden="0" w:uiPriority="72" w:unhideWhenUsed="0"/>
-    <w:lsdException w:name="Colorful Grid Accent 1" w:semiHidden="0" w:uiPriority="73" w:unhideWhenUsed="0"/>
-    <w:lsdException w:name="Light Shading Accent 2" w:semiHidden="0" w:uiPriority="60" w:unhideWhenUsed="0"/>
-    <w:lsdException w:name="Light List Accent 2" w:semiHidden="0" w:uiPriority="61" w:unhideWhenUsed="0"/>
-    <w:lsdException w:name="Light Grid Accent 2" w:semiHidden="0" w:uiPriority="62" w:unhideWhenUsed="0"/>
-    <w:lsdException w:name="Medium Shading 1 Accent 2" w:semiHidden="0" w:uiPriority="63" w:unhideWhenUsed="0"/>
-    <w:lsdException w:name="Medium Shading 2 Accent 2" w:semiHidden="0" w:uiPriority="64" w:unhideWhenUsed="0"/>
-    <w:lsdException w:name="Medium List 1 Accent 2" w:semiHidden="0" w:uiPriority="65" w:unhideWhenUsed="0"/>
-    <w:lsdException w:name="Medium List 2 Accent 2" w:semiHidden="0" w:uiPriority="66" w:unhideWhenUsed="0"/>
-    <w:lsdException w:name="Medium Grid 1 Accent 2" w:semiHidden="0" w:uiPriority="67" w:unhideWhenUsed="0"/>
-    <w:lsdException w:name="Medium Grid 2 Accent 2" w:semiHidden="0" w:uiPriority="68" w:unhideWhenUsed="0"/>
-    <w:lsdException w:name="Medium Grid 3 Accent 2" w:semiHidden="0" w:uiPriority="69" w:unhideWhenUsed="0"/>
-    <w:lsdException w:name="Dark List Accent 2" w:semiHidden="0" w:uiPriority="70" w:unhideWhenUsed="0"/>
-    <w:lsdException w:name="Colorful Shading Accent 2" w:semiHidden="0" w:uiPriority="71" w:unhideWhenUsed="0"/>
-    <w:lsdException w:name="Colorful List Accent 2" w:semiHidden="0" w:uiPriority="72" w:unhideWhenUsed="0"/>
-    <w:lsdException w:name="Colorful Grid Accent 2" w:semiHidden="0" w:uiPriority="73" w:unhideWhenUsed="0"/>
-    <w:lsdException w:name="Light Shading Accent 3" w:semiHidden="0" w:uiPriority="60" w:unhideWhenUsed="0"/>
-    <w:lsdException w:name="Light List Accent 3" w:semiHidden="0" w:uiPriority="61" w:unhideWhenUsed="0"/>
-    <w:lsdException w:name="Light Grid Accent 3" w:semiHidden="0" w:uiPriority="62" w:unhideWhenUsed="0"/>
-    <w:lsdException w:name="Medium Shading 1 Accent 3" w:semiHidden="0" w:uiPriority="63" w:unhideWhenUsed="0"/>
-    <w:lsdException w:name="Medium Shading 2 Accent 3" w:semiHidden="0" w:uiPriority="64" w:unhideWhenUsed="0"/>
-    <w:lsdException w:name="Medium List 1 Accent 3" w:semiHidden="0" w:uiPriority="65" w:unhideWhenUsed="0"/>
-    <w:lsdException w:name="Medium List 2 Accent 3" w:semiHidden="0" w:uiPriority="66" w:unhideWhenUsed="0"/>
-    <w:lsdException w:name="Medium Grid 1 Accent 3" w:semiHidden="0" w:uiPriority="67" w:unhideWhenUsed="0"/>
-    <w:lsdException w:name="Medium Grid 2 Accent 3" w:semiHidden="0" w:uiPriority="68" w:unhideWhenUsed="0"/>
-    <w:lsdException w:name="Medium Grid 3 Accent 3" w:semiHidden="0" w:uiPriority="69" w:unhideWhenUsed="0"/>
-    <w:lsdException w:name="Dark List Accent 3" w:semiHidden="0" w:uiPriority="70" w:unhideWhenUsed="0"/>
-    <w:lsdException w:name="Colorful Shading Accent 3" w:semiHidden="0" w:uiPriority="71" w:unhideWhenUsed="0"/>
-    <w:lsdException w:name="Colorful List Accent 3" w:semiHidden="0" w:uiPriority="72" w:unhideWhenUsed="0"/>
-    <w:lsdException w:name="Colorful Grid Accent 3" w:semiHidden="0" w:uiPriority="73" w:unhideWhenUsed="0"/>
-    <w:lsdException w:name="Light Shading Accent 4" w:semiHidden="0" w:uiPriority="60" w:unhideWhenUsed="0"/>
-    <w:lsdException w:name="Light List Accent 4" w:semiHidden="0" w:uiPriority="61" w:unhideWhenUsed="0"/>
-    <w:lsdException w:name="Light Grid Accent 4" w:semiHidden="0" w:uiPriority="62" w:unhideWhenUsed="0"/>
-    <w:lsdException w:name="Medium Shading 1 Accent 4" w:semiHidden="0" w:uiPriority="63" w:unhideWhenUsed="0"/>
-    <w:lsdException w:name="Medium Shading 2 Accent 4" w:semiHidden="0" w:uiPriority="64" w:unhideWhenUsed="0"/>
-    <w:lsdException w:name="Medium List 1 Accent 4" w:semiHidden="0" w:uiPriority="65" w:unhideWhenUsed="0"/>
-    <w:lsdException w:name="Medium List 2 Accent 4" w:semiHidden="0" w:uiPriority="66" w:unhideWhenUsed="0"/>
-    <w:lsdException w:name="Medium Grid 1 Accent 4" w:semiHidden="0" w:uiPriority="67" w:unhideWhenUsed="0"/>
-    <w:lsdException w:name="Medium Grid 2 Accent 4" w:semiHidden="0" w:uiPriority="68" w:unhideWhenUsed="0"/>
-    <w:lsdException w:name="Medium Grid 3 Accent 4" w:semiHidden="0" w:uiPriority="69" w:unhideWhenUsed="0"/>
-    <w:lsdException w:name="Dark List Accent 4" w:semiHidden="0" w:uiPriority="70" w:unhideWhenUsed="0"/>
-    <w:lsdException w:name="Colorful Shading Accent 4" w:semiHidden="0" w:uiPriority="71" w:unhideWhenUsed="0"/>
-    <w:lsdException w:name="Colorful List Accent 4" w:semiHidden="0" w:uiPriority="72" w:unhideWhenUsed="0"/>
-    <w:lsdException w:name="Colorful Grid Accent 4" w:semiHidden="0" w:uiPriority="73" w:unhideWhenUsed="0"/>
-    <w:lsdException w:name="Light Shading Accent 5" w:semiHidden="0" w:uiPriority="60" w:unhideWhenUsed="0"/>
-    <w:lsdException w:name="Light List Accent 5" w:semiHidden="0" w:uiPriority="61" w:unhideWhenUsed="0"/>
-    <w:lsdException w:name="Light Grid Accent 5" w:semiHidden="0" w:uiPriority="62" w:unhideWhenUsed="0"/>
-    <w:lsdException w:name="Medium Shading 1 Accent 5" w:semiHidden="0" w:uiPriority="63" w:unhideWhenUsed="0"/>
-    <w:lsdException w:name="Medium Shading 2 Accent 5" w:semiHidden="0" w:uiPriority="64" w:unhideWhenUsed="0"/>
-    <w:lsdException w:name="Medium List 1 Accent 5" w:semiHidden="0" w:uiPriority="65" w:unhideWhenUsed="0"/>
-    <w:lsdException w:name="Medium List 2 Accent 5" w:semiHidden="0" w:uiPriority="66" w:unhideWhenUsed="0"/>
-    <w:lsdException w:name="Medium Grid 1 Accent 5" w:semiHidden="0" w:uiPriority="67" w:unhideWhenUsed="0"/>
-    <w:lsdException w:name="Medium Grid 2 Accent 5" w:semiHidden="0" w:uiPriority="68" w:unhideWhenUsed="0"/>
-    <w:lsdException w:name="Medium Grid 3 Accent 5" w:semiHidden="0" w:uiPriority="69" w:unhideWhenUsed="0"/>
-    <w:lsdException w:name="Dark List Accent 5" w:semiHidden="0" w:uiPriority="70" w:unhideWhenUsed="0"/>
-    <w:lsdException w:name="Colorful Shading Accent 5" w:semiHidden="0" w:uiPriority="71" w:unhideWhenUsed="0"/>
-    <w:lsdException w:name="Colorful List Accent 5" w:semiHidden="0" w:uiPriority="72" w:unhideWhenUsed="0"/>
-    <w:lsdException w:name="Colorful Grid Accent 5" w:semiHidden="0" w:uiPriority="73" w:unhideWhenUsed="0"/>
-    <w:lsdException w:name="Light Shading Accent 6" w:semiHidden="0" w:uiPriority="60" w:unhideWhenUsed="0"/>
-    <w:lsdException w:name="Light List Accent 6" w:semiHidden="0" w:uiPriority="61" w:unhideWhenUsed="0"/>
-    <w:lsdException w:name="Light Grid Accent 6" w:semiHidden="0" w:uiPriority="62" w:unhideWhenUsed="0"/>
-    <w:lsdException w:name="Medium Shading 1 Accent 6" w:semiHidden="0" w:uiPriority="63" w:unhideWhenUsed="0"/>
-    <w:lsdException w:name="Medium Shading 2 Accent 6" w:semiHidden="0" w:uiPriority="64" w:unhideWhenUsed="0"/>
-    <w:lsdException w:name="Medium List 1 Accent 6" w:semiHidden="0" w:uiPriority="65" w:unhideWhenUsed="0"/>
-    <w:lsdException w:name="Medium List 2 Accent 6" w:semiHidden="0" w:uiPriority="66" w:unhideWhenUsed="0"/>
-    <w:lsdException w:name="Medium Grid 1 Accent 6" w:semiHidden="0" w:uiPriority="67" w:unhideWhenUsed="0"/>
-    <w:lsdException w:name="Medium Grid 2 Accent 6" w:semiHidden="0" w:uiPriority="68" w:unhideWhenUsed="0"/>
-    <w:lsdException w:name="Medium Grid 3 Accent 6" w:semiHidden="0" w:uiPriority="69" w:unhideWhenUsed="0"/>
-    <w:lsdException w:name="Dark List Accent 6" w:semiHidden="0" w:uiPriority="70" w:unhideWhenUsed="0"/>
-    <w:lsdException w:name="Colorful Shading Accent 6" w:semiHidden="0" w:uiPriority="71" w:unhideWhenUsed="0"/>
-    <w:lsdException w:name="Colorful List Accent 6" w:semiHidden="0" w:uiPriority="72" w:unhideWhenUsed="0"/>
-    <w:lsdException w:name="Colorful Grid Accent 6" w:semiHidden="0" w:uiPriority="73" w:unhideWhenUsed="0"/>
-    <w:lsdException w:name="Subtle Emphasis" w:semiHidden="0" w:uiPriority="19" w:unhideWhenUsed="0" w:qFormat="1"/>
-    <w:lsdException w:name="Intense Emphasis" w:semiHidden="0" w:uiPriority="21" w:unhideWhenUsed="0" w:qFormat="1"/>
-    <w:lsdException w:name="Subtle Reference" w:semiHidden="0" w:uiPriority="31" w:unhideWhenUsed="0" w:qFormat="1"/>
-    <w:lsdException w:name="Intense Reference" w:semiHidden="0" w:uiPriority="32" w:unhideWhenUsed="0" w:qFormat="1"/>
-    <w:lsdException w:name="Book Title" w:semiHidden="0" w:uiPriority="33" w:unhideWhenUsed="0" w:qFormat="1"/>
-    <w:lsdException w:name="Bibliography" w:uiPriority="37"/>
-    <w:lsdException w:name="TOC Heading" w:uiPriority="39" w:qFormat="1"/>
+  <w:latentStyles w:defLockedState="0" w:defUIPriority="99" w:defSemiHidden="0" w:defUnhideWhenUsed="0" w:defQFormat="0" w:count="380">
+    <w:lsdException w:name="Normal" w:uiPriority="0" w:qFormat="1"/>
+    <w:lsdException w:name="heading 1" w:uiPriority="0" w:qFormat="1"/>
+    <w:lsdException w:name="heading 2" w:semiHidden="1" w:uiPriority="0" w:unhideWhenUsed="1" w:qFormat="1"/>
+    <w:lsdException w:name="heading 3" w:semiHidden="1" w:uiPriority="9" w:unhideWhenUsed="1" w:qFormat="1"/>
+    <w:lsdException w:name="heading 4" w:semiHidden="1" w:uiPriority="9" w:unhideWhenUsed="1" w:qFormat="1"/>
+    <w:lsdException w:name="heading 5" w:semiHidden="1" w:uiPriority="9" w:unhideWhenUsed="1" w:qFormat="1"/>
+    <w:lsdException w:name="heading 6" w:semiHidden="1" w:uiPriority="9" w:unhideWhenUsed="1" w:qFormat="1"/>
+    <w:lsdException w:name="heading 7" w:semiHidden="1" w:uiPriority="9" w:unhideWhenUsed="1" w:qFormat="1"/>
+    <w:lsdException w:name="heading 8" w:semiHidden="1" w:uiPriority="9" w:unhideWhenUsed="1" w:qFormat="1"/>
+    <w:lsdException w:name="heading 9" w:semiHidden="1" w:uiPriority="9" w:unhideWhenUsed="1" w:qFormat="1"/>
+    <w:lsdException w:name="index 1" w:semiHidden="1" w:unhideWhenUsed="1"/>
+    <w:lsdException w:name="index 2" w:semiHidden="1" w:unhideWhenUsed="1"/>
+    <w:lsdException w:name="index 3" w:semiHidden="1" w:unhideWhenUsed="1"/>
+    <w:lsdException w:name="index 4" w:semiHidden="1" w:unhideWhenUsed="1"/>
+    <w:lsdException w:name="index 5" w:semiHidden="1" w:unhideWhenUsed="1"/>
+    <w:lsdException w:name="index 6" w:semiHidden="1" w:unhideWhenUsed="1"/>
+    <w:lsdException w:name="index 7" w:semiHidden="1" w:unhideWhenUsed="1"/>
+    <w:lsdException w:name="index 8" w:semiHidden="1" w:unhideWhenUsed="1"/>
+    <w:lsdException w:name="index 9" w:semiHidden="1" w:unhideWhenUsed="1"/>
+    <w:lsdException w:name="toc 1" w:semiHidden="1" w:uiPriority="39" w:unhideWhenUsed="1"/>
+    <w:lsdException w:name="toc 2" w:semiHidden="1" w:uiPriority="39" w:unhideWhenUsed="1"/>
+    <w:lsdException w:name="toc 3" w:semiHidden="1" w:uiPriority="39" w:unhideWhenUsed="1"/>
+    <w:lsdException w:name="toc 4" w:semiHidden="1" w:uiPriority="39" w:unhideWhenUsed="1"/>
+    <w:lsdException w:name="toc 5" w:semiHidden="1" w:uiPriority="39" w:unhideWhenUsed="1"/>
+    <w:lsdException w:name="toc 6" w:semiHidden="1" w:uiPriority="39" w:unhideWhenUsed="1"/>
+    <w:lsdException w:name="toc 7" w:semiHidden="1" w:uiPriority="39" w:unhideWhenUsed="1"/>
+    <w:lsdException w:name="toc 8" w:semiHidden="1" w:uiPriority="39" w:unhideWhenUsed="1"/>
+    <w:lsdException w:name="toc 9" w:semiHidden="1" w:uiPriority="39" w:unhideWhenUsed="1"/>
+    <w:lsdException w:name="Normal Indent" w:semiHidden="1" w:unhideWhenUsed="1"/>
+    <w:lsdException w:name="footnote text" w:semiHidden="1" w:unhideWhenUsed="1"/>
+    <w:lsdException w:name="annotation text" w:semiHidden="1" w:unhideWhenUsed="1"/>
+    <w:lsdException w:name="header" w:semiHidden="1" w:unhideWhenUsed="1"/>
+    <w:lsdException w:name="footer" w:semiHidden="1" w:unhideWhenUsed="1"/>
+    <w:lsdException w:name="index heading" w:semiHidden="1" w:unhideWhenUsed="1"/>
+    <w:lsdException w:name="caption" w:semiHidden="1" w:uiPriority="35" w:unhideWhenUsed="1" w:qFormat="1"/>
+    <w:lsdException w:name="table of figures" w:semiHidden="1" w:unhideWhenUsed="1"/>
+    <w:lsdException w:name="envelope address" w:semiHidden="1" w:unhideWhenUsed="1"/>
+    <w:lsdException w:name="envelope return" w:semiHidden="1" w:unhideWhenUsed="1"/>
+    <w:lsdException w:name="footnote reference" w:semiHidden="1" w:unhideWhenUsed="1"/>
+    <w:lsdException w:name="annotation reference" w:semiHidden="1" w:unhideWhenUsed="1"/>
+    <w:lsdException w:name="line number" w:semiHidden="1" w:unhideWhenUsed="1"/>
+    <w:lsdException w:name="page number" w:semiHidden="1" w:unhideWhenUsed="1"/>
+    <w:lsdException w:name="endnote reference" w:semiHidden="1" w:unhideWhenUsed="1"/>
+    <w:lsdException w:name="endnote text" w:semiHidden="1" w:unhideWhenUsed="1"/>
+    <w:lsdException w:name="table of authorities" w:semiHidden="1" w:unhideWhenUsed="1"/>
+    <w:lsdException w:name="macro" w:semiHidden="1" w:unhideWhenUsed="1"/>
+    <w:lsdException w:name="toa heading" w:semiHidden="1" w:unhideWhenUsed="1"/>
+    <w:lsdException w:name="List" w:semiHidden="1" w:unhideWhenUsed="1"/>
+    <w:lsdException w:name="List Bullet" w:semiHidden="1" w:unhideWhenUsed="1"/>
+    <w:lsdException w:name="List Number" w:semiHidden="1" w:unhideWhenUsed="1"/>
+    <w:lsdException w:name="List 2" w:semiHidden="1" w:unhideWhenUsed="1"/>
+    <w:lsdException w:name="List 3" w:semiHidden="1" w:unhideWhenUsed="1"/>
+    <w:lsdException w:name="List 4" w:semiHidden="1" w:unhideWhenUsed="1"/>
+    <w:lsdException w:name="List 5" w:semiHidden="1" w:unhideWhenUsed="1"/>
+    <w:lsdException w:name="List Bullet 2" w:semiHidden="1" w:unhideWhenUsed="1"/>
+    <w:lsdException w:name="List Bullet 3" w:semiHidden="1" w:unhideWhenUsed="1"/>
+    <w:lsdException w:name="List Bullet 4" w:semiHidden="1" w:unhideWhenUsed="1"/>
+    <w:lsdException w:name="List Bullet 5" w:semiHidden="1" w:unhideWhenUsed="1"/>
+    <w:lsdException w:name="List Number 2" w:semiHidden="1" w:unhideWhenUsed="1"/>
+    <w:lsdException w:name="List Number 3" w:semiHidden="1" w:unhideWhenUsed="1"/>
+    <w:lsdException w:name="List Number 4" w:semiHidden="1" w:unhideWhenUsed="1"/>
+    <w:lsdException w:name="List Number 5" w:semiHidden="1" w:unhideWhenUsed="1"/>
+    <w:lsdException w:name="Title" w:uiPriority="10" w:qFormat="1"/>
+    <w:lsdException w:name="Closing" w:semiHidden="1" w:unhideWhenUsed="1"/>
+    <w:lsdException w:name="Signature" w:semiHidden="1" w:unhideWhenUsed="1"/>
+    <w:lsdException w:name="Default Paragraph Font" w:semiHidden="1" w:uiPriority="1" w:unhideWhenUsed="1"/>
+    <w:lsdException w:name="Body Text" w:semiHidden="1" w:unhideWhenUsed="1"/>
+    <w:lsdException w:name="Body Text Indent" w:semiHidden="1" w:unhideWhenUsed="1"/>
+    <w:lsdException w:name="List Continue" w:semiHidden="1" w:unhideWhenUsed="1"/>
+    <w:lsdException w:name="List Continue 2" w:semiHidden="1" w:unhideWhenUsed="1"/>
+    <w:lsdException w:name="List Continue 3" w:semiHidden="1" w:unhideWhenUsed="1"/>
+    <w:lsdException w:name="List Continue 4" w:semiHidden="1" w:unhideWhenUsed="1"/>
+    <w:lsdException w:name="List Continue 5" w:semiHidden="1" w:unhideWhenUsed="1"/>
+    <w:lsdException w:name="Message Header" w:semiHidden="1" w:unhideWhenUsed="1"/>
+    <w:lsdException w:name="Subtitle" w:uiPriority="11" w:qFormat="1"/>
+    <w:lsdException w:name="Salutation" w:semiHidden="1" w:unhideWhenUsed="1"/>
+    <w:lsdException w:name="Date" w:semiHidden="1" w:unhideWhenUsed="1"/>
+    <w:lsdException w:name="Body Text First Indent" w:semiHidden="1" w:unhideWhenUsed="1"/>
+    <w:lsdException w:name="Body Text First Indent 2" w:semiHidden="1" w:unhideWhenUsed="1"/>
+    <w:lsdException w:name="Note Heading" w:semiHidden="1" w:unhideWhenUsed="1"/>
+    <w:lsdException w:name="Body Text 2" w:semiHidden="1" w:unhideWhenUsed="1"/>
+    <w:lsdException w:name="Body Text 3" w:semiHidden="1" w:unhideWhenUsed="1"/>
+    <w:lsdException w:name="Body Text Indent 2" w:semiHidden="1" w:unhideWhenUsed="1"/>
+    <w:lsdException w:name="Body Text Indent 3" w:semiHidden="1" w:unhideWhenUsed="1"/>
+    <w:lsdException w:name="Block Text" w:semiHidden="1" w:unhideWhenUsed="1"/>
+    <w:lsdException w:name="Hyperlink" w:semiHidden="1" w:unhideWhenUsed="1"/>
+    <w:lsdException w:name="FollowedHyperlink" w:semiHidden="1" w:unhideWhenUsed="1"/>
+    <w:lsdException w:name="Strong" w:uiPriority="22" w:qFormat="1"/>
+    <w:lsdException w:name="Emphasis" w:uiPriority="20" w:qFormat="1"/>
+    <w:lsdException w:name="Document Map" w:semiHidden="1" w:unhideWhenUsed="1"/>
+    <w:lsdException w:name="Plain Text" w:semiHidden="1" w:unhideWhenUsed="1"/>
+    <w:lsdException w:name="E-mail Signature" w:semiHidden="1" w:unhideWhenUsed="1"/>
+    <w:lsdException w:name="HTML Top of Form" w:semiHidden="1" w:unhideWhenUsed="1"/>
+    <w:lsdException w:name="HTML Bottom of Form" w:semiHidden="1" w:unhideWhenUsed="1"/>
+    <w:lsdException w:name="Normal (Web)" w:semiHidden="1" w:unhideWhenUsed="1"/>
+    <w:lsdException w:name="HTML Acronym" w:semiHidden="1" w:unhideWhenUsed="1"/>
+    <w:lsdException w:name="HTML Address" w:semiHidden="1" w:unhideWhenUsed="1"/>
+    <w:lsdException w:name="HTML Cite" w:semiHidden="1" w:unhideWhenUsed="1"/>
+    <w:lsdException w:name="HTML Code" w:semiHidden="1" w:unhideWhenUsed="1"/>
+    <w:lsdException w:name="HTML Definition" w:semiHidden="1" w:unhideWhenUsed="1"/>
+    <w:lsdException w:name="HTML Keyboard" w:semiHidden="1" w:unhideWhenUsed="1"/>
+    <w:lsdException w:name="HTML Preformatted" w:semiHidden="1" w:unhideWhenUsed="1"/>
+    <w:lsdException w:name="HTML Sample" w:semiHidden="1" w:unhideWhenUsed="1"/>
+    <w:lsdException w:name="HTML Typewriter" w:semiHidden="1" w:unhideWhenUsed="1"/>
+    <w:lsdException w:name="HTML Variable" w:semiHidden="1" w:unhideWhenUsed="1"/>
+    <w:lsdException w:name="Normal Table" w:semiHidden="1" w:unhideWhenUsed="1"/>
+    <w:lsdException w:name="annotation subject" w:semiHidden="1" w:unhideWhenUsed="1"/>
+    <w:lsdException w:name="No List" w:semiHidden="1" w:unhideWhenUsed="1"/>
+    <w:lsdException w:name="Outline List 1" w:semiHidden="1" w:unhideWhenUsed="1"/>
+    <w:lsdException w:name="Outline List 2" w:semiHidden="1" w:unhideWhenUsed="1"/>
+    <w:lsdException w:name="Outline List 3" w:semiHidden="1" w:unhideWhenUsed="1"/>
+    <w:lsdException w:name="Table Simple 1" w:semiHidden="1" w:unhideWhenUsed="1"/>
+    <w:lsdException w:name="Table Simple 2" w:semiHidden="1" w:unhideWhenUsed="1"/>
+    <w:lsdException w:name="Table Simple 3" w:semiHidden="1" w:unhideWhenUsed="1"/>
+    <w:lsdException w:name="Table Classic 1" w:semiHidden="1" w:unhideWhenUsed="1"/>
+    <w:lsdException w:name="Table Classic 2" w:semiHidden="1" w:unhideWhenUsed="1"/>
+    <w:lsdException w:name="Table Classic 3" w:semiHidden="1" w:unhideWhenUsed="1"/>
+    <w:lsdException w:name="Table Classic 4" w:semiHidden="1" w:unhideWhenUsed="1"/>
+    <w:lsdException w:name="Table Colorful 1" w:semiHidden="1" w:unhideWhenUsed="1"/>
+    <w:lsdException w:name="Table Colorful 2" w:semiHidden="1" w:unhideWhenUsed="1"/>
+    <w:lsdException w:name="Table Colorful 3" w:semiHidden="1" w:unhideWhenUsed="1"/>
+    <w:lsdException w:name="Table Columns 1" w:semiHidden="1" w:unhideWhenUsed="1"/>
+    <w:lsdException w:name="Table Columns 2" w:semiHidden="1" w:unhideWhenUsed="1"/>
+    <w:lsdException w:name="Table Columns 3" w:semiHidden="1" w:unhideWhenUsed="1"/>
+    <w:lsdException w:name="Table Columns 4" w:semiHidden="1" w:unhideWhenUsed="1"/>
+    <w:lsdException w:name="Table Columns 5" w:semiHidden="1" w:unhideWhenUsed="1"/>
+    <w:lsdException w:name="Table Grid 1" w:semiHidden="1" w:unhideWhenUsed="1"/>
+    <w:lsdException w:name="Table Grid 2" w:semiHidden="1" w:unhideWhenUsed="1"/>
+    <w:lsdException w:name="Table Grid 3" w:semiHidden="1" w:unhideWhenUsed="1"/>
+    <w:lsdException w:name="Table Grid 4" w:semiHidden="1" w:unhideWhenUsed="1"/>
+    <w:lsdException w:name="Table Grid 5" w:semiHidden="1" w:unhideWhenUsed="1"/>
+    <w:lsdException w:name="Table Grid 6" w:semiHidden="1" w:unhideWhenUsed="1"/>
+    <w:lsdException w:name="Table Grid 7" w:semiHidden="1" w:unhideWhenUsed="1"/>
+    <w:lsdException w:name="Table Grid 8" w:semiHidden="1" w:unhideWhenUsed="1"/>
+    <w:lsdException w:name="Table List 1" w:semiHidden="1" w:unhideWhenUsed="1"/>
+    <w:lsdException w:name="Table List 2" w:semiHidden="1" w:unhideWhenUsed="1"/>
+    <w:lsdException w:name="Table List 3" w:semiHidden="1" w:unhideWhenUsed="1"/>
+    <w:lsdException w:name="Table List 4" w:semiHidden="1" w:unhideWhenUsed="1"/>
+    <w:lsdException w:name="Table List 5" w:semiHidden="1" w:unhideWhenUsed="1"/>
+    <w:lsdException w:name="Table List 6" w:semiHidden="1" w:unhideWhenUsed="1"/>
+    <w:lsdException w:name="Table List 7" w:semiHidden="1" w:unhideWhenUsed="1"/>
+    <w:lsdException w:name="Table List 8" w:semiHidden="1" w:unhideWhenUsed="1"/>
+    <w:lsdException w:name="Table 3D effects 1" w:semiHidden="1" w:unhideWhenUsed="1"/>
+    <w:lsdException w:name="Table 3D effects 2" w:semiHidden="1" w:unhideWhenUsed="1"/>
+    <w:lsdException w:name="Table 3D effects 3" w:semiHidden="1" w:unhideWhenUsed="1"/>
+    <w:lsdException w:name="Table Contemporary" w:semiHidden="1" w:unhideWhenUsed="1"/>
+    <w:lsdException w:name="Table Elegant" w:semiHidden="1" w:unhideWhenUsed="1"/>
+    <w:lsdException w:name="Table Professional" w:semiHidden="1" w:unhideWhenUsed="1"/>
+    <w:lsdException w:name="Table Subtle 1" w:semiHidden="1" w:unhideWhenUsed="1"/>
+    <w:lsdException w:name="Table Subtle 2" w:semiHidden="1" w:unhideWhenUsed="1"/>
+    <w:lsdException w:name="Table Web 1" w:semiHidden="1" w:unhideWhenUsed="1"/>
+    <w:lsdException w:name="Table Web 2" w:semiHidden="1" w:unhideWhenUsed="1"/>
+    <w:lsdException w:name="Table Web 3" w:semiHidden="1" w:unhideWhenUsed="1"/>
+    <w:lsdException w:name="Balloon Text" w:semiHidden="1" w:unhideWhenUsed="1"/>
+    <w:lsdException w:name="Table Grid" w:uiPriority="59"/>
+    <w:lsdException w:name="Table Theme" w:semiHidden="1" w:unhideWhenUsed="1"/>
+    <w:lsdException w:name="Note Level 1" w:semiHidden="1" w:unhideWhenUsed="1"/>
+    <w:lsdException w:name="Note Level 2" w:semiHidden="1" w:unhideWhenUsed="1"/>
+    <w:lsdException w:name="Note Level 3" w:semiHidden="1" w:unhideWhenUsed="1"/>
+    <w:lsdException w:name="Note Level 4" w:semiHidden="1" w:unhideWhenUsed="1"/>
+    <w:lsdException w:name="Note Level 5" w:semiHidden="1" w:unhideWhenUsed="1"/>
+    <w:lsdException w:name="Note Level 6" w:semiHidden="1" w:unhideWhenUsed="1"/>
+    <w:lsdException w:name="Note Level 7" w:semiHidden="1" w:unhideWhenUsed="1"/>
+    <w:lsdException w:name="Note Level 8" w:semiHidden="1" w:unhideWhenUsed="1"/>
+    <w:lsdException w:name="Note Level 9" w:semiHidden="1" w:unhideWhenUsed="1"/>
+    <w:lsdException w:name="Placeholder Text" w:semiHidden="1"/>
+    <w:lsdException w:name="No Spacing" w:uiPriority="1" w:qFormat="1"/>
+    <w:lsdException w:name="Light Shading" w:uiPriority="60"/>
+    <w:lsdException w:name="Light List" w:uiPriority="61"/>
+    <w:lsdException w:name="Light Grid" w:uiPriority="62"/>
+    <w:lsdException w:name="Medium Shading 1" w:uiPriority="63"/>
+    <w:lsdException w:name="Medium Shading 2" w:uiPriority="64"/>
+    <w:lsdException w:name="Medium List 1" w:uiPriority="65"/>
+    <w:lsdException w:name="Medium List 2" w:uiPriority="66"/>
+    <w:lsdException w:name="Medium Grid 1" w:uiPriority="67"/>
+    <w:lsdException w:name="Medium Grid 2" w:uiPriority="68"/>
+    <w:lsdException w:name="Medium Grid 3" w:uiPriority="69"/>
+    <w:lsdException w:name="Dark List" w:uiPriority="70"/>
+    <w:lsdException w:name="Colorful Shading" w:uiPriority="71"/>
+    <w:lsdException w:name="Colorful List" w:uiPriority="72"/>
+    <w:lsdException w:name="Colorful Grid" w:uiPriority="73"/>
+    <w:lsdException w:name="Light Shading Accent 1" w:uiPriority="60"/>
+    <w:lsdException w:name="Light List Accent 1" w:uiPriority="61"/>
+    <w:lsdException w:name="Light Grid Accent 1" w:uiPriority="62"/>
+    <w:lsdException w:name="Medium Shading 1 Accent 1" w:uiPriority="63"/>
+    <w:lsdException w:name="Medium Shading 2 Accent 1" w:uiPriority="64"/>
+    <w:lsdException w:name="Medium List 1 Accent 1" w:uiPriority="65"/>
+    <w:lsdException w:name="Revision" w:semiHidden="1"/>
+    <w:lsdException w:name="List Paragraph" w:uiPriority="34" w:qFormat="1"/>
+    <w:lsdException w:name="Quote" w:uiPriority="29" w:qFormat="1"/>
+    <w:lsdException w:name="Intense Quote" w:uiPriority="30" w:qFormat="1"/>
+    <w:lsdException w:name="Medium List 2 Accent 1" w:uiPriority="66"/>
+    <w:lsdException w:name="Medium Grid 1 Accent 1" w:uiPriority="67"/>
+    <w:lsdException w:name="Medium Grid 2 Accent 1" w:uiPriority="68"/>
+    <w:lsdException w:name="Medium Grid 3 Accent 1" w:uiPriority="69"/>
+    <w:lsdException w:name="Dark List Accent 1" w:uiPriority="70"/>
+    <w:lsdException w:name="Colorful Shading Accent 1" w:uiPriority="71"/>
+    <w:lsdException w:name="Colorful List Accent 1" w:uiPriority="72"/>
+    <w:lsdException w:name="Colorful Grid Accent 1" w:uiPriority="73"/>
+    <w:lsdException w:name="Light Shading Accent 2" w:uiPriority="60"/>
+    <w:lsdException w:name="Light List Accent 2" w:uiPriority="61"/>
+    <w:lsdException w:name="Light Grid Accent 2" w:uiPriority="62"/>
+    <w:lsdException w:name="Medium Shading 1 Accent 2" w:uiPriority="63"/>
+    <w:lsdException w:name="Medium Shading 2 Accent 2" w:uiPriority="64"/>
+    <w:lsdException w:name="Medium List 1 Accent 2" w:uiPriority="65"/>
+    <w:lsdException w:name="Medium List 2 Accent 2" w:uiPriority="66"/>
+    <w:lsdException w:name="Medium Grid 1 Accent 2" w:uiPriority="67"/>
+    <w:lsdException w:name="Medium Grid 2 Accent 2" w:uiPriority="68"/>
+    <w:lsdException w:name="Medium Grid 3 Accent 2" w:uiPriority="69"/>
+    <w:lsdException w:name="Dark List Accent 2" w:uiPriority="70"/>
+    <w:lsdException w:name="Colorful Shading Accent 2" w:uiPriority="71"/>
+    <w:lsdException w:name="Colorful List Accent 2" w:uiPriority="72"/>
+    <w:lsdException w:name="Colorful Grid Accent 2" w:uiPriority="73"/>
+    <w:lsdException w:name="Light Shading Accent 3" w:uiPriority="60"/>
+    <w:lsdException w:name="Light List Accent 3" w:uiPriority="61"/>
+    <w:lsdException w:name="Light Grid Accent 3" w:uiPriority="62"/>
+    <w:lsdException w:name="Medium Shading 1 Accent 3" w:uiPriority="63"/>
+    <w:lsdException w:name="Medium Shading 2 Accent 3" w:uiPriority="64"/>
+    <w:lsdException w:name="Medium List 1 Accent 3" w:uiPriority="65"/>
+    <w:lsdException w:name="Medium List 2 Accent 3" w:uiPriority="66"/>
+    <w:lsdException w:name="Medium Grid 1 Accent 3" w:uiPriority="67"/>
+    <w:lsdException w:name="Medium Grid 2 Accent 3" w:uiPriority="68"/>
+    <w:lsdException w:name="Medium Grid 3 Accent 3" w:uiPriority="69"/>
+    <w:lsdException w:name="Dark List Accent 3" w:uiPriority="70"/>
+    <w:lsdException w:name="Colorful Shading Accent 3" w:uiPriority="71"/>
+    <w:lsdException w:name="Colorful List Accent 3" w:uiPriority="72"/>
+    <w:lsdException w:name="Colorful Grid Accent 3" w:uiPriority="73"/>
+    <w:lsdException w:name="Light Shading Accent 4" w:uiPriority="60"/>
+    <w:lsdException w:name="Light List Accent 4" w:uiPriority="61"/>
+    <w:lsdException w:name="Light Grid Accent 4" w:uiPriority="62"/>
+    <w:lsdException w:name="Medium Shading 1 Accent 4" w:uiPriority="63"/>
+    <w:lsdException w:name="Medium Shading 2 Accent 4" w:uiPriority="64"/>
+    <w:lsdException w:name="Medium List 1 Accent 4" w:uiPriority="65"/>
+    <w:lsdException w:name="Medium List 2 Accent 4" w:uiPriority="66"/>
+    <w:lsdException w:name="Medium Grid 1 Accent 4" w:uiPriority="67"/>
+    <w:lsdException w:name="Medium Grid 2 Accent 4" w:uiPriority="68"/>
+    <w:lsdException w:name="Medium Grid 3 Accent 4" w:uiPriority="69"/>
+    <w:lsdException w:name="Dark List Accent 4" w:uiPriority="70"/>
+    <w:lsdException w:name="Colorful Shading Accent 4" w:uiPriority="71"/>
+    <w:lsdException w:name="Colorful List Accent 4" w:uiPriority="72"/>
+    <w:lsdException w:name="Colorful Grid Accent 4" w:uiPriority="73"/>
+    <w:lsdException w:name="Light Shading Accent 5" w:uiPriority="60"/>
+    <w:lsdException w:name="Light List Accent 5" w:uiPriority="61"/>
+    <w:lsdException w:name="Light Grid Accent 5" w:uiPriority="62"/>
+    <w:lsdException w:name="Medium Shading 1 Accent 5" w:uiPriority="63"/>
+    <w:lsdException w:name="Medium Shading 2 Accent 5" w:uiPriority="64"/>
+    <w:lsdException w:name="Medium List 1 Accent 5" w:uiPriority="65"/>
+    <w:lsdException w:name="Medium List 2 Accent 5" w:uiPriority="66"/>
+    <w:lsdException w:name="Medium Grid 1 Accent 5" w:uiPriority="67"/>
+    <w:lsdException w:name="Medium Grid 2 Accent 5" w:uiPriority="68"/>
+    <w:lsdException w:name="Medium Grid 3 Accent 5" w:uiPriority="69"/>
+    <w:lsdException w:name="Dark List Accent 5" w:uiPriority="70"/>
+    <w:lsdException w:name="Colorful Shading Accent 5" w:uiPriority="71"/>
+    <w:lsdException w:name="Colorful List Accent 5" w:uiPriority="72"/>
+    <w:lsdException w:name="Colorful Grid Accent 5" w:uiPriority="73"/>
+    <w:lsdException w:name="Light Shading Accent 6" w:uiPriority="60"/>
+    <w:lsdException w:name="Light List Accent 6" w:uiPriority="61"/>
+    <w:lsdException w:name="Light Grid Accent 6" w:uiPriority="62"/>
+    <w:lsdException w:name="Medium Shading 1 Accent 6" w:uiPriority="63"/>
+    <w:lsdException w:name="Medium Shading 2 Accent 6" w:uiPriority="64"/>
+    <w:lsdException w:name="Medium List 1 Accent 6" w:uiPriority="65"/>
+    <w:lsdException w:name="Medium List 2 Accent 6" w:uiPriority="66"/>
+    <w:lsdException w:name="Medium Grid 1 Accent 6" w:uiPriority="67"/>
+    <w:lsdException w:name="Medium Grid 2 Accent 6" w:uiPriority="68"/>
+    <w:lsdException w:name="Medium Grid 3 Accent 6" w:uiPriority="69"/>
+    <w:lsdException w:name="Dark List Accent 6" w:uiPriority="70"/>
+    <w:lsdException w:name="Colorful Shading Accent 6" w:uiPriority="71"/>
+    <w:lsdException w:name="Colorful List Accent 6" w:uiPriority="72"/>
+    <w:lsdException w:name="Colorful Grid Accent 6" w:uiPriority="73"/>
+    <w:lsdException w:name="Subtle Emphasis" w:uiPriority="19" w:qFormat="1"/>
+    <w:lsdException w:name="Intense Emphasis" w:uiPriority="21" w:qFormat="1"/>
+    <w:lsdException w:name="Subtle Reference" w:uiPriority="31" w:qFormat="1"/>
+    <w:lsdException w:name="Intense Reference" w:uiPriority="32" w:qFormat="1"/>
+    <w:lsdException w:name="Book Title" w:uiPriority="33" w:qFormat="1"/>
+    <w:lsdException w:name="Bibliography" w:semiHidden="1" w:uiPriority="37" w:unhideWhenUsed="1"/>
+    <w:lsdException w:name="TOC Heading" w:semiHidden="1" w:uiPriority="39" w:unhideWhenUsed="1" w:qFormat="1"/>
+    <w:lsdException w:name="Plain Table 1" w:uiPriority="41"/>
+    <w:lsdException w:name="Plain Table 2" w:uiPriority="42"/>
+    <w:lsdException w:name="Plain Table 3" w:uiPriority="43"/>
+    <w:lsdException w:name="Plain Table 4" w:uiPriority="44"/>
+    <w:lsdException w:name="Plain Table 5" w:uiPriority="45"/>
+    <w:lsdException w:name="Grid Table Light" w:uiPriority="40"/>
+    <w:lsdException w:name="Grid Table 1 Light" w:uiPriority="46"/>
+    <w:lsdException w:name="Grid Table 2" w:uiPriority="47"/>
+    <w:lsdException w:name="Grid Table 3" w:uiPriority="48"/>
+    <w:lsdException w:name="Grid Table 4" w:uiPriority="49"/>
+    <w:lsdException w:name="Grid Table 5 Dark" w:uiPriority="50"/>
+    <w:lsdException w:name="Grid Table 6 Colorful" w:uiPriority="51"/>
+    <w:lsdException w:name="Grid Table 7 Colorful" w:uiPriority="52"/>
+    <w:lsdException w:name="Grid Table 1 Light Accent 1" w:uiPriority="46"/>
+    <w:lsdException w:name="Grid Table 2 Accent 1" w:uiPriority="47"/>
+    <w:lsdException w:name="Grid Table 3 Accent 1" w:uiPriority="48"/>
+    <w:lsdException w:name="Grid Table 4 Accent 1" w:uiPriority="49"/>
+    <w:lsdException w:name="Grid Table 5 Dark Accent 1" w:uiPriority="50"/>
+    <w:lsdException w:name="Grid Table 6 Colorful Accent 1" w:uiPriority="51"/>
+    <w:lsdException w:name="Grid Table 7 Colorful Accent 1" w:uiPriority="52"/>
+    <w:lsdException w:name="Grid Table 1 Light Accent 2" w:uiPriority="46"/>
+    <w:lsdException w:name="Grid Table 2 Accent 2" w:uiPriority="47"/>
+    <w:lsdException w:name="Grid Table 3 Accent 2" w:uiPriority="48"/>
+    <w:lsdException w:name="Grid Table 4 Accent 2" w:uiPriority="49"/>
+    <w:lsdException w:name="Grid Table 5 Dark Accent 2" w:uiPriority="50"/>
+    <w:lsdException w:name="Grid Table 6 Colorful Accent 2" w:uiPriority="51"/>
+    <w:lsdException w:name="Grid Table 7 Colorful Accent 2" w:uiPriority="52"/>
+    <w:lsdException w:name="Grid Table 1 Light Accent 3" w:uiPriority="46"/>
+    <w:lsdException w:name="Grid Table 2 Accent 3" w:uiPriority="47"/>
+    <w:lsdException w:name="Grid Table 3 Accent 3" w:uiPriority="48"/>
+    <w:lsdException w:name="Grid Table 4 Accent 3" w:uiPriority="49"/>
+    <w:lsdException w:name="Grid Table 5 Dark Accent 3" w:uiPriority="50"/>
+    <w:lsdException w:name="Grid Table 6 Colorful Accent 3" w:uiPriority="51"/>
+    <w:lsdException w:name="Grid Table 7 Colorful Accent 3" w:uiPriority="52"/>
+    <w:lsdException w:name="Grid Table 1 Light Accent 4" w:uiPriority="46"/>
+    <w:lsdException w:name="Grid Table 2 Accent 4" w:uiPriority="47"/>
+    <w:lsdException w:name="Grid Table 3 Accent 4" w:uiPriority="48"/>
+    <w:lsdException w:name="Grid Table 4 Accent 4" w:uiPriority="49"/>
+    <w:lsdException w:name="Grid Table 5 Dark Accent 4" w:uiPriority="50"/>
+    <w:lsdException w:name="Grid Table 6 Colorful Accent 4" w:uiPriority="51"/>
+    <w:lsdException w:name="Grid Table 7 Colorful Accent 4" w:uiPriority="52"/>
+    <w:lsdException w:name="Grid Table 1 Light Accent 5" w:uiPriority="46"/>
+    <w:lsdException w:name="Grid Table 2 Accent 5" w:uiPriority="47"/>
+    <w:lsdException w:name="Grid Table 3 Accent 5" w:uiPriority="48"/>
+    <w:lsdException w:name="Grid Table 4 Accent 5" w:uiPriority="49"/>
+    <w:lsdException w:name="Grid Table 5 Dark Accent 5" w:uiPriority="50"/>
+    <w:lsdException w:name="Grid Table 6 Colorful Accent 5" w:uiPriority="51"/>
+    <w:lsdException w:name="Grid Table 7 Colorful Accent 5" w:uiPriority="52"/>
+    <w:lsdException w:name="Grid Table 1 Light Accent 6" w:uiPriority="46"/>
+    <w:lsdException w:name="Grid Table 2 Accent 6" w:uiPriority="47"/>
+    <w:lsdException w:name="Grid Table 3 Accent 6" w:uiPriority="48"/>
+    <w:lsdException w:name="Grid Table 4 Accent 6" w:uiPriority="49"/>
+    <w:lsdException w:name="Grid Table 5 Dark Accent 6" w:uiPriority="50"/>
+    <w:lsdException w:name="Grid Table 6 Colorful Accent 6" w:uiPriority="51"/>
+    <w:lsdException w:name="Grid Table 7 Colorful Accent 6" w:uiPriority="52"/>
+    <w:lsdException w:name="List Table 1 Light" w:uiPriority="46"/>
+    <w:lsdException w:name="List Table 2" w:uiPriority="47"/>
+    <w:lsdException w:name="List Table 3" w:uiPriority="48"/>
+    <w:lsdException w:name="List Table 4" w:uiPriority="49"/>
+    <w:lsdException w:name="List Table 5 Dark" w:uiPriority="50"/>
+    <w:lsdException w:name="List Table 6 Colorful" w:uiPriority="51"/>
+    <w:lsdException w:name="List Table 7 Colorful" w:uiPriority="52"/>
+    <w:lsdException w:name="List Table 1 Light Accent 1" w:uiPriority="46"/>
+    <w:lsdException w:name="List Table 2 Accent 1" w:uiPriority="47"/>
+    <w:lsdException w:name="List Table 3 Accent 1" w:uiPriority="48"/>
+    <w:lsdException w:name="List Table 4 Accent 1" w:uiPriority="49"/>
+    <w:lsdException w:name="List Table 5 Dark Accent 1" w:uiPriority="50"/>
+    <w:lsdException w:name="List Table 6 Colorful Accent 1" w:uiPriority="51"/>
+    <w:lsdException w:name="List Table 7 Colorful Accent 1" w:uiPriority="52"/>
+    <w:lsdException w:name="List Table 1 Light Accent 2" w:uiPriority="46"/>
+    <w:lsdException w:name="List Table 2 Accent 2" w:uiPriority="47"/>
+    <w:lsdException w:name="List Table 3 Accent 2" w:uiPriority="48"/>
+    <w:lsdException w:name="List Table 4 Accent 2" w:uiPriority="49"/>
+    <w:lsdException w:name="List Table 5 Dark Accent 2" w:uiPriority="50"/>
+    <w:lsdException w:name="List Table 6 Colorful Accent 2" w:uiPriority="51"/>
+    <w:lsdException w:name="List Table 7 Colorful Accent 2" w:uiPriority="52"/>
+    <w:lsdException w:name="List Table 1 Light Accent 3" w:uiPriority="46"/>
+    <w:lsdException w:name="List Table 2 Accent 3" w:uiPriority="47"/>
+    <w:lsdException w:name="List Table 3 Accent 3" w:uiPriority="48"/>
+    <w:lsdException w:name="List Table 4 Accent 3" w:uiPriority="49"/>
+    <w:lsdException w:name="List Table 5 Dark Accent 3" w:uiPriority="50"/>
+    <w:lsdException w:name="List Table 6 Colorful Accent 3" w:uiPriority="51"/>
+    <w:lsdException w:name="List Table 7 Colorful Accent 3" w:uiPriority="52"/>
+    <w:lsdException w:name="List Table 1 Light Accent 4" w:uiPriority="46"/>
+    <w:lsdException w:name="List Table 2 Accent 4" w:uiPriority="47"/>
+    <w:lsdException w:name="List Table 3 Accent 4" w:uiPriority="48"/>
+    <w:lsdException w:name="List Table 4 Accent 4" w:uiPriority="49"/>
+    <w:lsdException w:name="List Table 5 Dark Accent 4" w:uiPriority="50"/>
+    <w:lsdException w:name="List Table 6 Colorful Accent 4" w:uiPriority="51"/>
+    <w:lsdException w:name="List Table 7 Colorful Accent 4" w:uiPriority="52"/>
+    <w:lsdException w:name="List Table 1 Light Accent 5" w:uiPriority="46"/>
+    <w:lsdException w:name="List Table 2 Accent 5" w:uiPriority="47"/>
+    <w:lsdException w:name="List Table 3 Accent 5" w:uiPriority="48"/>
+    <w:lsdException w:name="List Table 4 Accent 5" w:uiPriority="49"/>
+    <w:lsdException w:name="List Table 5 Dark Accent 5" w:uiPriority="50"/>
+    <w:lsdException w:name="List Table 6 Colorful Accent 5" w:uiPriority="51"/>
+    <w:lsdException w:name="List Table 7 Colorful Accent 5" w:uiPriority="52"/>
+    <w:lsdException w:name="List Table 1 Light Accent 6" w:uiPriority="46"/>
+    <w:lsdException w:name="List Table 2 Accent 6" w:uiPriority="47"/>
+    <w:lsdException w:name="List Table 3 Accent 6" w:uiPriority="48"/>
+    <w:lsdException w:name="List Table 4 Accent 6" w:uiPriority="49"/>
+    <w:lsdException w:name="List Table 5 Dark Accent 6" w:uiPriority="50"/>
+    <w:lsdException w:name="List Table 6 Colorful Accent 6" w:uiPriority="51"/>
+    <w:lsdException w:name="List Table 7 Colorful Accent 6" w:uiPriority="52"/>
   </w:latentStyles>
   <w:style w:type="paragraph" w:default="1" w:styleId="Normal">
     <w:name w:val="Normal"/>

</xml_diff>